<commit_message>
Added results directory w/ results and chnages
</commit_message>
<xml_diff>
--- a/Final-Report/Paper Text - Bryan.docx
+++ b/Final-Report/Paper Text - Bryan.docx
@@ -62,6 +62,14 @@
         </w:rPr>
         <w:t xml:space="preserve">pen-source projects on GitHub. </w:t>
       </w:r>
+      <w:r>
+        <w:rPr>
+          <w:rFonts w:ascii="Times New Roman" w:hAnsi="Times New Roman" w:cs="Times New Roman"/>
+          <w:sz w:val="24"/>
+          <w:szCs w:val="24"/>
+        </w:rPr>
+        <w:t xml:space="preserve">This study aims to answer both research questions posed in the previous section. Predominatly </w:t>
+      </w:r>
     </w:p>
     <w:p>
       <w:pPr>
@@ -122,28 +130,163 @@
           <w:sz w:val="24"/>
           <w:szCs w:val="24"/>
         </w:rPr>
-        <w:t xml:space="preserve">, the study conducted in this project does not directly access project data from GitHub. As a result, one of the first </w:t>
+        <w:t>, the study conducted in this project does not directly access project data from GitHub</w:t>
+      </w:r>
+      <w:r>
+        <w:rPr>
+          <w:rFonts w:ascii="Times New Roman" w:hAnsi="Times New Roman" w:cs="Times New Roman"/>
+          <w:sz w:val="24"/>
+          <w:szCs w:val="24"/>
+        </w:rPr>
+        <w:t xml:space="preserve">. As a result, this project will use GitHub data collected by the Boa project as </w:t>
+      </w:r>
+      <w:r>
+        <w:rPr>
+          <w:rFonts w:ascii="Times New Roman" w:hAnsi="Times New Roman" w:cs="Times New Roman"/>
+          <w:sz w:val="24"/>
+          <w:szCs w:val="24"/>
+        </w:rPr>
+        <w:t>the dataset to pull project data from</w:t>
+      </w:r>
+      <w:r>
+        <w:rPr>
+          <w:rFonts w:ascii="Times New Roman" w:hAnsi="Times New Roman" w:cs="Times New Roman"/>
+          <w:sz w:val="24"/>
+          <w:szCs w:val="24"/>
+        </w:rPr>
+        <w:t xml:space="preserve">. </w:t>
+      </w:r>
+      <w:r>
+        <w:rPr>
+          <w:rFonts w:ascii="Times New Roman" w:hAnsi="Times New Roman" w:cs="Times New Roman"/>
+          <w:sz w:val="24"/>
+          <w:szCs w:val="24"/>
+        </w:rPr>
+        <w:t>The reason Boa was selected for use in this study was due to its rigid schema across all projects, flexible Java API, and domain specific language. Further, the current snapshot of the Boa dataset is from September 2015 allowing us access to more recent GitHub projects.</w:t>
+      </w:r>
+      <w:r>
+        <w:rPr>
+          <w:rFonts w:ascii="Times New Roman" w:hAnsi="Times New Roman" w:cs="Times New Roman"/>
+          <w:sz w:val="24"/>
+          <w:szCs w:val="24"/>
+        </w:rPr>
+        <w:t xml:space="preserve"> While Boa is fairly advantageous, several limitations are discussed in the Future Work section of this paper.</w:t>
       </w:r>
     </w:p>
     <w:p>
       <w:pPr>
-        <w:rPr>
-          <w:rFonts w:ascii="Times New Roman" w:hAnsi="Times New Roman" w:cs="Times New Roman"/>
-          <w:b/>
+        <w:ind w:firstLine="720"/>
+        <w:rPr>
+          <w:rFonts w:ascii="Times New Roman" w:hAnsi="Times New Roman" w:cs="Times New Roman"/>
+          <w:sz w:val="24"/>
+          <w:szCs w:val="24"/>
+        </w:rPr>
+      </w:pPr>
+      <w:r>
+        <w:rPr>
+          <w:rFonts w:ascii="Times New Roman" w:hAnsi="Times New Roman" w:cs="Times New Roman"/>
+          <w:sz w:val="24"/>
+          <w:szCs w:val="24"/>
+        </w:rPr>
+        <w:t>As such</w:t>
+      </w:r>
+      <w:r>
+        <w:rPr>
+          <w:rFonts w:ascii="Times New Roman" w:hAnsi="Times New Roman" w:cs="Times New Roman"/>
+          <w:sz w:val="24"/>
+          <w:szCs w:val="24"/>
+        </w:rPr>
+        <w:t xml:space="preserve">, we developed a Boa DSL query called </w:t>
+      </w:r>
+      <w:r>
+        <w:rPr>
+          <w:rFonts w:ascii="Times New Roman" w:hAnsi="Times New Roman" w:cs="Times New Roman"/>
           <w:i/>
           <w:sz w:val="24"/>
           <w:szCs w:val="24"/>
         </w:rPr>
-      </w:pPr>
-      <w:r>
-        <w:rPr>
-          <w:rFonts w:ascii="Times New Roman" w:hAnsi="Times New Roman" w:cs="Times New Roman"/>
-          <w:b/>
+        <w:t>project search</w:t>
+      </w:r>
+      <w:r>
+        <w:rPr>
+          <w:rFonts w:ascii="Times New Roman" w:hAnsi="Times New Roman" w:cs="Times New Roman"/>
+          <w:sz w:val="24"/>
+          <w:szCs w:val="24"/>
+        </w:rPr>
+        <w:t xml:space="preserve"> that allowed us to search its data repository for projects based on the number of contributors, files, and ratio of regular commits to bug fix commits. Furt</w:t>
+      </w:r>
+      <w:r>
+        <w:rPr>
+          <w:rFonts w:ascii="Times New Roman" w:hAnsi="Times New Roman" w:cs="Times New Roman"/>
+          <w:sz w:val="24"/>
+          <w:szCs w:val="24"/>
+        </w:rPr>
+        <w:t xml:space="preserve">her, we developed Boa DSL query called </w:t>
+      </w:r>
+      <w:r>
+        <w:rPr>
+          <w:rFonts w:ascii="Times New Roman" w:hAnsi="Times New Roman" w:cs="Times New Roman"/>
           <w:i/>
           <w:sz w:val="24"/>
           <w:szCs w:val="24"/>
         </w:rPr>
-        <w:t>Methodology:</w:t>
+        <w:t>contribution data</w:t>
+      </w:r>
+      <w:r>
+        <w:rPr>
+          <w:rFonts w:ascii="Times New Roman" w:hAnsi="Times New Roman" w:cs="Times New Roman"/>
+          <w:sz w:val="24"/>
+          <w:szCs w:val="24"/>
+        </w:rPr>
+        <w:t xml:space="preserve"> that is able to pull all </w:t>
+      </w:r>
+      <w:r>
+        <w:rPr>
+          <w:rFonts w:ascii="Times New Roman" w:hAnsi="Times New Roman" w:cs="Times New Roman"/>
+          <w:sz w:val="24"/>
+          <w:szCs w:val="24"/>
+        </w:rPr>
+        <w:t>data required to build the contribution network. Specifically, this query returns a list of</w:t>
+      </w:r>
+      <w:r>
+        <w:rPr>
+          <w:rFonts w:ascii="Times New Roman" w:hAnsi="Times New Roman" w:cs="Times New Roman"/>
+          <w:sz w:val="24"/>
+          <w:szCs w:val="24"/>
+        </w:rPr>
+        <w:t xml:space="preserve"> all</w:t>
+      </w:r>
+      <w:r>
+        <w:rPr>
+          <w:rFonts w:ascii="Times New Roman" w:hAnsi="Times New Roman" w:cs="Times New Roman"/>
+          <w:sz w:val="24"/>
+          <w:szCs w:val="24"/>
+        </w:rPr>
+        <w:t xml:space="preserve"> files</w:t>
+      </w:r>
+      <w:r>
+        <w:rPr>
+          <w:rFonts w:ascii="Times New Roman" w:hAnsi="Times New Roman" w:cs="Times New Roman"/>
+          <w:sz w:val="24"/>
+          <w:szCs w:val="24"/>
+        </w:rPr>
+        <w:t xml:space="preserve"> in the project, a list of contributors, and a list of files changed by each commit. T</w:t>
+      </w:r>
+      <w:r>
+        <w:rPr>
+          <w:rFonts w:ascii="Times New Roman" w:hAnsi="Times New Roman" w:cs="Times New Roman"/>
+          <w:sz w:val="24"/>
+          <w:szCs w:val="24"/>
+        </w:rPr>
+        <w:t>hese two scripts allowed us to easil</w:t>
+      </w:r>
+      <w:r>
+        <w:rPr>
+          <w:rFonts w:ascii="Times New Roman" w:hAnsi="Times New Roman" w:cs="Times New Roman"/>
+          <w:sz w:val="24"/>
+          <w:szCs w:val="24"/>
+        </w:rPr>
+        <w:t xml:space="preserve">y download data that can be used to construct the developer-module networks used in the study. </w:t>
       </w:r>
     </w:p>
     <w:p>
@@ -157,19 +300,51 @@
       <w:r>
         <w:rPr>
           <w:rFonts w:ascii="Times New Roman" w:hAnsi="Times New Roman" w:cs="Times New Roman"/>
-          <w:b/>
           <w:sz w:val="24"/>
           <w:szCs w:val="24"/>
         </w:rPr>
         <w:tab/>
-      </w:r>
-      <w:r>
-        <w:rPr>
-          <w:rFonts w:ascii="Times New Roman" w:hAnsi="Times New Roman" w:cs="Times New Roman"/>
-          <w:sz w:val="24"/>
-          <w:szCs w:val="24"/>
-        </w:rPr>
-        <w:t xml:space="preserve">To </w:t>
+        <w:t xml:space="preserve">Due to the sheer size of the Boa dataset and since each Boa query scans all projects regardless of whether a script targets a specific project, we opted to build a local database that is populated with the results of the Boa queries for each project. To </w:t>
+      </w:r>
+      <w:r>
+        <w:rPr>
+          <w:rFonts w:ascii="Times New Roman" w:hAnsi="Times New Roman" w:cs="Times New Roman"/>
+          <w:sz w:val="24"/>
+          <w:szCs w:val="24"/>
+        </w:rPr>
+        <w:t>illustrate the length of time required for</w:t>
+      </w:r>
+      <w:r>
+        <w:rPr>
+          <w:rFonts w:ascii="Times New Roman" w:hAnsi="Times New Roman" w:cs="Times New Roman"/>
+          <w:sz w:val="24"/>
+          <w:szCs w:val="24"/>
+        </w:rPr>
+        <w:t xml:space="preserve"> que</w:t>
+      </w:r>
+      <w:r>
+        <w:rPr>
+          <w:rFonts w:ascii="Times New Roman" w:hAnsi="Times New Roman" w:cs="Times New Roman"/>
+          <w:sz w:val="24"/>
+          <w:szCs w:val="24"/>
+        </w:rPr>
+        <w:t>ry completion in Boa, the average run time of our contribution query on 10 different projects is around 5 minutes. As such, by developing a</w:t>
+      </w:r>
+      <w:r>
+        <w:rPr>
+          <w:rFonts w:ascii="Times New Roman" w:hAnsi="Times New Roman" w:cs="Times New Roman"/>
+          <w:sz w:val="24"/>
+          <w:szCs w:val="24"/>
+        </w:rPr>
+        <w:t xml:space="preserve"> local database, pertinent project details </w:t>
+      </w:r>
+      <w:r>
+        <w:rPr>
+          <w:rFonts w:ascii="Times New Roman" w:hAnsi="Times New Roman" w:cs="Times New Roman"/>
+          <w:sz w:val="24"/>
+          <w:szCs w:val="24"/>
+        </w:rPr>
+        <w:t>are able to be quickly accessed with or without an internet. Further, interesting projects can be cached and used later.</w:t>
       </w:r>
     </w:p>
     <w:p>
@@ -190,7 +365,7 @@
           <w:sz w:val="24"/>
           <w:szCs w:val="24"/>
         </w:rPr>
-        <w:t>Software Tool:</w:t>
+        <w:t>Methodology:</w:t>
       </w:r>
     </w:p>
     <w:p>
@@ -204,76 +379,25 @@
       <w:r>
         <w:rPr>
           <w:rFonts w:ascii="Times New Roman" w:hAnsi="Times New Roman" w:cs="Times New Roman"/>
+          <w:b/>
           <w:sz w:val="24"/>
           <w:szCs w:val="24"/>
         </w:rPr>
         <w:tab/>
-        <w:t xml:space="preserve">To efficiently carry out the methodology as described in Section 4.1, a software tool called </w:t>
-      </w:r>
-      <w:r>
-        <w:rPr>
-          <w:rFonts w:ascii="Times New Roman" w:hAnsi="Times New Roman" w:cs="Times New Roman"/>
-          <w:i/>
-          <w:sz w:val="24"/>
-          <w:szCs w:val="24"/>
-        </w:rPr>
-        <w:t>NetworkMine</w:t>
-      </w:r>
-      <w:r>
-        <w:rPr>
-          <w:rFonts w:ascii="Times New Roman" w:hAnsi="Times New Roman" w:cs="Times New Roman"/>
-          <w:sz w:val="24"/>
-          <w:szCs w:val="24"/>
-        </w:rPr>
-        <w:t xml:space="preserve"> was developed that automates the majority of the process. </w:t>
-      </w:r>
-      <w:r>
-        <w:rPr>
-          <w:rFonts w:ascii="Times New Roman" w:hAnsi="Times New Roman" w:cs="Times New Roman"/>
-          <w:sz w:val="24"/>
-          <w:szCs w:val="24"/>
-        </w:rPr>
-        <w:t xml:space="preserve">Written in Java, the </w:t>
-      </w:r>
-      <w:r>
-        <w:rPr>
-          <w:rFonts w:ascii="Times New Roman" w:hAnsi="Times New Roman" w:cs="Times New Roman"/>
-          <w:i/>
-          <w:sz w:val="24"/>
-          <w:szCs w:val="24"/>
-        </w:rPr>
-        <w:t xml:space="preserve">NetworkMine </w:t>
-      </w:r>
-      <w:r>
-        <w:rPr>
-          <w:rFonts w:ascii="Times New Roman" w:hAnsi="Times New Roman" w:cs="Times New Roman"/>
-          <w:sz w:val="24"/>
-          <w:szCs w:val="24"/>
-        </w:rPr>
-        <w:t>tool</w:t>
-      </w:r>
-      <w:r>
-        <w:rPr>
-          <w:rFonts w:ascii="Times New Roman" w:hAnsi="Times New Roman" w:cs="Times New Roman"/>
-          <w:sz w:val="24"/>
-          <w:szCs w:val="24"/>
-        </w:rPr>
-        <w:t xml:space="preserve"> is comprised in two different parts; a Boa miner which pulls all software repository details from the Boa website, and a social network builder which constructs the developer-module network an</w:t>
-      </w:r>
-      <w:r>
-        <w:rPr>
-          <w:rFonts w:ascii="Times New Roman" w:hAnsi="Times New Roman" w:cs="Times New Roman"/>
-          <w:sz w:val="24"/>
-          <w:szCs w:val="24"/>
-        </w:rPr>
-        <w:t>d computes all relevant metrics. This division is important since, in future iterations of the tool, different GitHub mining repositories can be swapped for Boa. The remainder of this section will explain the two sections of the tool in detail.</w:t>
+      </w:r>
+      <w:r>
+        <w:rPr>
+          <w:rFonts w:ascii="Times New Roman" w:hAnsi="Times New Roman" w:cs="Times New Roman"/>
+          <w:sz w:val="24"/>
+          <w:szCs w:val="24"/>
+        </w:rPr>
+        <w:t xml:space="preserve">To answer both the research questions stated this study has been broken into several sections. </w:t>
       </w:r>
     </w:p>
     <w:p>
       <w:pPr>
         <w:rPr>
           <w:rFonts w:ascii="Times New Roman" w:hAnsi="Times New Roman" w:cs="Times New Roman"/>
-          <w:i/>
           <w:sz w:val="24"/>
           <w:szCs w:val="24"/>
         </w:rPr>
@@ -281,17 +405,19 @@
       <w:r>
         <w:rPr>
           <w:rFonts w:ascii="Times New Roman" w:hAnsi="Times New Roman" w:cs="Times New Roman"/>
-          <w:i/>
-          <w:sz w:val="24"/>
-          <w:szCs w:val="24"/>
-        </w:rPr>
-        <w:t>Boa Miner:</w:t>
+          <w:sz w:val="24"/>
+          <w:szCs w:val="24"/>
+        </w:rPr>
+        <w:tab/>
+        <w:t>Once representative projects have been selected from Boa, all relevant data ne</w:t>
       </w:r>
     </w:p>
     <w:p>
       <w:pPr>
         <w:rPr>
           <w:rFonts w:ascii="Times New Roman" w:hAnsi="Times New Roman" w:cs="Times New Roman"/>
+          <w:b/>
+          <w:i/>
           <w:sz w:val="24"/>
           <w:szCs w:val="24"/>
         </w:rPr>
@@ -299,19 +425,12 @@
       <w:r>
         <w:rPr>
           <w:rFonts w:ascii="Times New Roman" w:hAnsi="Times New Roman" w:cs="Times New Roman"/>
-          <w:sz w:val="24"/>
-          <w:szCs w:val="24"/>
-        </w:rPr>
-        <w:tab/>
-        <w:t xml:space="preserve">The Boa miner component is responsible for pulling project data from Boa’s servers into a local SQLite3 database. The tool allows for users to search for projects based on the number of contributors and files and can run the specified search of any of Boa’s three different GitHub datasets. Once a collection of projects is found that match a user’s desired search parameters, the user can download any number of the returned projects. Figure 1 shows </w:t>
-      </w:r>
-      <w:r>
-        <w:rPr>
-          <w:rFonts w:ascii="Times New Roman" w:hAnsi="Times New Roman" w:cs="Times New Roman"/>
-          <w:sz w:val="24"/>
-          <w:szCs w:val="24"/>
-        </w:rPr>
-        <w:t>a screenshot of the tool allowing users to select projects to download.</w:t>
+          <w:b/>
+          <w:i/>
+          <w:sz w:val="24"/>
+          <w:szCs w:val="24"/>
+        </w:rPr>
+        <w:t>Software Tool:</w:t>
       </w:r>
     </w:p>
     <w:p>
@@ -329,15 +448,74 @@
           <w:szCs w:val="24"/>
         </w:rPr>
         <w:tab/>
-        <w:t xml:space="preserve">The Boa miner component is written in Java and requires the SQLite JDBC driver and Boa API developed by Iowa State. </w:t>
-      </w:r>
-      <w:r>
-        <w:rPr>
-          <w:rFonts w:ascii="Times New Roman" w:hAnsi="Times New Roman" w:cs="Times New Roman"/>
-          <w:sz w:val="24"/>
-          <w:szCs w:val="24"/>
-        </w:rPr>
-        <w:t xml:space="preserve"> </w:t>
+        <w:t xml:space="preserve">To efficiently carry out the methodology as described in Section 4.1, a software tool called </w:t>
+      </w:r>
+      <w:r>
+        <w:rPr>
+          <w:rFonts w:ascii="Times New Roman" w:hAnsi="Times New Roman" w:cs="Times New Roman"/>
+          <w:i/>
+          <w:sz w:val="24"/>
+          <w:szCs w:val="24"/>
+        </w:rPr>
+        <w:t>NetworkMine</w:t>
+      </w:r>
+      <w:r>
+        <w:rPr>
+          <w:rFonts w:ascii="Times New Roman" w:hAnsi="Times New Roman" w:cs="Times New Roman"/>
+          <w:sz w:val="24"/>
+          <w:szCs w:val="24"/>
+        </w:rPr>
+        <w:t xml:space="preserve"> was developed that automates the majority of the process. </w:t>
+      </w:r>
+      <w:r>
+        <w:rPr>
+          <w:rFonts w:ascii="Times New Roman" w:hAnsi="Times New Roman" w:cs="Times New Roman"/>
+          <w:sz w:val="24"/>
+          <w:szCs w:val="24"/>
+        </w:rPr>
+        <w:t xml:space="preserve">Written in Java, the </w:t>
+      </w:r>
+      <w:r>
+        <w:rPr>
+          <w:rFonts w:ascii="Times New Roman" w:hAnsi="Times New Roman" w:cs="Times New Roman"/>
+          <w:i/>
+          <w:sz w:val="24"/>
+          <w:szCs w:val="24"/>
+        </w:rPr>
+        <w:t xml:space="preserve">NetworkMine </w:t>
+      </w:r>
+      <w:r>
+        <w:rPr>
+          <w:rFonts w:ascii="Times New Roman" w:hAnsi="Times New Roman" w:cs="Times New Roman"/>
+          <w:sz w:val="24"/>
+          <w:szCs w:val="24"/>
+        </w:rPr>
+        <w:t>tool</w:t>
+      </w:r>
+      <w:r>
+        <w:rPr>
+          <w:rFonts w:ascii="Times New Roman" w:hAnsi="Times New Roman" w:cs="Times New Roman"/>
+          <w:sz w:val="24"/>
+          <w:szCs w:val="24"/>
+        </w:rPr>
+        <w:t xml:space="preserve"> is comprised in two different parts; a Boa miner which pulls all software repository details from the Boa website, and a social network builder which constructs the developer-module network an</w:t>
+      </w:r>
+      <w:r>
+        <w:rPr>
+          <w:rFonts w:ascii="Times New Roman" w:hAnsi="Times New Roman" w:cs="Times New Roman"/>
+          <w:sz w:val="24"/>
+          <w:szCs w:val="24"/>
+        </w:rPr>
+        <w:t xml:space="preserve">d computes all relevant metrics. This division is important since, in </w:t>
+      </w:r>
+      <w:r>
+        <w:rPr>
+          <w:rFonts w:ascii="Times New Roman" w:hAnsi="Times New Roman" w:cs="Times New Roman"/>
+          <w:sz w:val="24"/>
+          <w:szCs w:val="24"/>
+        </w:rPr>
+        <w:lastRenderedPageBreak/>
+        <w:t>future iterations of the tool, different GitHub mining repositories can be swapped for Boa. The remainder of this section will explain the two sections of the tool in detail.</w:t>
       </w:r>
     </w:p>
     <w:p>
@@ -356,7 +534,7 @@
           <w:sz w:val="24"/>
           <w:szCs w:val="24"/>
         </w:rPr>
-        <w:t>Social Network Builder:</w:t>
+        <w:t>Boa Miner:</w:t>
       </w:r>
     </w:p>
     <w:p>
@@ -374,15 +552,15 @@
           <w:szCs w:val="24"/>
         </w:rPr>
         <w:tab/>
-        <w:t xml:space="preserve">The social network builder component carries out the brunt of the methodology. Using the project repository data downloaded from the Boa miner component, the social network builder constructs a developer-module network </w:t>
-      </w:r>
-      <w:r>
-        <w:rPr>
-          <w:rFonts w:ascii="Times New Roman" w:hAnsi="Times New Roman" w:cs="Times New Roman"/>
-          <w:sz w:val="24"/>
-          <w:szCs w:val="24"/>
-        </w:rPr>
-        <w:t xml:space="preserve">for a specified project and then computes the betweenness, closeness, and degree centrality metrics for that graph. Once complete, the user is then able to see the Spearman correlations for each of those social network metrics and the results of the logistic regression run on the graph. Unlike the Boa miner component, this part of the tool is accessed via the command line. The output of the program is a comma-separated values (CSV) file that contains the results of the Spearman correlation and logistic regression functions. </w:t>
+        <w:t xml:space="preserve">The Boa miner component is responsible for pulling project data from Boa’s servers into a local SQLite3 database. The tool allows for users to search for projects based on the number of contributors and files and can run the specified search of any of Boa’s three different GitHub datasets. Once a collection of projects is found that match a user’s desired search parameters, the user can download any number of the returned projects. Figure 1 shows </w:t>
+      </w:r>
+      <w:r>
+        <w:rPr>
+          <w:rFonts w:ascii="Times New Roman" w:hAnsi="Times New Roman" w:cs="Times New Roman"/>
+          <w:sz w:val="24"/>
+          <w:szCs w:val="24"/>
+        </w:rPr>
+        <w:t>a screenshot of the tool allowing users to select projects to download.</w:t>
       </w:r>
     </w:p>
     <w:p>
@@ -399,7 +577,77 @@
           <w:sz w:val="24"/>
           <w:szCs w:val="24"/>
         </w:rPr>
-        <w:lastRenderedPageBreak/>
+        <w:tab/>
+        <w:t xml:space="preserve">The Boa miner component is written in Java and requires the SQLite JDBC driver and Boa API developed by Iowa State. </w:t>
+      </w:r>
+      <w:r>
+        <w:rPr>
+          <w:rFonts w:ascii="Times New Roman" w:hAnsi="Times New Roman" w:cs="Times New Roman"/>
+          <w:sz w:val="24"/>
+          <w:szCs w:val="24"/>
+        </w:rPr>
+        <w:t xml:space="preserve"> </w:t>
+      </w:r>
+    </w:p>
+    <w:p>
+      <w:pPr>
+        <w:rPr>
+          <w:rFonts w:ascii="Times New Roman" w:hAnsi="Times New Roman" w:cs="Times New Roman"/>
+          <w:i/>
+          <w:sz w:val="24"/>
+          <w:szCs w:val="24"/>
+        </w:rPr>
+      </w:pPr>
+      <w:r>
+        <w:rPr>
+          <w:rFonts w:ascii="Times New Roman" w:hAnsi="Times New Roman" w:cs="Times New Roman"/>
+          <w:i/>
+          <w:sz w:val="24"/>
+          <w:szCs w:val="24"/>
+        </w:rPr>
+        <w:t>Social Network Builder:</w:t>
+      </w:r>
+    </w:p>
+    <w:p>
+      <w:pPr>
+        <w:rPr>
+          <w:rFonts w:ascii="Times New Roman" w:hAnsi="Times New Roman" w:cs="Times New Roman"/>
+          <w:sz w:val="24"/>
+          <w:szCs w:val="24"/>
+        </w:rPr>
+      </w:pPr>
+      <w:r>
+        <w:rPr>
+          <w:rFonts w:ascii="Times New Roman" w:hAnsi="Times New Roman" w:cs="Times New Roman"/>
+          <w:sz w:val="24"/>
+          <w:szCs w:val="24"/>
+        </w:rPr>
+        <w:tab/>
+        <w:t xml:space="preserve">The social network builder component carries out the brunt of the methodology. Using the project repository data downloaded from the Boa miner component, the social network builder constructs a developer-module network </w:t>
+      </w:r>
+      <w:r>
+        <w:rPr>
+          <w:rFonts w:ascii="Times New Roman" w:hAnsi="Times New Roman" w:cs="Times New Roman"/>
+          <w:sz w:val="24"/>
+          <w:szCs w:val="24"/>
+        </w:rPr>
+        <w:t xml:space="preserve">for a specified project and then computes the betweenness, closeness, and degree centrality metrics for that graph. Once complete, the user is then able to see the Spearman correlations for each of those social network metrics and the results of the logistic regression run on the graph. Unlike the Boa miner component, this part of the tool is accessed via the command line. The output of the program is a comma-separated values (CSV) file that contains the results of the Spearman correlation and logistic regression functions. </w:t>
+      </w:r>
+    </w:p>
+    <w:p>
+      <w:pPr>
+        <w:rPr>
+          <w:rFonts w:ascii="Times New Roman" w:hAnsi="Times New Roman" w:cs="Times New Roman"/>
+          <w:sz w:val="24"/>
+          <w:szCs w:val="24"/>
+        </w:rPr>
+      </w:pPr>
+      <w:r>
+        <w:rPr>
+          <w:rFonts w:ascii="Times New Roman" w:hAnsi="Times New Roman" w:cs="Times New Roman"/>
+          <w:sz w:val="24"/>
+          <w:szCs w:val="24"/>
+        </w:rPr>
         <w:tab/>
         <w:t>While the tool was developed during this study, it relies on several open-source libraries including Java Universal Network/Graph Framework (JUNG) and Apache Spark. JUNG is used to develop the graph and compute centrality metrics while Apache Spark, while normally used as a cluster computing framework, is used to perform the logistic regression.</w:t>
       </w:r>
@@ -502,23 +750,146 @@
           <w:sz w:val="24"/>
           <w:szCs w:val="24"/>
         </w:rPr>
-        <w:t xml:space="preserve">predict failures over a large number of GitHub projects, too many projects would take far too long to compute and also dilute the results presented in this paper. As such, we selected </w:t>
-      </w:r>
-      <w:r>
-        <w:rPr>
-          <w:rFonts w:ascii="Times New Roman" w:hAnsi="Times New Roman" w:cs="Times New Roman"/>
-          <w:sz w:val="24"/>
-          <w:szCs w:val="24"/>
-        </w:rPr>
-        <w:t>fifteen of the largest projects contained in the large GitHub dataset</w:t>
-      </w:r>
-      <w:r>
-        <w:rPr>
-          <w:rFonts w:ascii="Times New Roman" w:hAnsi="Times New Roman" w:cs="Times New Roman"/>
-          <w:sz w:val="24"/>
-          <w:szCs w:val="24"/>
-        </w:rPr>
-        <w:t xml:space="preserve"> on Boa as a good representative sample. Table 1 shows statistics for each of the projects that were used in this study including the number of commits and number of commits used to fix bugs.</w:t>
+        <w:t>predict failures over a large number of GitHub projects, too many projects would take far too long to compute and also dilute the results presented in this paper. As such,</w:t>
+      </w:r>
+      <w:r>
+        <w:rPr>
+          <w:rFonts w:ascii="Times New Roman" w:hAnsi="Times New Roman" w:cs="Times New Roman"/>
+          <w:sz w:val="24"/>
+          <w:szCs w:val="24"/>
+        </w:rPr>
+        <w:t xml:space="preserve"> we decided to select fifteen large projects that would form a good representative sample. Fifteen is a good value since it will allow us to test our hypothesis on a variety of different projects to eliminate the possibility of chance while not being too many. Further, while we wanted larger projects with many files and contributors, we decided </w:t>
+      </w:r>
+      <w:r>
+        <w:rPr>
+          <w:rFonts w:ascii="Times New Roman" w:hAnsi="Times New Roman" w:cs="Times New Roman"/>
+          <w:sz w:val="24"/>
+          <w:szCs w:val="24"/>
+        </w:rPr>
+        <w:lastRenderedPageBreak/>
+        <w:t>not to select the top fifteen largest projects from the Boa dataset since many tended to be divergent forks of the Android project. Including projects of a similar nature would result in duplicate results that could spoil the conclusion.</w:t>
+      </w:r>
+    </w:p>
+    <w:p>
+      <w:pPr>
+        <w:ind w:firstLine="720"/>
+        <w:rPr>
+          <w:rFonts w:ascii="Times New Roman" w:hAnsi="Times New Roman" w:cs="Times New Roman"/>
+          <w:sz w:val="24"/>
+          <w:szCs w:val="24"/>
+        </w:rPr>
+      </w:pPr>
+      <w:r>
+        <w:rPr>
+          <w:rFonts w:ascii="Times New Roman" w:hAnsi="Times New Roman" w:cs="Times New Roman"/>
+          <w:sz w:val="24"/>
+          <w:szCs w:val="24"/>
+        </w:rPr>
+        <w:t>Based on all these considerations, we selected fifteen projects that each had over 150 contributors and 1</w:t>
+      </w:r>
+      <w:r>
+        <w:rPr>
+          <w:rFonts w:ascii="Times New Roman" w:hAnsi="Times New Roman" w:cs="Times New Roman"/>
+          <w:sz w:val="24"/>
+          <w:szCs w:val="24"/>
+        </w:rPr>
+        <w:t xml:space="preserve">,000 files and were from different software domains. </w:t>
+      </w:r>
+      <w:r>
+        <w:rPr>
+          <w:rFonts w:ascii="Times New Roman" w:hAnsi="Times New Roman" w:cs="Times New Roman"/>
+          <w:sz w:val="24"/>
+          <w:szCs w:val="24"/>
+        </w:rPr>
+        <w:t>Table 1 shows several descriptive statistics about the number of files and contributors for each of the project.</w:t>
+      </w:r>
+      <w:r>
+        <w:rPr>
+          <w:rFonts w:ascii="Times New Roman" w:hAnsi="Times New Roman" w:cs="Times New Roman"/>
+          <w:sz w:val="24"/>
+          <w:szCs w:val="24"/>
+        </w:rPr>
+        <w:t xml:space="preserve"> Of our project dataset</w:t>
+      </w:r>
+      <w:r>
+        <w:rPr>
+          <w:rFonts w:ascii="Times New Roman" w:hAnsi="Times New Roman" w:cs="Times New Roman"/>
+          <w:sz w:val="24"/>
+          <w:szCs w:val="24"/>
+        </w:rPr>
+        <w:t>, &lt;num&gt; of the projects are in the software development domain, &lt;num&gt; of the projects are Android-based, and &lt;num&gt; are web projects and technologies.</w:t>
+      </w:r>
+    </w:p>
+    <w:p>
+      <w:pPr>
+        <w:rPr>
+          <w:rFonts w:ascii="Times New Roman" w:hAnsi="Times New Roman" w:cs="Times New Roman"/>
+          <w:b/>
+          <w:sz w:val="24"/>
+          <w:szCs w:val="24"/>
+        </w:rPr>
+      </w:pPr>
+      <w:r>
+        <w:rPr>
+          <w:rFonts w:ascii="Times New Roman" w:hAnsi="Times New Roman" w:cs="Times New Roman"/>
+          <w:b/>
+          <w:i/>
+          <w:sz w:val="24"/>
+          <w:szCs w:val="24"/>
+        </w:rPr>
+        <w:t>Spearman Correlation</w:t>
+      </w:r>
+      <w:r>
+        <w:rPr>
+          <w:rFonts w:ascii="Times New Roman" w:hAnsi="Times New Roman" w:cs="Times New Roman"/>
+          <w:b/>
+          <w:i/>
+          <w:sz w:val="24"/>
+          <w:szCs w:val="24"/>
+        </w:rPr>
+        <w:t>:</w:t>
+      </w:r>
+    </w:p>
+    <w:p>
+      <w:pPr>
+        <w:rPr>
+          <w:rFonts w:ascii="Times New Roman" w:hAnsi="Times New Roman" w:cs="Times New Roman"/>
+          <w:sz w:val="24"/>
+          <w:szCs w:val="24"/>
+        </w:rPr>
+      </w:pPr>
+      <w:r>
+        <w:rPr>
+          <w:rFonts w:ascii="Times New Roman" w:hAnsi="Times New Roman" w:cs="Times New Roman"/>
+          <w:b/>
+          <w:sz w:val="24"/>
+          <w:szCs w:val="24"/>
+        </w:rPr>
+        <w:tab/>
+      </w:r>
+      <w:r>
+        <w:rPr>
+          <w:rFonts w:ascii="Times New Roman" w:hAnsi="Times New Roman" w:cs="Times New Roman"/>
+          <w:sz w:val="24"/>
+          <w:szCs w:val="24"/>
+        </w:rPr>
+        <w:t>Similar to Pingzer et al., for each project that we tested, we computed the Spearman correlat</w:t>
+      </w:r>
+      <w:r>
+        <w:rPr>
+          <w:rFonts w:ascii="Times New Roman" w:hAnsi="Times New Roman" w:cs="Times New Roman"/>
+          <w:sz w:val="24"/>
+          <w:szCs w:val="24"/>
+        </w:rPr>
+        <w:t xml:space="preserve">ion between each of the metrics to determine whether there was a correlation between each of these metrics. In it, we decided to set values of [-0.7, 0.7] and above to be strongly correlated components. Table 1 shows the results of the Spearman correlation test for each of the five metrics that were computed in the study. To compress the results, we present the mean of each Spearman correlation across all the projects tested in the study. Each of the correlations calculated are significant at the 0.01 </w:t>
+      </w:r>
+      <w:r>
+        <w:rPr>
+          <w:rFonts w:ascii="Times New Roman" w:hAnsi="Times New Roman" w:cs="Times New Roman"/>
+          <w:sz w:val="24"/>
+          <w:szCs w:val="24"/>
+        </w:rPr>
+        <w:t>level.</w:t>
       </w:r>
     </w:p>
     <w:tbl>
@@ -528,91 +899,31 @@
         <w:tblLook w:val="04A0" w:firstRow="1" w:lastRow="0" w:firstColumn="1" w:lastColumn="0" w:noHBand="0" w:noVBand="1"/>
       </w:tblPr>
       <w:tblGrid>
-        <w:gridCol w:w="1870"/>
-        <w:gridCol w:w="1635"/>
-        <w:gridCol w:w="2105"/>
-        <w:gridCol w:w="1870"/>
-        <w:gridCol w:w="1870"/>
+        <w:gridCol w:w="1558"/>
+        <w:gridCol w:w="1558"/>
+        <w:gridCol w:w="1558"/>
+        <w:gridCol w:w="1558"/>
+        <w:gridCol w:w="1559"/>
+        <w:gridCol w:w="1559"/>
       </w:tblGrid>
       <w:tr>
         <w:tc>
           <w:tcPr>
-            <w:tcW w:w="1870" w:type="dxa"/>
-          </w:tcPr>
-          <w:p>
-            <w:pPr>
-              <w:jc w:val="center"/>
-              <w:rPr>
-                <w:rFonts w:ascii="Times New Roman" w:hAnsi="Times New Roman" w:cs="Times New Roman"/>
-                <w:b/>
-                <w:sz w:val="24"/>
-                <w:szCs w:val="24"/>
-              </w:rPr>
-            </w:pPr>
-            <w:r>
-              <w:rPr>
-                <w:rFonts w:ascii="Times New Roman" w:hAnsi="Times New Roman" w:cs="Times New Roman"/>
-                <w:b/>
-                <w:sz w:val="24"/>
-                <w:szCs w:val="24"/>
-              </w:rPr>
-              <w:t>Project Name</w:t>
-            </w:r>
-          </w:p>
-        </w:tc>
-        <w:tc>
-          <w:tcPr>
-            <w:tcW w:w="1635" w:type="dxa"/>
-          </w:tcPr>
-          <w:p>
-            <w:pPr>
-              <w:jc w:val="center"/>
-              <w:rPr>
-                <w:rFonts w:ascii="Times New Roman" w:hAnsi="Times New Roman" w:cs="Times New Roman"/>
-                <w:b/>
-                <w:sz w:val="24"/>
-                <w:szCs w:val="24"/>
-              </w:rPr>
-            </w:pPr>
-            <w:r>
-              <w:rPr>
-                <w:rFonts w:ascii="Times New Roman" w:hAnsi="Times New Roman" w:cs="Times New Roman"/>
-                <w:b/>
-                <w:sz w:val="24"/>
-                <w:szCs w:val="24"/>
-              </w:rPr>
-              <w:t># of Files</w:t>
-            </w:r>
-          </w:p>
-        </w:tc>
-        <w:tc>
-          <w:tcPr>
-            <w:tcW w:w="2105" w:type="dxa"/>
-          </w:tcPr>
-          <w:p>
-            <w:pPr>
-              <w:jc w:val="center"/>
-              <w:rPr>
-                <w:rFonts w:ascii="Times New Roman" w:hAnsi="Times New Roman" w:cs="Times New Roman"/>
-                <w:b/>
-                <w:sz w:val="24"/>
-                <w:szCs w:val="24"/>
-              </w:rPr>
-            </w:pPr>
-            <w:r>
-              <w:rPr>
-                <w:rFonts w:ascii="Times New Roman" w:hAnsi="Times New Roman" w:cs="Times New Roman"/>
-                <w:b/>
-                <w:sz w:val="24"/>
-                <w:szCs w:val="24"/>
-              </w:rPr>
-              <w:t># of Contributors</w:t>
-            </w:r>
-          </w:p>
-        </w:tc>
-        <w:tc>
-          <w:tcPr>
-            <w:tcW w:w="1870" w:type="dxa"/>
+            <w:tcW w:w="1558" w:type="dxa"/>
+          </w:tcPr>
+          <w:p>
+            <w:pPr>
+              <w:rPr>
+                <w:rFonts w:ascii="Times New Roman" w:hAnsi="Times New Roman" w:cs="Times New Roman"/>
+                <w:sz w:val="24"/>
+                <w:szCs w:val="24"/>
+              </w:rPr>
+            </w:pPr>
+          </w:p>
+        </w:tc>
+        <w:tc>
+          <w:tcPr>
+            <w:tcW w:w="1558" w:type="dxa"/>
           </w:tcPr>
           <w:p>
             <w:pPr>
@@ -637,7 +948,7 @@
         </w:tc>
         <w:tc>
           <w:tcPr>
-            <w:tcW w:w="1870" w:type="dxa"/>
+            <w:tcW w:w="1558" w:type="dxa"/>
           </w:tcPr>
           <w:p>
             <w:pPr>
@@ -660,11 +971,89 @@
             </w:r>
           </w:p>
         </w:tc>
+        <w:tc>
+          <w:tcPr>
+            <w:tcW w:w="1558" w:type="dxa"/>
+          </w:tcPr>
+          <w:p>
+            <w:pPr>
+              <w:jc w:val="center"/>
+              <w:rPr>
+                <w:rFonts w:ascii="Times New Roman" w:hAnsi="Times New Roman" w:cs="Times New Roman"/>
+                <w:b/>
+                <w:sz w:val="24"/>
+                <w:szCs w:val="24"/>
+              </w:rPr>
+            </w:pPr>
+            <w:r>
+              <w:rPr>
+                <w:rFonts w:ascii="Times New Roman" w:hAnsi="Times New Roman" w:cs="Times New Roman"/>
+                <w:b/>
+                <w:sz w:val="24"/>
+                <w:szCs w:val="24"/>
+              </w:rPr>
+              <w:t>Betweeness Centrality</w:t>
+            </w:r>
+          </w:p>
+        </w:tc>
+        <w:tc>
+          <w:tcPr>
+            <w:tcW w:w="1559" w:type="dxa"/>
+          </w:tcPr>
+          <w:p>
+            <w:pPr>
+              <w:jc w:val="center"/>
+              <w:rPr>
+                <w:rFonts w:ascii="Times New Roman" w:hAnsi="Times New Roman" w:cs="Times New Roman"/>
+                <w:b/>
+                <w:sz w:val="24"/>
+                <w:szCs w:val="24"/>
+              </w:rPr>
+            </w:pPr>
+            <w:r>
+              <w:rPr>
+                <w:rFonts w:ascii="Times New Roman" w:hAnsi="Times New Roman" w:cs="Times New Roman"/>
+                <w:b/>
+                <w:sz w:val="24"/>
+                <w:szCs w:val="24"/>
+              </w:rPr>
+              <w:t>Closeness Centrality</w:t>
+            </w:r>
+          </w:p>
+        </w:tc>
+        <w:tc>
+          <w:tcPr>
+            <w:tcW w:w="1559" w:type="dxa"/>
+          </w:tcPr>
+          <w:p>
+            <w:pPr>
+              <w:jc w:val="center"/>
+              <w:rPr>
+                <w:rFonts w:ascii="Times New Roman" w:hAnsi="Times New Roman" w:cs="Times New Roman"/>
+                <w:b/>
+                <w:sz w:val="24"/>
+                <w:szCs w:val="24"/>
+              </w:rPr>
+            </w:pPr>
+            <w:r>
+              <w:rPr>
+                <w:rFonts w:ascii="Times New Roman" w:hAnsi="Times New Roman" w:cs="Times New Roman"/>
+                <w:b/>
+                <w:sz w:val="24"/>
+                <w:szCs w:val="24"/>
+              </w:rPr>
+              <w:t>Degree Centrality</w:t>
+            </w:r>
+          </w:p>
+        </w:tc>
       </w:tr>
       <w:tr>
         <w:tc>
           <w:tcPr>
-            <w:tcW w:w="1870" w:type="dxa"/>
+            <w:tcW w:w="1558" w:type="dxa"/>
+            <w:tcBorders>
+              <w:bottom w:val="single" w:sz="4" w:space="0" w:color="auto"/>
+            </w:tcBorders>
           </w:tcPr>
           <w:p>
             <w:pPr>
@@ -676,66 +1065,99 @@
                 <w:szCs w:val="24"/>
               </w:rPr>
             </w:pPr>
-          </w:p>
-        </w:tc>
-        <w:tc>
-          <w:tcPr>
-            <w:tcW w:w="1635" w:type="dxa"/>
-          </w:tcPr>
-          <w:p>
-            <w:pPr>
-              <w:jc w:val="center"/>
+            <w:r>
               <w:rPr>
                 <w:rFonts w:ascii="Times New Roman" w:hAnsi="Times New Roman" w:cs="Times New Roman"/>
                 <w:b/>
                 <w:sz w:val="24"/>
                 <w:szCs w:val="24"/>
               </w:rPr>
-            </w:pPr>
-          </w:p>
-        </w:tc>
-        <w:tc>
-          <w:tcPr>
-            <w:tcW w:w="2105" w:type="dxa"/>
-          </w:tcPr>
-          <w:p>
-            <w:pPr>
-              <w:jc w:val="center"/>
-              <w:rPr>
-                <w:rFonts w:ascii="Times New Roman" w:hAnsi="Times New Roman" w:cs="Times New Roman"/>
-                <w:b/>
-                <w:sz w:val="24"/>
-                <w:szCs w:val="24"/>
-              </w:rPr>
-            </w:pPr>
-          </w:p>
-        </w:tc>
-        <w:tc>
-          <w:tcPr>
-            <w:tcW w:w="1870" w:type="dxa"/>
-          </w:tcPr>
-          <w:p>
-            <w:pPr>
-              <w:jc w:val="center"/>
-              <w:rPr>
-                <w:rFonts w:ascii="Times New Roman" w:hAnsi="Times New Roman" w:cs="Times New Roman"/>
-                <w:b/>
-                <w:sz w:val="24"/>
-                <w:szCs w:val="24"/>
-              </w:rPr>
-            </w:pPr>
-          </w:p>
-        </w:tc>
-        <w:tc>
-          <w:tcPr>
-            <w:tcW w:w="1870" w:type="dxa"/>
-          </w:tcPr>
-          <w:p>
-            <w:pPr>
-              <w:jc w:val="center"/>
-              <w:rPr>
-                <w:rFonts w:ascii="Times New Roman" w:hAnsi="Times New Roman" w:cs="Times New Roman"/>
-                <w:b/>
+              <w:t># of Commits</w:t>
+            </w:r>
+          </w:p>
+        </w:tc>
+        <w:tc>
+          <w:tcPr>
+            <w:tcW w:w="1558" w:type="dxa"/>
+            <w:vAlign w:val="center"/>
+          </w:tcPr>
+          <w:p>
+            <w:pPr>
+              <w:jc w:val="center"/>
+              <w:rPr>
+                <w:rFonts w:ascii="Times New Roman" w:hAnsi="Times New Roman" w:cs="Times New Roman"/>
+                <w:sz w:val="24"/>
+                <w:szCs w:val="24"/>
+              </w:rPr>
+            </w:pPr>
+            <w:r>
+              <w:rPr>
+                <w:rFonts w:ascii="Times New Roman" w:hAnsi="Times New Roman" w:cs="Times New Roman"/>
+                <w:sz w:val="24"/>
+                <w:szCs w:val="24"/>
+              </w:rPr>
+              <w:t>1</w:t>
+            </w:r>
+          </w:p>
+        </w:tc>
+        <w:tc>
+          <w:tcPr>
+            <w:tcW w:w="1558" w:type="dxa"/>
+            <w:vAlign w:val="center"/>
+          </w:tcPr>
+          <w:p>
+            <w:pPr>
+              <w:jc w:val="center"/>
+              <w:rPr>
+                <w:rFonts w:ascii="Times New Roman" w:hAnsi="Times New Roman" w:cs="Times New Roman"/>
+                <w:sz w:val="24"/>
+                <w:szCs w:val="24"/>
+              </w:rPr>
+            </w:pPr>
+          </w:p>
+        </w:tc>
+        <w:tc>
+          <w:tcPr>
+            <w:tcW w:w="1558" w:type="dxa"/>
+            <w:vAlign w:val="center"/>
+          </w:tcPr>
+          <w:p>
+            <w:pPr>
+              <w:jc w:val="center"/>
+              <w:rPr>
+                <w:rFonts w:ascii="Times New Roman" w:hAnsi="Times New Roman" w:cs="Times New Roman"/>
+                <w:sz w:val="24"/>
+                <w:szCs w:val="24"/>
+              </w:rPr>
+            </w:pPr>
+          </w:p>
+        </w:tc>
+        <w:tc>
+          <w:tcPr>
+            <w:tcW w:w="1559" w:type="dxa"/>
+            <w:vAlign w:val="center"/>
+          </w:tcPr>
+          <w:p>
+            <w:pPr>
+              <w:jc w:val="center"/>
+              <w:rPr>
+                <w:rFonts w:ascii="Times New Roman" w:hAnsi="Times New Roman" w:cs="Times New Roman"/>
+                <w:sz w:val="24"/>
+                <w:szCs w:val="24"/>
+              </w:rPr>
+            </w:pPr>
+          </w:p>
+        </w:tc>
+        <w:tc>
+          <w:tcPr>
+            <w:tcW w:w="1559" w:type="dxa"/>
+            <w:vAlign w:val="center"/>
+          </w:tcPr>
+          <w:p>
+            <w:pPr>
+              <w:jc w:val="center"/>
+              <w:rPr>
+                <w:rFonts w:ascii="Times New Roman" w:hAnsi="Times New Roman" w:cs="Times New Roman"/>
                 <w:sz w:val="24"/>
                 <w:szCs w:val="24"/>
               </w:rPr>
@@ -746,7 +1168,11 @@
       <w:tr>
         <w:tc>
           <w:tcPr>
-            <w:tcW w:w="1870" w:type="dxa"/>
+            <w:tcW w:w="1558" w:type="dxa"/>
+            <w:tcBorders>
+              <w:left w:val="nil"/>
+              <w:bottom w:val="nil"/>
+            </w:tcBorders>
           </w:tcPr>
           <w:p>
             <w:pPr>
@@ -762,62 +1188,104 @@
         </w:tc>
         <w:tc>
           <w:tcPr>
-            <w:tcW w:w="1635" w:type="dxa"/>
-          </w:tcPr>
-          <w:p>
-            <w:pPr>
-              <w:jc w:val="center"/>
+            <w:tcW w:w="1558" w:type="dxa"/>
+            <w:tcBorders>
+              <w:bottom w:val="single" w:sz="4" w:space="0" w:color="auto"/>
+            </w:tcBorders>
+            <w:vAlign w:val="center"/>
+          </w:tcPr>
+          <w:p>
+            <w:pPr>
+              <w:jc w:val="center"/>
+              <w:rPr>
+                <w:rFonts w:ascii="Times New Roman" w:hAnsi="Times New Roman" w:cs="Times New Roman"/>
+                <w:sz w:val="24"/>
+                <w:szCs w:val="24"/>
+              </w:rPr>
+            </w:pPr>
+            <w:r>
               <w:rPr>
                 <w:rFonts w:ascii="Times New Roman" w:hAnsi="Times New Roman" w:cs="Times New Roman"/>
                 <w:b/>
                 <w:sz w:val="24"/>
                 <w:szCs w:val="24"/>
               </w:rPr>
-            </w:pPr>
-          </w:p>
-        </w:tc>
-        <w:tc>
-          <w:tcPr>
-            <w:tcW w:w="2105" w:type="dxa"/>
-          </w:tcPr>
-          <w:p>
-            <w:pPr>
-              <w:jc w:val="center"/>
-              <w:rPr>
-                <w:rFonts w:ascii="Times New Roman" w:hAnsi="Times New Roman" w:cs="Times New Roman"/>
-                <w:b/>
-                <w:sz w:val="24"/>
-                <w:szCs w:val="24"/>
-              </w:rPr>
-            </w:pPr>
-          </w:p>
-        </w:tc>
-        <w:tc>
-          <w:tcPr>
-            <w:tcW w:w="1870" w:type="dxa"/>
-          </w:tcPr>
-          <w:p>
-            <w:pPr>
-              <w:jc w:val="center"/>
-              <w:rPr>
-                <w:rFonts w:ascii="Times New Roman" w:hAnsi="Times New Roman" w:cs="Times New Roman"/>
-                <w:b/>
-                <w:sz w:val="24"/>
-                <w:szCs w:val="24"/>
-              </w:rPr>
-            </w:pPr>
-          </w:p>
-        </w:tc>
-        <w:tc>
-          <w:tcPr>
-            <w:tcW w:w="1870" w:type="dxa"/>
-          </w:tcPr>
-          <w:p>
-            <w:pPr>
-              <w:jc w:val="center"/>
-              <w:rPr>
-                <w:rFonts w:ascii="Times New Roman" w:hAnsi="Times New Roman" w:cs="Times New Roman"/>
-                <w:b/>
+              <w:t># of Bug Fixes</w:t>
+            </w:r>
+          </w:p>
+        </w:tc>
+        <w:tc>
+          <w:tcPr>
+            <w:tcW w:w="1558" w:type="dxa"/>
+            <w:tcBorders>
+              <w:bottom w:val="single" w:sz="4" w:space="0" w:color="auto"/>
+            </w:tcBorders>
+            <w:vAlign w:val="center"/>
+          </w:tcPr>
+          <w:p>
+            <w:pPr>
+              <w:jc w:val="center"/>
+              <w:rPr>
+                <w:rFonts w:ascii="Times New Roman" w:hAnsi="Times New Roman" w:cs="Times New Roman"/>
+                <w:sz w:val="24"/>
+                <w:szCs w:val="24"/>
+              </w:rPr>
+            </w:pPr>
+            <w:r>
+              <w:rPr>
+                <w:rFonts w:ascii="Times New Roman" w:hAnsi="Times New Roman" w:cs="Times New Roman"/>
+                <w:sz w:val="24"/>
+                <w:szCs w:val="24"/>
+              </w:rPr>
+              <w:t>1</w:t>
+            </w:r>
+          </w:p>
+        </w:tc>
+        <w:tc>
+          <w:tcPr>
+            <w:tcW w:w="1558" w:type="dxa"/>
+            <w:tcBorders>
+              <w:bottom w:val="single" w:sz="4" w:space="0" w:color="auto"/>
+            </w:tcBorders>
+            <w:vAlign w:val="center"/>
+          </w:tcPr>
+          <w:p>
+            <w:pPr>
+              <w:jc w:val="center"/>
+              <w:rPr>
+                <w:rFonts w:ascii="Times New Roman" w:hAnsi="Times New Roman" w:cs="Times New Roman"/>
+                <w:sz w:val="24"/>
+                <w:szCs w:val="24"/>
+              </w:rPr>
+            </w:pPr>
+          </w:p>
+        </w:tc>
+        <w:tc>
+          <w:tcPr>
+            <w:tcW w:w="1559" w:type="dxa"/>
+            <w:vAlign w:val="center"/>
+          </w:tcPr>
+          <w:p>
+            <w:pPr>
+              <w:jc w:val="center"/>
+              <w:rPr>
+                <w:rFonts w:ascii="Times New Roman" w:hAnsi="Times New Roman" w:cs="Times New Roman"/>
+                <w:sz w:val="24"/>
+                <w:szCs w:val="24"/>
+              </w:rPr>
+            </w:pPr>
+          </w:p>
+        </w:tc>
+        <w:tc>
+          <w:tcPr>
+            <w:tcW w:w="1559" w:type="dxa"/>
+            <w:vAlign w:val="center"/>
+          </w:tcPr>
+          <w:p>
+            <w:pPr>
+              <w:jc w:val="center"/>
+              <w:rPr>
+                <w:rFonts w:ascii="Times New Roman" w:hAnsi="Times New Roman" w:cs="Times New Roman"/>
                 <w:sz w:val="24"/>
                 <w:szCs w:val="24"/>
               </w:rPr>
@@ -828,7 +1296,13 @@
       <w:tr>
         <w:tc>
           <w:tcPr>
-            <w:tcW w:w="1870" w:type="dxa"/>
+            <w:tcW w:w="1558" w:type="dxa"/>
+            <w:tcBorders>
+              <w:top w:val="nil"/>
+              <w:left w:val="nil"/>
+              <w:bottom w:val="nil"/>
+              <w:right w:val="nil"/>
+            </w:tcBorders>
           </w:tcPr>
           <w:p>
             <w:pPr>
@@ -844,62 +1318,105 @@
         </w:tc>
         <w:tc>
           <w:tcPr>
-            <w:tcW w:w="1635" w:type="dxa"/>
-          </w:tcPr>
-          <w:p>
-            <w:pPr>
-              <w:jc w:val="center"/>
+            <w:tcW w:w="1558" w:type="dxa"/>
+            <w:tcBorders>
+              <w:left w:val="nil"/>
+              <w:bottom w:val="nil"/>
+            </w:tcBorders>
+            <w:vAlign w:val="center"/>
+          </w:tcPr>
+          <w:p>
+            <w:pPr>
+              <w:jc w:val="center"/>
+              <w:rPr>
+                <w:rFonts w:ascii="Times New Roman" w:hAnsi="Times New Roman" w:cs="Times New Roman"/>
+                <w:sz w:val="24"/>
+                <w:szCs w:val="24"/>
+              </w:rPr>
+            </w:pPr>
+          </w:p>
+        </w:tc>
+        <w:tc>
+          <w:tcPr>
+            <w:tcW w:w="1558" w:type="dxa"/>
+            <w:tcBorders>
+              <w:bottom w:val="single" w:sz="4" w:space="0" w:color="auto"/>
+            </w:tcBorders>
+            <w:vAlign w:val="center"/>
+          </w:tcPr>
+          <w:p>
+            <w:pPr>
+              <w:jc w:val="center"/>
+              <w:rPr>
+                <w:rFonts w:ascii="Times New Roman" w:hAnsi="Times New Roman" w:cs="Times New Roman"/>
+                <w:sz w:val="24"/>
+                <w:szCs w:val="24"/>
+              </w:rPr>
+            </w:pPr>
+            <w:r>
               <w:rPr>
                 <w:rFonts w:ascii="Times New Roman" w:hAnsi="Times New Roman" w:cs="Times New Roman"/>
                 <w:b/>
                 <w:sz w:val="24"/>
                 <w:szCs w:val="24"/>
               </w:rPr>
-            </w:pPr>
-          </w:p>
-        </w:tc>
-        <w:tc>
-          <w:tcPr>
-            <w:tcW w:w="2105" w:type="dxa"/>
-          </w:tcPr>
-          <w:p>
-            <w:pPr>
-              <w:jc w:val="center"/>
-              <w:rPr>
-                <w:rFonts w:ascii="Times New Roman" w:hAnsi="Times New Roman" w:cs="Times New Roman"/>
-                <w:b/>
-                <w:sz w:val="24"/>
-                <w:szCs w:val="24"/>
-              </w:rPr>
-            </w:pPr>
-          </w:p>
-        </w:tc>
-        <w:tc>
-          <w:tcPr>
-            <w:tcW w:w="1870" w:type="dxa"/>
-          </w:tcPr>
-          <w:p>
-            <w:pPr>
-              <w:jc w:val="center"/>
-              <w:rPr>
-                <w:rFonts w:ascii="Times New Roman" w:hAnsi="Times New Roman" w:cs="Times New Roman"/>
-                <w:b/>
-                <w:sz w:val="24"/>
-                <w:szCs w:val="24"/>
-              </w:rPr>
-            </w:pPr>
-          </w:p>
-        </w:tc>
-        <w:tc>
-          <w:tcPr>
-            <w:tcW w:w="1870" w:type="dxa"/>
-          </w:tcPr>
-          <w:p>
-            <w:pPr>
-              <w:jc w:val="center"/>
-              <w:rPr>
-                <w:rFonts w:ascii="Times New Roman" w:hAnsi="Times New Roman" w:cs="Times New Roman"/>
-                <w:b/>
+              <w:t>Betweeness Centrality</w:t>
+            </w:r>
+          </w:p>
+        </w:tc>
+        <w:tc>
+          <w:tcPr>
+            <w:tcW w:w="1558" w:type="dxa"/>
+            <w:tcBorders>
+              <w:bottom w:val="single" w:sz="4" w:space="0" w:color="auto"/>
+            </w:tcBorders>
+            <w:vAlign w:val="center"/>
+          </w:tcPr>
+          <w:p>
+            <w:pPr>
+              <w:jc w:val="center"/>
+              <w:rPr>
+                <w:rFonts w:ascii="Times New Roman" w:hAnsi="Times New Roman" w:cs="Times New Roman"/>
+                <w:sz w:val="24"/>
+                <w:szCs w:val="24"/>
+              </w:rPr>
+            </w:pPr>
+            <w:r>
+              <w:rPr>
+                <w:rFonts w:ascii="Times New Roman" w:hAnsi="Times New Roman" w:cs="Times New Roman"/>
+                <w:sz w:val="24"/>
+                <w:szCs w:val="24"/>
+              </w:rPr>
+              <w:t>1</w:t>
+            </w:r>
+          </w:p>
+        </w:tc>
+        <w:tc>
+          <w:tcPr>
+            <w:tcW w:w="1559" w:type="dxa"/>
+            <w:vAlign w:val="center"/>
+          </w:tcPr>
+          <w:p>
+            <w:pPr>
+              <w:jc w:val="center"/>
+              <w:rPr>
+                <w:rFonts w:ascii="Times New Roman" w:hAnsi="Times New Roman" w:cs="Times New Roman"/>
+                <w:sz w:val="24"/>
+                <w:szCs w:val="24"/>
+              </w:rPr>
+            </w:pPr>
+          </w:p>
+        </w:tc>
+        <w:tc>
+          <w:tcPr>
+            <w:tcW w:w="1559" w:type="dxa"/>
+            <w:vAlign w:val="center"/>
+          </w:tcPr>
+          <w:p>
+            <w:pPr>
+              <w:jc w:val="center"/>
+              <w:rPr>
+                <w:rFonts w:ascii="Times New Roman" w:hAnsi="Times New Roman" w:cs="Times New Roman"/>
                 <w:sz w:val="24"/>
                 <w:szCs w:val="24"/>
               </w:rPr>
@@ -910,7 +1427,13 @@
       <w:tr>
         <w:tc>
           <w:tcPr>
-            <w:tcW w:w="1870" w:type="dxa"/>
+            <w:tcW w:w="1558" w:type="dxa"/>
+            <w:tcBorders>
+              <w:top w:val="nil"/>
+              <w:left w:val="nil"/>
+              <w:bottom w:val="nil"/>
+              <w:right w:val="nil"/>
+            </w:tcBorders>
           </w:tcPr>
           <w:p>
             <w:pPr>
@@ -926,23 +1449,129 @@
         </w:tc>
         <w:tc>
           <w:tcPr>
-            <w:tcW w:w="1635" w:type="dxa"/>
-          </w:tcPr>
-          <w:p>
-            <w:pPr>
-              <w:jc w:val="center"/>
+            <w:tcW w:w="1558" w:type="dxa"/>
+            <w:tcBorders>
+              <w:top w:val="nil"/>
+              <w:left w:val="nil"/>
+              <w:bottom w:val="nil"/>
+              <w:right w:val="nil"/>
+            </w:tcBorders>
+            <w:vAlign w:val="center"/>
+          </w:tcPr>
+          <w:p>
+            <w:pPr>
+              <w:jc w:val="center"/>
+              <w:rPr>
+                <w:rFonts w:ascii="Times New Roman" w:hAnsi="Times New Roman" w:cs="Times New Roman"/>
+                <w:sz w:val="24"/>
+                <w:szCs w:val="24"/>
+              </w:rPr>
+            </w:pPr>
+          </w:p>
+        </w:tc>
+        <w:tc>
+          <w:tcPr>
+            <w:tcW w:w="1558" w:type="dxa"/>
+            <w:tcBorders>
+              <w:top w:val="single" w:sz="4" w:space="0" w:color="auto"/>
+              <w:left w:val="nil"/>
+              <w:bottom w:val="nil"/>
+              <w:right w:val="single" w:sz="4" w:space="0" w:color="auto"/>
+            </w:tcBorders>
+            <w:vAlign w:val="center"/>
+          </w:tcPr>
+          <w:p>
+            <w:pPr>
+              <w:jc w:val="center"/>
+              <w:rPr>
+                <w:rFonts w:ascii="Times New Roman" w:hAnsi="Times New Roman" w:cs="Times New Roman"/>
+                <w:sz w:val="24"/>
+                <w:szCs w:val="24"/>
+              </w:rPr>
+            </w:pPr>
+          </w:p>
+        </w:tc>
+        <w:tc>
+          <w:tcPr>
+            <w:tcW w:w="1558" w:type="dxa"/>
+            <w:tcBorders>
+              <w:top w:val="single" w:sz="4" w:space="0" w:color="auto"/>
+              <w:left w:val="single" w:sz="4" w:space="0" w:color="auto"/>
+              <w:bottom w:val="single" w:sz="4" w:space="0" w:color="auto"/>
+            </w:tcBorders>
+            <w:vAlign w:val="center"/>
+          </w:tcPr>
+          <w:p>
+            <w:pPr>
+              <w:jc w:val="center"/>
+              <w:rPr>
+                <w:rFonts w:ascii="Times New Roman" w:hAnsi="Times New Roman" w:cs="Times New Roman"/>
+                <w:sz w:val="24"/>
+                <w:szCs w:val="24"/>
+              </w:rPr>
+            </w:pPr>
+            <w:r>
               <w:rPr>
                 <w:rFonts w:ascii="Times New Roman" w:hAnsi="Times New Roman" w:cs="Times New Roman"/>
                 <w:b/>
                 <w:sz w:val="24"/>
                 <w:szCs w:val="24"/>
               </w:rPr>
-            </w:pPr>
-          </w:p>
-        </w:tc>
-        <w:tc>
-          <w:tcPr>
-            <w:tcW w:w="2105" w:type="dxa"/>
+              <w:t>Closeness Centrality</w:t>
+            </w:r>
+          </w:p>
+        </w:tc>
+        <w:tc>
+          <w:tcPr>
+            <w:tcW w:w="1559" w:type="dxa"/>
+            <w:vAlign w:val="center"/>
+          </w:tcPr>
+          <w:p>
+            <w:pPr>
+              <w:jc w:val="center"/>
+              <w:rPr>
+                <w:rFonts w:ascii="Times New Roman" w:hAnsi="Times New Roman" w:cs="Times New Roman"/>
+                <w:sz w:val="24"/>
+                <w:szCs w:val="24"/>
+              </w:rPr>
+            </w:pPr>
+            <w:r>
+              <w:rPr>
+                <w:rFonts w:ascii="Times New Roman" w:hAnsi="Times New Roman" w:cs="Times New Roman"/>
+                <w:sz w:val="24"/>
+                <w:szCs w:val="24"/>
+              </w:rPr>
+              <w:t>1</w:t>
+            </w:r>
+          </w:p>
+        </w:tc>
+        <w:tc>
+          <w:tcPr>
+            <w:tcW w:w="1559" w:type="dxa"/>
+            <w:vAlign w:val="center"/>
+          </w:tcPr>
+          <w:p>
+            <w:pPr>
+              <w:jc w:val="center"/>
+              <w:rPr>
+                <w:rFonts w:ascii="Times New Roman" w:hAnsi="Times New Roman" w:cs="Times New Roman"/>
+                <w:sz w:val="24"/>
+                <w:szCs w:val="24"/>
+              </w:rPr>
+            </w:pPr>
+          </w:p>
+        </w:tc>
+      </w:tr>
+      <w:tr>
+        <w:tc>
+          <w:tcPr>
+            <w:tcW w:w="1558" w:type="dxa"/>
+            <w:tcBorders>
+              <w:top w:val="nil"/>
+              <w:left w:val="nil"/>
+              <w:bottom w:val="nil"/>
+              <w:right w:val="nil"/>
+            </w:tcBorders>
           </w:tcPr>
           <w:p>
             <w:pPr>
@@ -958,91 +1587,135 @@
         </w:tc>
         <w:tc>
           <w:tcPr>
-            <w:tcW w:w="1870" w:type="dxa"/>
-          </w:tcPr>
-          <w:p>
-            <w:pPr>
-              <w:jc w:val="center"/>
+            <w:tcW w:w="1558" w:type="dxa"/>
+            <w:tcBorders>
+              <w:top w:val="nil"/>
+              <w:left w:val="nil"/>
+              <w:bottom w:val="nil"/>
+              <w:right w:val="nil"/>
+            </w:tcBorders>
+            <w:vAlign w:val="center"/>
+          </w:tcPr>
+          <w:p>
+            <w:pPr>
+              <w:jc w:val="center"/>
+              <w:rPr>
+                <w:rFonts w:ascii="Times New Roman" w:hAnsi="Times New Roman" w:cs="Times New Roman"/>
+                <w:sz w:val="24"/>
+                <w:szCs w:val="24"/>
+              </w:rPr>
+            </w:pPr>
+          </w:p>
+        </w:tc>
+        <w:tc>
+          <w:tcPr>
+            <w:tcW w:w="1558" w:type="dxa"/>
+            <w:tcBorders>
+              <w:top w:val="nil"/>
+              <w:left w:val="nil"/>
+              <w:bottom w:val="nil"/>
+              <w:right w:val="nil"/>
+            </w:tcBorders>
+            <w:vAlign w:val="center"/>
+          </w:tcPr>
+          <w:p>
+            <w:pPr>
+              <w:jc w:val="center"/>
+              <w:rPr>
+                <w:rFonts w:ascii="Times New Roman" w:hAnsi="Times New Roman" w:cs="Times New Roman"/>
+                <w:sz w:val="24"/>
+                <w:szCs w:val="24"/>
+              </w:rPr>
+            </w:pPr>
+          </w:p>
+        </w:tc>
+        <w:tc>
+          <w:tcPr>
+            <w:tcW w:w="1558" w:type="dxa"/>
+            <w:tcBorders>
+              <w:left w:val="nil"/>
+              <w:bottom w:val="nil"/>
+            </w:tcBorders>
+            <w:vAlign w:val="center"/>
+          </w:tcPr>
+          <w:p>
+            <w:pPr>
+              <w:jc w:val="center"/>
+              <w:rPr>
+                <w:rFonts w:ascii="Times New Roman" w:hAnsi="Times New Roman" w:cs="Times New Roman"/>
+                <w:sz w:val="24"/>
+                <w:szCs w:val="24"/>
+              </w:rPr>
+            </w:pPr>
+          </w:p>
+        </w:tc>
+        <w:tc>
+          <w:tcPr>
+            <w:tcW w:w="1559" w:type="dxa"/>
+            <w:vAlign w:val="center"/>
+          </w:tcPr>
+          <w:p>
+            <w:pPr>
+              <w:jc w:val="center"/>
+              <w:rPr>
+                <w:rFonts w:ascii="Times New Roman" w:hAnsi="Times New Roman" w:cs="Times New Roman"/>
+                <w:sz w:val="24"/>
+                <w:szCs w:val="24"/>
+              </w:rPr>
+            </w:pPr>
+            <w:r>
               <w:rPr>
                 <w:rFonts w:ascii="Times New Roman" w:hAnsi="Times New Roman" w:cs="Times New Roman"/>
                 <w:b/>
                 <w:sz w:val="24"/>
                 <w:szCs w:val="24"/>
               </w:rPr>
-            </w:pPr>
-          </w:p>
-        </w:tc>
-        <w:tc>
-          <w:tcPr>
-            <w:tcW w:w="1870" w:type="dxa"/>
-          </w:tcPr>
-          <w:p>
-            <w:pPr>
-              <w:jc w:val="center"/>
-              <w:rPr>
-                <w:rFonts w:ascii="Times New Roman" w:hAnsi="Times New Roman" w:cs="Times New Roman"/>
-                <w:b/>
-                <w:sz w:val="24"/>
-                <w:szCs w:val="24"/>
-              </w:rPr>
-            </w:pPr>
+              <w:t>Degree Centrality</w:t>
+            </w:r>
+          </w:p>
+        </w:tc>
+        <w:tc>
+          <w:tcPr>
+            <w:tcW w:w="1559" w:type="dxa"/>
+            <w:vAlign w:val="center"/>
+          </w:tcPr>
+          <w:p>
+            <w:pPr>
+              <w:jc w:val="center"/>
+              <w:rPr>
+                <w:rFonts w:ascii="Times New Roman" w:hAnsi="Times New Roman" w:cs="Times New Roman"/>
+                <w:sz w:val="24"/>
+                <w:szCs w:val="24"/>
+              </w:rPr>
+            </w:pPr>
+            <w:r>
+              <w:rPr>
+                <w:rFonts w:ascii="Times New Roman" w:hAnsi="Times New Roman" w:cs="Times New Roman"/>
+                <w:sz w:val="24"/>
+                <w:szCs w:val="24"/>
+              </w:rPr>
+              <w:t>1</w:t>
+            </w:r>
           </w:p>
         </w:tc>
       </w:tr>
     </w:tbl>
     <w:p>
       <w:pPr>
+        <w:ind w:firstLine="720"/>
         <w:rPr>
           <w:rFonts w:ascii="Times New Roman" w:hAnsi="Times New Roman" w:cs="Times New Roman"/>
           <w:sz w:val="24"/>
           <w:szCs w:val="24"/>
         </w:rPr>
       </w:pPr>
-    </w:p>
-    <w:p>
-      <w:pPr>
-        <w:rPr>
-          <w:rFonts w:ascii="Times New Roman" w:hAnsi="Times New Roman" w:cs="Times New Roman"/>
-          <w:b/>
-          <w:sz w:val="24"/>
-          <w:szCs w:val="24"/>
-        </w:rPr>
-      </w:pPr>
-      <w:r>
-        <w:rPr>
-          <w:rFonts w:ascii="Times New Roman" w:hAnsi="Times New Roman" w:cs="Times New Roman"/>
-          <w:b/>
-          <w:i/>
-          <w:sz w:val="24"/>
-          <w:szCs w:val="24"/>
-        </w:rPr>
-        <w:t>Spearman Correlation</w:t>
-      </w:r>
-    </w:p>
-    <w:p>
-      <w:pPr>
-        <w:rPr>
-          <w:rFonts w:ascii="Times New Roman" w:hAnsi="Times New Roman" w:cs="Times New Roman"/>
-          <w:sz w:val="24"/>
-          <w:szCs w:val="24"/>
-        </w:rPr>
-      </w:pPr>
-      <w:r>
-        <w:rPr>
-          <w:rFonts w:ascii="Times New Roman" w:hAnsi="Times New Roman" w:cs="Times New Roman"/>
-          <w:b/>
-          <w:sz w:val="24"/>
-          <w:szCs w:val="24"/>
-        </w:rPr>
-        <w:tab/>
-      </w:r>
-      <w:r>
-        <w:rPr>
-          <w:rFonts w:ascii="Times New Roman" w:hAnsi="Times New Roman" w:cs="Times New Roman"/>
-          <w:sz w:val="24"/>
-          <w:szCs w:val="24"/>
-        </w:rPr>
-        <w:t xml:space="preserve">Similar to Pingzer et al., for each project that we tested, we computed the Spearman correlation between each of the metrics </w:t>
+      <w:r>
+        <w:rPr>
+          <w:rFonts w:ascii="Times New Roman" w:hAnsi="Times New Roman" w:cs="Times New Roman"/>
+          <w:sz w:val="24"/>
+          <w:szCs w:val="24"/>
+        </w:rPr>
+        <w:t xml:space="preserve">Importantly, some of the projects did not show strong correlations between some of the metrics. For instance, Table 1 shows the Spearman correlations for the &lt;project&gt; project. Some of the correlations are close to 0 indicating that the values have no correlation at all. This lack of a positive correlation between bug fixes and the centrality metrics indicates that logistic regression may not work well at predicting </w:t>
       </w:r>
       <w:bookmarkStart w:id="0" w:name="_GoBack"/>
       <w:bookmarkEnd w:id="0"/>
@@ -1180,6 +1853,7 @@
     <w:lsdException w:name="HTML Sample" w:semiHidden="1" w:unhideWhenUsed="1"/>
     <w:lsdException w:name="HTML Typewriter" w:semiHidden="1" w:unhideWhenUsed="1"/>
     <w:lsdException w:name="HTML Variable" w:semiHidden="1" w:unhideWhenUsed="1"/>
+    <w:lsdException w:name="Normal Table" w:semiHidden="1" w:unhideWhenUsed="1"/>
     <w:lsdException w:name="annotation subject" w:semiHidden="1" w:unhideWhenUsed="1"/>
     <w:lsdException w:name="No List" w:semiHidden="1" w:unhideWhenUsed="1"/>
     <w:lsdException w:name="Outline List 1" w:semiHidden="1" w:unhideWhenUsed="1"/>
@@ -1226,8 +1900,10 @@
     <w:lsdException w:name="Table Subtle 2" w:semiHidden="1" w:unhideWhenUsed="1"/>
     <w:lsdException w:name="Table Web 1" w:semiHidden="1" w:unhideWhenUsed="1"/>
     <w:lsdException w:name="Table Web 2" w:semiHidden="1" w:unhideWhenUsed="1"/>
+    <w:lsdException w:name="Table Web 3" w:semiHidden="1" w:unhideWhenUsed="1"/>
     <w:lsdException w:name="Balloon Text" w:semiHidden="1" w:unhideWhenUsed="1"/>
     <w:lsdException w:name="Table Grid" w:uiPriority="39"/>
+    <w:lsdException w:name="Table Theme" w:semiHidden="1" w:unhideWhenUsed="1"/>
     <w:lsdException w:name="Placeholder Text" w:semiHidden="1"/>
     <w:lsdException w:name="No Spacing" w:uiPriority="1" w:qFormat="1"/>
     <w:lsdException w:name="Light Shading" w:uiPriority="60"/>
@@ -2064,7 +2740,7 @@
 </file>
 
 <file path=customXml/itemProps1.xml><?xml version="1.0" encoding="utf-8"?>
-<ds:datastoreItem xmlns:ds="http://schemas.openxmlformats.org/officeDocument/2006/customXml" ds:itemID="{C74C5E9B-4AE1-45B3-9BF6-60EE60C97EED}">
+<ds:datastoreItem xmlns:ds="http://schemas.openxmlformats.org/officeDocument/2006/customXml" ds:itemID="{0C45ED6C-B4DC-4E62-B60E-F7748A5F38E1}">
   <ds:schemaRefs>
     <ds:schemaRef ds:uri="http://schemas.openxmlformats.org/officeDocument/2006/bibliography"/>
   </ds:schemaRefs>

</xml_diff>

<commit_message>
Final first draft of report
</commit_message>
<xml_diff>
--- a/Final-Report/Paper Text - Bryan.docx
+++ b/Final-Report/Paper Text - Bryan.docx
@@ -68,7 +68,106 @@
           <w:sz w:val="24"/>
           <w:szCs w:val="24"/>
         </w:rPr>
-        <w:t xml:space="preserve">This study aims to answer both research questions posed in the previous section. Predominatly </w:t>
+        <w:t>This study aims to answer both research questions posed in the previous section.</w:t>
+      </w:r>
+      <w:r>
+        <w:rPr>
+          <w:rFonts w:ascii="Times New Roman" w:hAnsi="Times New Roman" w:cs="Times New Roman"/>
+          <w:sz w:val="24"/>
+          <w:szCs w:val="24"/>
+        </w:rPr>
+        <w:t xml:space="preserve"> Importantly, this empirical study tests whether network centrality metrics are correlated with the number of commits and bug fix commits in a project and whether these centrality metrics can be used to predict </w:t>
+      </w:r>
+      <w:r>
+        <w:rPr>
+          <w:rFonts w:ascii="Times New Roman" w:hAnsi="Times New Roman" w:cs="Times New Roman"/>
+          <w:sz w:val="24"/>
+          <w:szCs w:val="24"/>
+        </w:rPr>
+        <w:t>\</w:t>
+      </w:r>
+      <w:proofErr w:type="spellStart"/>
+      <w:r>
+        <w:rPr>
+          <w:rFonts w:ascii="Times New Roman" w:hAnsi="Times New Roman" w:cs="Times New Roman"/>
+          <w:sz w:val="24"/>
+          <w:szCs w:val="24"/>
+        </w:rPr>
+        <w:t>textit</w:t>
+      </w:r>
+      <w:proofErr w:type="spellEnd"/>
+      <w:r>
+        <w:rPr>
+          <w:rFonts w:ascii="Times New Roman" w:hAnsi="Times New Roman" w:cs="Times New Roman"/>
+          <w:sz w:val="24"/>
+          <w:szCs w:val="24"/>
+        </w:rPr>
+        <w:t>{</w:t>
+      </w:r>
+      <w:r>
+        <w:rPr>
+          <w:rFonts w:ascii="Times New Roman" w:hAnsi="Times New Roman" w:cs="Times New Roman"/>
+          <w:sz w:val="24"/>
+          <w:szCs w:val="24"/>
+        </w:rPr>
+        <w:t>bug-prone</w:t>
+      </w:r>
+      <w:r>
+        <w:rPr>
+          <w:rFonts w:ascii="Times New Roman" w:hAnsi="Times New Roman" w:cs="Times New Roman"/>
+          <w:sz w:val="24"/>
+          <w:szCs w:val="24"/>
+        </w:rPr>
+        <w:t>}</w:t>
+      </w:r>
+      <w:r>
+        <w:rPr>
+          <w:rFonts w:ascii="Times New Roman" w:hAnsi="Times New Roman" w:cs="Times New Roman"/>
+          <w:i/>
+          <w:sz w:val="24"/>
+          <w:szCs w:val="24"/>
+        </w:rPr>
+        <w:t xml:space="preserve"> </w:t>
+      </w:r>
+      <w:r>
+        <w:rPr>
+          <w:rFonts w:ascii="Times New Roman" w:hAnsi="Times New Roman" w:cs="Times New Roman"/>
+          <w:sz w:val="24"/>
+          <w:szCs w:val="24"/>
+        </w:rPr>
+        <w:t>files. The remainder of this section describes the</w:t>
+      </w:r>
+      <w:r>
+        <w:rPr>
+          <w:rFonts w:ascii="Times New Roman" w:hAnsi="Times New Roman" w:cs="Times New Roman"/>
+          <w:sz w:val="24"/>
+          <w:szCs w:val="24"/>
+        </w:rPr>
+        <w:t xml:space="preserve"> dataset,</w:t>
+      </w:r>
+      <w:r>
+        <w:rPr>
+          <w:rFonts w:ascii="Times New Roman" w:hAnsi="Times New Roman" w:cs="Times New Roman"/>
+          <w:sz w:val="24"/>
+          <w:szCs w:val="24"/>
+        </w:rPr>
+        <w:t xml:space="preserve"> methodology</w:t>
+      </w:r>
+      <w:r>
+        <w:rPr>
+          <w:rFonts w:ascii="Times New Roman" w:hAnsi="Times New Roman" w:cs="Times New Roman"/>
+          <w:sz w:val="24"/>
+          <w:szCs w:val="24"/>
+        </w:rPr>
+        <w:t>, and software tool</w:t>
+      </w:r>
+      <w:r>
+        <w:rPr>
+          <w:rFonts w:ascii="Times New Roman" w:hAnsi="Times New Roman" w:cs="Times New Roman"/>
+          <w:sz w:val="24"/>
+          <w:szCs w:val="24"/>
+        </w:rPr>
+        <w:t xml:space="preserve"> used in this study.</w:t>
       </w:r>
     </w:p>
     <w:p>
@@ -170,7 +269,33 @@
           <w:sz w:val="24"/>
           <w:szCs w:val="24"/>
         </w:rPr>
-        <w:t xml:space="preserve"> While Boa is fairly advantageous, several limitations are discussed in the Future Work section of this paper.</w:t>
+        <w:t xml:space="preserve"> While Boa is fairly advantageous, several </w:t>
+      </w:r>
+      <w:r>
+        <w:rPr>
+          <w:rFonts w:ascii="Times New Roman" w:hAnsi="Times New Roman" w:cs="Times New Roman"/>
+          <w:sz w:val="24"/>
+          <w:szCs w:val="24"/>
+        </w:rPr>
+        <w:t>limitations are discussed in section \ref{</w:t>
+      </w:r>
+      <w:proofErr w:type="spellStart"/>
+      <w:r>
+        <w:rPr>
+          <w:rFonts w:ascii="Times New Roman" w:hAnsi="Times New Roman" w:cs="Times New Roman"/>
+          <w:sz w:val="24"/>
+          <w:szCs w:val="24"/>
+        </w:rPr>
+        <w:t>future_work</w:t>
+      </w:r>
+      <w:proofErr w:type="spellEnd"/>
+      <w:r>
+        <w:rPr>
+          <w:rFonts w:ascii="Times New Roman" w:hAnsi="Times New Roman" w:cs="Times New Roman"/>
+          <w:sz w:val="24"/>
+          <w:szCs w:val="24"/>
+        </w:rPr>
+        <w:t>} of this paper.</w:t>
       </w:r>
     </w:p>
     <w:p>
@@ -201,7 +326,34 @@
       <w:r>
         <w:rPr>
           <w:rFonts w:ascii="Times New Roman" w:hAnsi="Times New Roman" w:cs="Times New Roman"/>
-          <w:i/>
+          <w:sz w:val="24"/>
+          <w:szCs w:val="24"/>
+        </w:rPr>
+        <w:t>\</w:t>
+      </w:r>
+      <w:proofErr w:type="spellStart"/>
+      <w:proofErr w:type="gramStart"/>
+      <w:r>
+        <w:rPr>
+          <w:rFonts w:ascii="Times New Roman" w:hAnsi="Times New Roman" w:cs="Times New Roman"/>
+          <w:sz w:val="24"/>
+          <w:szCs w:val="24"/>
+        </w:rPr>
+        <w:t>textit</w:t>
+      </w:r>
+      <w:proofErr w:type="spellEnd"/>
+      <w:r>
+        <w:rPr>
+          <w:rFonts w:ascii="Times New Roman" w:hAnsi="Times New Roman" w:cs="Times New Roman"/>
+          <w:sz w:val="24"/>
+          <w:szCs w:val="24"/>
+        </w:rPr>
+        <w:t>{</w:t>
+      </w:r>
+      <w:proofErr w:type="gramEnd"/>
+      <w:r>
+        <w:rPr>
+          <w:rFonts w:ascii="Times New Roman" w:hAnsi="Times New Roman" w:cs="Times New Roman"/>
           <w:sz w:val="24"/>
           <w:szCs w:val="24"/>
         </w:rPr>
@@ -213,7 +365,23 @@
           <w:sz w:val="24"/>
           <w:szCs w:val="24"/>
         </w:rPr>
-        <w:t xml:space="preserve"> that allowed us to search its data repository for projects based on the number of contributors, files, and ratio of regular commits to bug fix commits. Furt</w:t>
+        <w:t>}</w:t>
+      </w:r>
+      <w:r>
+        <w:rPr>
+          <w:rFonts w:ascii="Times New Roman" w:hAnsi="Times New Roman" w:cs="Times New Roman"/>
+          <w:sz w:val="24"/>
+          <w:szCs w:val="24"/>
+        </w:rPr>
+        <w:t xml:space="preserve"> </w:t>
+      </w:r>
+      <w:r>
+        <w:rPr>
+          <w:rFonts w:ascii="Times New Roman" w:hAnsi="Times New Roman" w:cs="Times New Roman"/>
+          <w:sz w:val="24"/>
+          <w:szCs w:val="24"/>
+        </w:rPr>
+        <w:t>that allowed us to search its data repository for projects based on the number of contributors, files, and ratio of regular commits to bug fix commits. Furt</w:t>
       </w:r>
       <w:r>
         <w:rPr>
@@ -226,11 +394,46 @@
       <w:r>
         <w:rPr>
           <w:rFonts w:ascii="Times New Roman" w:hAnsi="Times New Roman" w:cs="Times New Roman"/>
-          <w:i/>
+          <w:sz w:val="24"/>
+          <w:szCs w:val="24"/>
+        </w:rPr>
+        <w:t>\</w:t>
+      </w:r>
+      <w:proofErr w:type="spellStart"/>
+      <w:proofErr w:type="gramStart"/>
+      <w:r>
+        <w:rPr>
+          <w:rFonts w:ascii="Times New Roman" w:hAnsi="Times New Roman" w:cs="Times New Roman"/>
+          <w:sz w:val="24"/>
+          <w:szCs w:val="24"/>
+        </w:rPr>
+        <w:t>textit</w:t>
+      </w:r>
+      <w:proofErr w:type="spellEnd"/>
+      <w:r>
+        <w:rPr>
+          <w:rFonts w:ascii="Times New Roman" w:hAnsi="Times New Roman" w:cs="Times New Roman"/>
+          <w:sz w:val="24"/>
+          <w:szCs w:val="24"/>
+        </w:rPr>
+        <w:t>{</w:t>
+      </w:r>
+      <w:proofErr w:type="gramEnd"/>
+      <w:r>
+        <w:rPr>
+          <w:rFonts w:ascii="Times New Roman" w:hAnsi="Times New Roman" w:cs="Times New Roman"/>
           <w:sz w:val="24"/>
           <w:szCs w:val="24"/>
         </w:rPr>
         <w:t>contribution data</w:t>
+      </w:r>
+      <w:r>
+        <w:rPr>
+          <w:rFonts w:ascii="Times New Roman" w:hAnsi="Times New Roman" w:cs="Times New Roman"/>
+          <w:sz w:val="24"/>
+          <w:szCs w:val="24"/>
+        </w:rPr>
+        <w:t>}</w:t>
       </w:r>
       <w:r>
         <w:rPr>
@@ -431,27 +634,123 @@
         <w:ind w:firstLine="720"/>
         <w:rPr>
           <w:rFonts w:ascii="Times New Roman" w:hAnsi="Times New Roman" w:cs="Times New Roman"/>
+          <w:sz w:val="24"/>
+          <w:szCs w:val="24"/>
+        </w:rPr>
+      </w:pPr>
+      <w:r>
+        <w:rPr>
+          <w:rFonts w:ascii="Times New Roman" w:hAnsi="Times New Roman" w:cs="Times New Roman"/>
+          <w:sz w:val="24"/>
+          <w:szCs w:val="24"/>
+        </w:rPr>
+        <w:lastRenderedPageBreak/>
+        <w:t xml:space="preserve">Since an important part of the study is predicting bug-proneness, when building the graph, we also had to determine a collection of file actors to be bug-prone. Since Boa did not provide access to GitHub issue data, in our Boa query, we opted to determine whether a commit was addressing a bug fix by scanning the commit log for keywords such as “fix” or “revision”. We denote these fixes to be </w:t>
+      </w:r>
+      <w:r>
+        <w:rPr>
+          <w:rFonts w:ascii="Times New Roman" w:hAnsi="Times New Roman" w:cs="Times New Roman"/>
+          <w:sz w:val="24"/>
+          <w:szCs w:val="24"/>
+        </w:rPr>
+        <w:t>\</w:t>
+      </w:r>
+      <w:proofErr w:type="spellStart"/>
+      <w:proofErr w:type="gramStart"/>
+      <w:r>
+        <w:rPr>
+          <w:rFonts w:ascii="Times New Roman" w:hAnsi="Times New Roman" w:cs="Times New Roman"/>
+          <w:sz w:val="24"/>
+          <w:szCs w:val="24"/>
+        </w:rPr>
+        <w:t>textit</w:t>
+      </w:r>
+      <w:proofErr w:type="spellEnd"/>
+      <w:r>
+        <w:rPr>
+          <w:rFonts w:ascii="Times New Roman" w:hAnsi="Times New Roman" w:cs="Times New Roman"/>
+          <w:sz w:val="24"/>
+          <w:szCs w:val="24"/>
+        </w:rPr>
+        <w:t>{</w:t>
+      </w:r>
+      <w:proofErr w:type="gramEnd"/>
+      <w:r>
+        <w:rPr>
+          <w:rFonts w:ascii="Times New Roman" w:hAnsi="Times New Roman" w:cs="Times New Roman"/>
+          <w:sz w:val="24"/>
+          <w:szCs w:val="24"/>
+        </w:rPr>
+        <w:t>bug fix commits</w:t>
+      </w:r>
+      <w:r>
+        <w:rPr>
+          <w:rFonts w:ascii="Times New Roman" w:hAnsi="Times New Roman" w:cs="Times New Roman"/>
+          <w:sz w:val="24"/>
+          <w:szCs w:val="24"/>
+        </w:rPr>
+        <w:t>}</w:t>
+      </w:r>
+      <w:r>
+        <w:rPr>
+          <w:rFonts w:ascii="Times New Roman" w:hAnsi="Times New Roman" w:cs="Times New Roman"/>
           <w:i/>
           <w:sz w:val="24"/>
           <w:szCs w:val="24"/>
         </w:rPr>
-      </w:pPr>
-      <w:r>
-        <w:rPr>
-          <w:rFonts w:ascii="Times New Roman" w:hAnsi="Times New Roman" w:cs="Times New Roman"/>
-          <w:sz w:val="24"/>
-          <w:szCs w:val="24"/>
-        </w:rPr>
-        <w:t xml:space="preserve">Since an important part of the study is predicting bug-proneness, when building the graph, we also had to determine a collection of file actors to be bug-prone. Since Boa did not provide access to GitHub issue data, in our Boa query, we opted to determine whether a commit </w:t>
-      </w:r>
-      <w:r>
-        <w:rPr>
-          <w:rFonts w:ascii="Times New Roman" w:hAnsi="Times New Roman" w:cs="Times New Roman"/>
-          <w:sz w:val="24"/>
-          <w:szCs w:val="24"/>
-        </w:rPr>
-        <w:lastRenderedPageBreak/>
-        <w:t xml:space="preserve">was addressing a bug fix by scanning the commit log for keywords such as “fix” or “revision”. We denote these fixes to be </w:t>
+        <w:t xml:space="preserve">. </w:t>
+      </w:r>
+      <w:r>
+        <w:rPr>
+          <w:rFonts w:ascii="Times New Roman" w:hAnsi="Times New Roman" w:cs="Times New Roman"/>
+          <w:sz w:val="24"/>
+          <w:szCs w:val="24"/>
+        </w:rPr>
+        <w:t xml:space="preserve">Luckily, as part of the Boa DSL, these bug fix commits could be detected using a function called </w:t>
+      </w:r>
+      <w:r>
+        <w:rPr>
+          <w:rFonts w:ascii="Times New Roman" w:hAnsi="Times New Roman" w:cs="Times New Roman"/>
+          <w:sz w:val="24"/>
+          <w:szCs w:val="24"/>
+        </w:rPr>
+        <w:t>\</w:t>
+      </w:r>
+      <w:proofErr w:type="spellStart"/>
+      <w:r>
+        <w:rPr>
+          <w:rFonts w:ascii="Times New Roman" w:hAnsi="Times New Roman" w:cs="Times New Roman"/>
+          <w:sz w:val="24"/>
+          <w:szCs w:val="24"/>
+        </w:rPr>
+        <w:t>textbf</w:t>
+      </w:r>
+      <w:proofErr w:type="spellEnd"/>
+      <w:r>
+        <w:rPr>
+          <w:rFonts w:ascii="Times New Roman" w:hAnsi="Times New Roman" w:cs="Times New Roman"/>
+          <w:sz w:val="24"/>
+          <w:szCs w:val="24"/>
+        </w:rPr>
+        <w:t>{</w:t>
+      </w:r>
+      <w:proofErr w:type="spellStart"/>
+      <w:r>
+        <w:rPr>
+          <w:rFonts w:ascii="Times New Roman" w:hAnsi="Times New Roman" w:cs="Times New Roman"/>
+          <w:sz w:val="24"/>
+          <w:szCs w:val="24"/>
+        </w:rPr>
+        <w:t>isfixingrevision</w:t>
+      </w:r>
+      <w:proofErr w:type="spellEnd"/>
+      <w:r>
+        <w:rPr>
+          <w:rFonts w:ascii="Times New Roman" w:hAnsi="Times New Roman" w:cs="Times New Roman"/>
+          <w:sz w:val="24"/>
+          <w:szCs w:val="24"/>
+        </w:rPr>
+        <w:t>}</w:t>
       </w:r>
       <w:r>
         <w:rPr>
@@ -460,15 +759,57 @@
           <w:sz w:val="24"/>
           <w:szCs w:val="24"/>
         </w:rPr>
-        <w:t xml:space="preserve">bug fix commits. </w:t>
-      </w:r>
-      <w:r>
-        <w:rPr>
-          <w:rFonts w:ascii="Times New Roman" w:hAnsi="Times New Roman" w:cs="Times New Roman"/>
-          <w:sz w:val="24"/>
-          <w:szCs w:val="24"/>
-        </w:rPr>
-        <w:t xml:space="preserve">Luckily, as part of the Boa DSL, these bug fix commits could be detected using a function called </w:t>
+        <w:t>.</w:t>
+      </w:r>
+      <w:r>
+        <w:rPr>
+          <w:rFonts w:ascii="Times New Roman" w:hAnsi="Times New Roman" w:cs="Times New Roman"/>
+          <w:sz w:val="24"/>
+          <w:szCs w:val="24"/>
+        </w:rPr>
+        <w:t xml:space="preserve"> By downloading this additional data from Boa, the file actors in the developer-module networks for this project contain a field that stores the number of bug fix commits. From this, we denote bug proneness by dividing the number of bug fix commits by the number of regular commits for each file actor and taking the median of all these values. Any value that falls above the median is considered </w:t>
+      </w:r>
+      <w:r>
+        <w:rPr>
+          <w:rFonts w:ascii="Times New Roman" w:hAnsi="Times New Roman" w:cs="Times New Roman"/>
+          <w:sz w:val="24"/>
+          <w:szCs w:val="24"/>
+        </w:rPr>
+        <w:t>\</w:t>
+      </w:r>
+      <w:proofErr w:type="spellStart"/>
+      <w:r>
+        <w:rPr>
+          <w:rFonts w:ascii="Times New Roman" w:hAnsi="Times New Roman" w:cs="Times New Roman"/>
+          <w:sz w:val="24"/>
+          <w:szCs w:val="24"/>
+        </w:rPr>
+        <w:t>textit</w:t>
+      </w:r>
+      <w:proofErr w:type="spellEnd"/>
+      <w:r>
+        <w:rPr>
+          <w:rFonts w:ascii="Times New Roman" w:hAnsi="Times New Roman" w:cs="Times New Roman"/>
+          <w:sz w:val="24"/>
+          <w:szCs w:val="24"/>
+        </w:rPr>
+        <w:t>{</w:t>
+      </w:r>
+      <w:r>
+        <w:rPr>
+          <w:rFonts w:ascii="Times New Roman" w:hAnsi="Times New Roman" w:cs="Times New Roman"/>
+          <w:sz w:val="24"/>
+          <w:szCs w:val="24"/>
+        </w:rPr>
+        <w:t>bug-prone</w:t>
+      </w:r>
+      <w:r>
+        <w:rPr>
+          <w:rFonts w:ascii="Times New Roman" w:hAnsi="Times New Roman" w:cs="Times New Roman"/>
+          <w:sz w:val="24"/>
+          <w:szCs w:val="24"/>
+        </w:rPr>
+        <w:t>}</w:t>
       </w:r>
       <w:r>
         <w:rPr>
@@ -477,15 +818,65 @@
           <w:sz w:val="24"/>
           <w:szCs w:val="24"/>
         </w:rPr>
-        <w:t>isfixingrevision.</w:t>
-      </w:r>
-      <w:r>
-        <w:rPr>
-          <w:rFonts w:ascii="Times New Roman" w:hAnsi="Times New Roman" w:cs="Times New Roman"/>
-          <w:sz w:val="24"/>
-          <w:szCs w:val="24"/>
-        </w:rPr>
-        <w:t xml:space="preserve"> By downloading this additional data from Boa, the file actors in the developer-module networks for this project contain a field that stores the number of bug fix commits. From this, we denote bug proneness by dividing the number of bug fix commits by the number of regular commits for each file actor and taking the median of all these values. Any value that falls above the median is considered </w:t>
+        <w:t xml:space="preserve"> </w:t>
+      </w:r>
+      <w:r>
+        <w:rPr>
+          <w:rFonts w:ascii="Times New Roman" w:hAnsi="Times New Roman" w:cs="Times New Roman"/>
+          <w:sz w:val="24"/>
+          <w:szCs w:val="24"/>
+        </w:rPr>
+        <w:t xml:space="preserve">whereas any that falls below is </w:t>
+      </w:r>
+      <w:r>
+        <w:rPr>
+          <w:rFonts w:ascii="Times New Roman" w:hAnsi="Times New Roman" w:cs="Times New Roman"/>
+          <w:sz w:val="24"/>
+          <w:szCs w:val="24"/>
+        </w:rPr>
+        <w:t xml:space="preserve">considered </w:t>
+      </w:r>
+      <w:r>
+        <w:rPr>
+          <w:rFonts w:ascii="Times New Roman" w:hAnsi="Times New Roman" w:cs="Times New Roman"/>
+          <w:sz w:val="24"/>
+          <w:szCs w:val="24"/>
+        </w:rPr>
+        <w:t>\</w:t>
+      </w:r>
+      <w:proofErr w:type="spellStart"/>
+      <w:r>
+        <w:rPr>
+          <w:rFonts w:ascii="Times New Roman" w:hAnsi="Times New Roman" w:cs="Times New Roman"/>
+          <w:sz w:val="24"/>
+          <w:szCs w:val="24"/>
+        </w:rPr>
+        <w:t>textit</w:t>
+      </w:r>
+      <w:proofErr w:type="spellEnd"/>
+      <w:r>
+        <w:rPr>
+          <w:rFonts w:ascii="Times New Roman" w:hAnsi="Times New Roman" w:cs="Times New Roman"/>
+          <w:sz w:val="24"/>
+          <w:szCs w:val="24"/>
+        </w:rPr>
+        <w:t>{</w:t>
+      </w:r>
+      <w:r>
+        <w:rPr>
+          <w:rFonts w:ascii="Times New Roman" w:hAnsi="Times New Roman" w:cs="Times New Roman"/>
+          <w:sz w:val="24"/>
+          <w:szCs w:val="24"/>
+        </w:rPr>
+        <w:t>non-bug-prone</w:t>
+      </w:r>
+      <w:r>
+        <w:rPr>
+          <w:rFonts w:ascii="Times New Roman" w:hAnsi="Times New Roman" w:cs="Times New Roman"/>
+          <w:sz w:val="24"/>
+          <w:szCs w:val="24"/>
+        </w:rPr>
+        <w:t>}</w:t>
       </w:r>
       <w:r>
         <w:rPr>
@@ -494,41 +885,7 @@
           <w:sz w:val="24"/>
           <w:szCs w:val="24"/>
         </w:rPr>
-        <w:t>bug-prone</w:t>
-      </w:r>
-      <w:r>
-        <w:rPr>
-          <w:rFonts w:ascii="Times New Roman" w:hAnsi="Times New Roman" w:cs="Times New Roman"/>
-          <w:i/>
-          <w:sz w:val="24"/>
-          <w:szCs w:val="24"/>
-        </w:rPr>
-        <w:t xml:space="preserve"> </w:t>
-      </w:r>
-      <w:r>
-        <w:rPr>
-          <w:rFonts w:ascii="Times New Roman" w:hAnsi="Times New Roman" w:cs="Times New Roman"/>
-          <w:sz w:val="24"/>
-          <w:szCs w:val="24"/>
-        </w:rPr>
-        <w:t xml:space="preserve">whereas any that falls below is </w:t>
-      </w:r>
-      <w:r>
-        <w:rPr>
-          <w:rFonts w:ascii="Times New Roman" w:hAnsi="Times New Roman" w:cs="Times New Roman"/>
-          <w:sz w:val="24"/>
-          <w:szCs w:val="24"/>
-        </w:rPr>
-        <w:t xml:space="preserve">considered </w:t>
-      </w:r>
-      <w:r>
-        <w:rPr>
-          <w:rFonts w:ascii="Times New Roman" w:hAnsi="Times New Roman" w:cs="Times New Roman"/>
-          <w:i/>
-          <w:sz w:val="24"/>
-          <w:szCs w:val="24"/>
-        </w:rPr>
-        <w:t>non-bug-prone.</w:t>
+        <w:t>.</w:t>
       </w:r>
       <w:r>
         <w:rPr>
@@ -628,36 +985,723 @@
           <w:szCs w:val="24"/>
         </w:rPr>
         <w:tab/>
-        <w:t xml:space="preserve">After computing our Spearman correlations for each project, we then perform logistic regression for each project to determine whether centrality metrics can be accurately used to predict </w:t>
-      </w:r>
-      <w:r>
-        <w:rPr>
-          <w:rFonts w:ascii="Times New Roman" w:hAnsi="Times New Roman" w:cs="Times New Roman"/>
+        <w:t>After computing our Spearman c</w:t>
+      </w:r>
+      <w:r>
+        <w:rPr>
+          <w:rFonts w:ascii="Times New Roman" w:hAnsi="Times New Roman" w:cs="Times New Roman"/>
+          <w:sz w:val="24"/>
+          <w:szCs w:val="24"/>
+        </w:rPr>
+        <w:t xml:space="preserve">orrelations for each project, </w:t>
+      </w:r>
+      <w:r>
+        <w:rPr>
+          <w:rFonts w:ascii="Times New Roman" w:hAnsi="Times New Roman" w:cs="Times New Roman"/>
+          <w:sz w:val="24"/>
+          <w:szCs w:val="24"/>
+        </w:rPr>
+        <w:t>logistic regression</w:t>
+      </w:r>
+      <w:r>
+        <w:rPr>
+          <w:rFonts w:ascii="Times New Roman" w:hAnsi="Times New Roman" w:cs="Times New Roman"/>
+          <w:sz w:val="24"/>
+          <w:szCs w:val="24"/>
+        </w:rPr>
+        <w:t xml:space="preserve"> is then performed </w:t>
+      </w:r>
+      <w:r>
+        <w:rPr>
+          <w:rFonts w:ascii="Times New Roman" w:hAnsi="Times New Roman" w:cs="Times New Roman"/>
+          <w:sz w:val="24"/>
+          <w:szCs w:val="24"/>
+        </w:rPr>
+        <w:t>for each project to determine whether centrality metrics ca</w:t>
+      </w:r>
+      <w:r>
+        <w:rPr>
+          <w:rFonts w:ascii="Times New Roman" w:hAnsi="Times New Roman" w:cs="Times New Roman"/>
+          <w:sz w:val="24"/>
+          <w:szCs w:val="24"/>
+        </w:rPr>
+        <w:t xml:space="preserve">n be accurately used to predict </w:t>
+      </w:r>
+      <w:r>
+        <w:rPr>
+          <w:rFonts w:ascii="Times New Roman" w:hAnsi="Times New Roman" w:cs="Times New Roman"/>
+          <w:sz w:val="24"/>
+          <w:szCs w:val="24"/>
+        </w:rPr>
+        <w:t>\</w:t>
+      </w:r>
+      <w:proofErr w:type="spellStart"/>
+      <w:r>
+        <w:rPr>
+          <w:rFonts w:ascii="Times New Roman" w:hAnsi="Times New Roman" w:cs="Times New Roman"/>
+          <w:sz w:val="24"/>
+          <w:szCs w:val="24"/>
+        </w:rPr>
+        <w:t>textit</w:t>
+      </w:r>
+      <w:proofErr w:type="spellEnd"/>
+      <w:r>
+        <w:rPr>
+          <w:rFonts w:ascii="Times New Roman" w:hAnsi="Times New Roman" w:cs="Times New Roman"/>
+          <w:sz w:val="24"/>
+          <w:szCs w:val="24"/>
+        </w:rPr>
+        <w:t>{</w:t>
+      </w:r>
+      <w:r>
+        <w:rPr>
+          <w:rFonts w:ascii="Times New Roman" w:hAnsi="Times New Roman" w:cs="Times New Roman"/>
+          <w:sz w:val="24"/>
+          <w:szCs w:val="24"/>
+        </w:rPr>
+        <w:t>bug-prone</w:t>
+      </w:r>
+      <w:r>
+        <w:rPr>
+          <w:rFonts w:ascii="Times New Roman" w:hAnsi="Times New Roman" w:cs="Times New Roman"/>
+          <w:sz w:val="24"/>
+          <w:szCs w:val="24"/>
+        </w:rPr>
+        <w:t>}</w:t>
+      </w:r>
+      <w:r>
+        <w:rPr>
+          <w:rFonts w:ascii="Times New Roman" w:hAnsi="Times New Roman" w:cs="Times New Roman"/>
+          <w:i/>
           <w:sz w:val="24"/>
           <w:szCs w:val="24"/>
         </w:rPr>
         <w:t xml:space="preserve"> </w:t>
+      </w:r>
+      <w:r>
+        <w:rPr>
+          <w:rFonts w:ascii="Times New Roman" w:hAnsi="Times New Roman" w:cs="Times New Roman"/>
+          <w:sz w:val="24"/>
+          <w:szCs w:val="24"/>
+        </w:rPr>
+        <w:t xml:space="preserve">files. We define the terms </w:t>
+      </w:r>
+      <w:r>
+        <w:rPr>
+          <w:rFonts w:ascii="Times New Roman" w:hAnsi="Times New Roman" w:cs="Times New Roman"/>
+          <w:sz w:val="24"/>
+          <w:szCs w:val="24"/>
+        </w:rPr>
+        <w:t>\</w:t>
+      </w:r>
+      <w:proofErr w:type="spellStart"/>
+      <w:r>
+        <w:rPr>
+          <w:rFonts w:ascii="Times New Roman" w:hAnsi="Times New Roman" w:cs="Times New Roman"/>
+          <w:sz w:val="24"/>
+          <w:szCs w:val="24"/>
+        </w:rPr>
+        <w:t>textit</w:t>
+      </w:r>
+      <w:proofErr w:type="spellEnd"/>
+      <w:r>
+        <w:rPr>
+          <w:rFonts w:ascii="Times New Roman" w:hAnsi="Times New Roman" w:cs="Times New Roman"/>
+          <w:sz w:val="24"/>
+          <w:szCs w:val="24"/>
+        </w:rPr>
+        <w:t>{</w:t>
+      </w:r>
+      <w:r>
+        <w:rPr>
+          <w:rFonts w:ascii="Times New Roman" w:hAnsi="Times New Roman" w:cs="Times New Roman"/>
+          <w:sz w:val="24"/>
+          <w:szCs w:val="24"/>
+        </w:rPr>
+        <w:t>bug-prone</w:t>
+      </w:r>
+      <w:r>
+        <w:rPr>
+          <w:rFonts w:ascii="Times New Roman" w:hAnsi="Times New Roman" w:cs="Times New Roman"/>
+          <w:sz w:val="24"/>
+          <w:szCs w:val="24"/>
+        </w:rPr>
+        <w:t>}</w:t>
+      </w:r>
+      <w:r>
+        <w:rPr>
+          <w:rFonts w:ascii="Times New Roman" w:hAnsi="Times New Roman" w:cs="Times New Roman"/>
+          <w:i/>
+          <w:sz w:val="24"/>
+          <w:szCs w:val="24"/>
+        </w:rPr>
+        <w:t xml:space="preserve"> </w:t>
+      </w:r>
+      <w:r>
+        <w:rPr>
+          <w:rFonts w:ascii="Times New Roman" w:hAnsi="Times New Roman" w:cs="Times New Roman"/>
+          <w:sz w:val="24"/>
+          <w:szCs w:val="24"/>
+        </w:rPr>
+        <w:t xml:space="preserve">file and </w:t>
+      </w:r>
+      <w:r>
+        <w:rPr>
+          <w:rFonts w:ascii="Times New Roman" w:hAnsi="Times New Roman" w:cs="Times New Roman"/>
+          <w:sz w:val="24"/>
+          <w:szCs w:val="24"/>
+        </w:rPr>
+        <w:t>\</w:t>
+      </w:r>
+      <w:proofErr w:type="spellStart"/>
+      <w:r>
+        <w:rPr>
+          <w:rFonts w:ascii="Times New Roman" w:hAnsi="Times New Roman" w:cs="Times New Roman"/>
+          <w:sz w:val="24"/>
+          <w:szCs w:val="24"/>
+        </w:rPr>
+        <w:t>textit</w:t>
+      </w:r>
+      <w:proofErr w:type="spellEnd"/>
+      <w:r>
+        <w:rPr>
+          <w:rFonts w:ascii="Times New Roman" w:hAnsi="Times New Roman" w:cs="Times New Roman"/>
+          <w:sz w:val="24"/>
+          <w:szCs w:val="24"/>
+        </w:rPr>
+        <w:t>{</w:t>
+      </w:r>
+      <w:r>
+        <w:rPr>
+          <w:rFonts w:ascii="Times New Roman" w:hAnsi="Times New Roman" w:cs="Times New Roman"/>
+          <w:sz w:val="24"/>
+          <w:szCs w:val="24"/>
+        </w:rPr>
+        <w:t>non-bug-prone</w:t>
+      </w:r>
+      <w:r>
+        <w:rPr>
+          <w:rFonts w:ascii="Times New Roman" w:hAnsi="Times New Roman" w:cs="Times New Roman"/>
+          <w:sz w:val="24"/>
+          <w:szCs w:val="24"/>
+        </w:rPr>
+        <w:t>}</w:t>
+      </w:r>
+      <w:r>
+        <w:rPr>
+          <w:rFonts w:ascii="Times New Roman" w:hAnsi="Times New Roman" w:cs="Times New Roman"/>
+          <w:i/>
+          <w:sz w:val="24"/>
+          <w:szCs w:val="24"/>
+        </w:rPr>
+        <w:t xml:space="preserve"> </w:t>
+      </w:r>
+      <w:r>
+        <w:rPr>
+          <w:rFonts w:ascii="Times New Roman" w:hAnsi="Times New Roman" w:cs="Times New Roman"/>
+          <w:sz w:val="24"/>
+          <w:szCs w:val="24"/>
+        </w:rPr>
+        <w:t xml:space="preserve">file for use in this part of the study. </w:t>
+      </w:r>
+      <w:r>
+        <w:rPr>
+          <w:rFonts w:ascii="Times New Roman" w:hAnsi="Times New Roman" w:cs="Times New Roman"/>
+          <w:sz w:val="24"/>
+          <w:szCs w:val="24"/>
+        </w:rPr>
+        <w:t>\</w:t>
+      </w:r>
+      <w:proofErr w:type="spellStart"/>
+      <w:r>
+        <w:rPr>
+          <w:rFonts w:ascii="Times New Roman" w:hAnsi="Times New Roman" w:cs="Times New Roman"/>
+          <w:sz w:val="24"/>
+          <w:szCs w:val="24"/>
+        </w:rPr>
+        <w:t>textit</w:t>
+      </w:r>
+      <w:proofErr w:type="spellEnd"/>
+      <w:r>
+        <w:rPr>
+          <w:rFonts w:ascii="Times New Roman" w:hAnsi="Times New Roman" w:cs="Times New Roman"/>
+          <w:sz w:val="24"/>
+          <w:szCs w:val="24"/>
+        </w:rPr>
+        <w:t>{</w:t>
+      </w:r>
+      <w:r>
+        <w:rPr>
+          <w:rFonts w:ascii="Times New Roman" w:hAnsi="Times New Roman" w:cs="Times New Roman"/>
+          <w:sz w:val="24"/>
+          <w:szCs w:val="24"/>
+        </w:rPr>
+        <w:t>Bug-prone</w:t>
+      </w:r>
+      <w:r>
+        <w:rPr>
+          <w:rFonts w:ascii="Times New Roman" w:hAnsi="Times New Roman" w:cs="Times New Roman"/>
+          <w:sz w:val="24"/>
+          <w:szCs w:val="24"/>
+        </w:rPr>
+        <w:t>}</w:t>
+      </w:r>
+      <w:r>
+        <w:rPr>
+          <w:rFonts w:ascii="Times New Roman" w:hAnsi="Times New Roman" w:cs="Times New Roman"/>
+          <w:i/>
+          <w:sz w:val="24"/>
+          <w:szCs w:val="24"/>
+        </w:rPr>
+        <w:t xml:space="preserve"> </w:t>
+      </w:r>
+      <w:r>
+        <w:rPr>
+          <w:rFonts w:ascii="Times New Roman" w:hAnsi="Times New Roman" w:cs="Times New Roman"/>
+          <w:sz w:val="24"/>
+          <w:szCs w:val="24"/>
+        </w:rPr>
+        <w:t xml:space="preserve">files are those that have a proportion of bug fix commits to regular commits that is larger than the median of bug fix commits to regular commits for files in that project. </w:t>
+      </w:r>
+      <w:r>
+        <w:rPr>
+          <w:rFonts w:ascii="Times New Roman" w:hAnsi="Times New Roman" w:cs="Times New Roman"/>
+          <w:sz w:val="24"/>
+          <w:szCs w:val="24"/>
+        </w:rPr>
+        <w:t>\</w:t>
+      </w:r>
+      <w:proofErr w:type="spellStart"/>
+      <w:r>
+        <w:rPr>
+          <w:rFonts w:ascii="Times New Roman" w:hAnsi="Times New Roman" w:cs="Times New Roman"/>
+          <w:sz w:val="24"/>
+          <w:szCs w:val="24"/>
+        </w:rPr>
+        <w:t>textit</w:t>
+      </w:r>
+      <w:proofErr w:type="spellEnd"/>
+      <w:r>
+        <w:rPr>
+          <w:rFonts w:ascii="Times New Roman" w:hAnsi="Times New Roman" w:cs="Times New Roman"/>
+          <w:sz w:val="24"/>
+          <w:szCs w:val="24"/>
+        </w:rPr>
+        <w:t>{</w:t>
+      </w:r>
+      <w:r>
+        <w:rPr>
+          <w:rFonts w:ascii="Times New Roman" w:hAnsi="Times New Roman" w:cs="Times New Roman"/>
+          <w:sz w:val="24"/>
+          <w:szCs w:val="24"/>
+        </w:rPr>
+        <w:t>Non-bug-prone</w:t>
+      </w:r>
+      <w:r>
+        <w:rPr>
+          <w:rFonts w:ascii="Times New Roman" w:hAnsi="Times New Roman" w:cs="Times New Roman"/>
+          <w:sz w:val="24"/>
+          <w:szCs w:val="24"/>
+        </w:rPr>
+        <w:t>}</w:t>
+      </w:r>
+      <w:r>
+        <w:rPr>
+          <w:rFonts w:ascii="Times New Roman" w:hAnsi="Times New Roman" w:cs="Times New Roman"/>
+          <w:sz w:val="24"/>
+          <w:szCs w:val="24"/>
+        </w:rPr>
+        <w:t xml:space="preserve"> files</w:t>
+      </w:r>
+      <w:r>
+        <w:rPr>
+          <w:rFonts w:ascii="Times New Roman" w:hAnsi="Times New Roman" w:cs="Times New Roman"/>
+          <w:i/>
+          <w:sz w:val="24"/>
+          <w:szCs w:val="24"/>
+        </w:rPr>
+        <w:t xml:space="preserve"> </w:t>
+      </w:r>
+      <w:r>
+        <w:rPr>
+          <w:rFonts w:ascii="Times New Roman" w:hAnsi="Times New Roman" w:cs="Times New Roman"/>
+          <w:sz w:val="24"/>
+          <w:szCs w:val="24"/>
+        </w:rPr>
+        <w:t xml:space="preserve">are essentially the opposite; the proportion of bug fix commits to regular commits is below the median for all files. Formula 1 mathematically summarizes how </w:t>
+      </w:r>
+      <w:r>
+        <w:rPr>
+          <w:rFonts w:ascii="Times New Roman" w:hAnsi="Times New Roman" w:cs="Times New Roman"/>
+          <w:sz w:val="24"/>
+          <w:szCs w:val="24"/>
+        </w:rPr>
+        <w:t>\</w:t>
+      </w:r>
+      <w:proofErr w:type="spellStart"/>
+      <w:r>
+        <w:rPr>
+          <w:rFonts w:ascii="Times New Roman" w:hAnsi="Times New Roman" w:cs="Times New Roman"/>
+          <w:sz w:val="24"/>
+          <w:szCs w:val="24"/>
+        </w:rPr>
+        <w:t>textit</w:t>
+      </w:r>
+      <w:proofErr w:type="spellEnd"/>
+      <w:r>
+        <w:rPr>
+          <w:rFonts w:ascii="Times New Roman" w:hAnsi="Times New Roman" w:cs="Times New Roman"/>
+          <w:sz w:val="24"/>
+          <w:szCs w:val="24"/>
+        </w:rPr>
+        <w:t>{</w:t>
+      </w:r>
+      <w:r>
+        <w:rPr>
+          <w:rFonts w:ascii="Times New Roman" w:hAnsi="Times New Roman" w:cs="Times New Roman"/>
+          <w:sz w:val="24"/>
+          <w:szCs w:val="24"/>
+        </w:rPr>
+        <w:t>bug-prone</w:t>
+      </w:r>
+      <w:r>
+        <w:rPr>
+          <w:rFonts w:ascii="Times New Roman" w:hAnsi="Times New Roman" w:cs="Times New Roman"/>
+          <w:sz w:val="24"/>
+          <w:szCs w:val="24"/>
+        </w:rPr>
+        <w:t>}</w:t>
+      </w:r>
+      <w:r>
+        <w:rPr>
+          <w:rFonts w:ascii="Times New Roman" w:hAnsi="Times New Roman" w:cs="Times New Roman"/>
+          <w:i/>
+          <w:sz w:val="24"/>
+          <w:szCs w:val="24"/>
+        </w:rPr>
+        <w:t xml:space="preserve"> </w:t>
+      </w:r>
+      <w:r>
+        <w:rPr>
+          <w:rFonts w:ascii="Times New Roman" w:hAnsi="Times New Roman" w:cs="Times New Roman"/>
+          <w:sz w:val="24"/>
+          <w:szCs w:val="24"/>
+        </w:rPr>
+        <w:t xml:space="preserve">and </w:t>
+      </w:r>
+      <w:r>
+        <w:rPr>
+          <w:rFonts w:ascii="Times New Roman" w:hAnsi="Times New Roman" w:cs="Times New Roman"/>
+          <w:sz w:val="24"/>
+          <w:szCs w:val="24"/>
+        </w:rPr>
+        <w:t>\</w:t>
+      </w:r>
+      <w:proofErr w:type="spellStart"/>
+      <w:proofErr w:type="gramStart"/>
+      <w:r>
+        <w:rPr>
+          <w:rFonts w:ascii="Times New Roman" w:hAnsi="Times New Roman" w:cs="Times New Roman"/>
+          <w:sz w:val="24"/>
+          <w:szCs w:val="24"/>
+        </w:rPr>
+        <w:t>textit</w:t>
+      </w:r>
+      <w:proofErr w:type="spellEnd"/>
+      <w:r>
+        <w:rPr>
+          <w:rFonts w:ascii="Times New Roman" w:hAnsi="Times New Roman" w:cs="Times New Roman"/>
+          <w:sz w:val="24"/>
+          <w:szCs w:val="24"/>
+        </w:rPr>
+        <w:t>{</w:t>
+      </w:r>
+      <w:proofErr w:type="gramEnd"/>
+      <w:r>
+        <w:rPr>
+          <w:rFonts w:ascii="Times New Roman" w:hAnsi="Times New Roman" w:cs="Times New Roman"/>
+          <w:sz w:val="24"/>
+          <w:szCs w:val="24"/>
+        </w:rPr>
+        <w:t>non-bug prone</w:t>
+      </w:r>
+      <w:r>
+        <w:rPr>
+          <w:rFonts w:ascii="Times New Roman" w:hAnsi="Times New Roman" w:cs="Times New Roman"/>
+          <w:sz w:val="24"/>
+          <w:szCs w:val="24"/>
+        </w:rPr>
+        <w:t>}</w:t>
+      </w:r>
+      <w:r>
+        <w:rPr>
+          <w:rFonts w:ascii="Times New Roman" w:hAnsi="Times New Roman" w:cs="Times New Roman"/>
+          <w:i/>
+          <w:sz w:val="24"/>
+          <w:szCs w:val="24"/>
+        </w:rPr>
+        <w:t xml:space="preserve"> </w:t>
+      </w:r>
+      <w:r>
+        <w:rPr>
+          <w:rFonts w:ascii="Times New Roman" w:hAnsi="Times New Roman" w:cs="Times New Roman"/>
+          <w:sz w:val="24"/>
+          <w:szCs w:val="24"/>
+        </w:rPr>
+        <w:t>files are denoted.</w:t>
       </w:r>
     </w:p>
     <w:p>
       <w:pPr>
         <w:rPr>
           <w:rFonts w:ascii="Times New Roman" w:hAnsi="Times New Roman" w:cs="Times New Roman"/>
-          <w:b/>
+          <w:sz w:val="24"/>
+          <w:szCs w:val="24"/>
+        </w:rPr>
+      </w:pPr>
+      <w:r>
+        <w:rPr>
+          <w:rFonts w:ascii="Times New Roman" w:hAnsi="Times New Roman" w:cs="Times New Roman"/>
+          <w:sz w:val="24"/>
+          <w:szCs w:val="24"/>
+        </w:rPr>
+        <w:tab/>
+        <w:t xml:space="preserve">To perform the regression, for each file, we set a label of 1 for a </w:t>
+      </w:r>
+      <w:r>
+        <w:rPr>
+          <w:rFonts w:ascii="Times New Roman" w:hAnsi="Times New Roman" w:cs="Times New Roman"/>
+          <w:sz w:val="24"/>
+          <w:szCs w:val="24"/>
+        </w:rPr>
+        <w:t>\</w:t>
+      </w:r>
+      <w:proofErr w:type="spellStart"/>
+      <w:r>
+        <w:rPr>
+          <w:rFonts w:ascii="Times New Roman" w:hAnsi="Times New Roman" w:cs="Times New Roman"/>
+          <w:sz w:val="24"/>
+          <w:szCs w:val="24"/>
+        </w:rPr>
+        <w:t>textit</w:t>
+      </w:r>
+      <w:proofErr w:type="spellEnd"/>
+      <w:r>
+        <w:rPr>
+          <w:rFonts w:ascii="Times New Roman" w:hAnsi="Times New Roman" w:cs="Times New Roman"/>
+          <w:sz w:val="24"/>
+          <w:szCs w:val="24"/>
+        </w:rPr>
+        <w:t>{</w:t>
+      </w:r>
+      <w:r>
+        <w:rPr>
+          <w:rFonts w:ascii="Times New Roman" w:hAnsi="Times New Roman" w:cs="Times New Roman"/>
+          <w:sz w:val="24"/>
+          <w:szCs w:val="24"/>
+        </w:rPr>
+        <w:t>bug-prone</w:t>
+      </w:r>
+      <w:r>
+        <w:rPr>
+          <w:rFonts w:ascii="Times New Roman" w:hAnsi="Times New Roman" w:cs="Times New Roman"/>
+          <w:sz w:val="24"/>
+          <w:szCs w:val="24"/>
+        </w:rPr>
+        <w:t>}</w:t>
+      </w:r>
+      <w:r>
+        <w:rPr>
+          <w:rFonts w:ascii="Times New Roman" w:hAnsi="Times New Roman" w:cs="Times New Roman"/>
           <w:i/>
           <w:sz w:val="24"/>
           <w:szCs w:val="24"/>
         </w:rPr>
-      </w:pPr>
-      <w:r>
-        <w:rPr>
-          <w:rFonts w:ascii="Times New Roman" w:hAnsi="Times New Roman" w:cs="Times New Roman"/>
-          <w:b/>
+        <w:t xml:space="preserve"> </w:t>
+      </w:r>
+      <w:r>
+        <w:rPr>
+          <w:rFonts w:ascii="Times New Roman" w:hAnsi="Times New Roman" w:cs="Times New Roman"/>
+          <w:sz w:val="24"/>
+          <w:szCs w:val="24"/>
+        </w:rPr>
+        <w:t xml:space="preserve">file or 0 for a </w:t>
+      </w:r>
+      <w:r>
+        <w:rPr>
+          <w:rFonts w:ascii="Times New Roman" w:hAnsi="Times New Roman" w:cs="Times New Roman"/>
+          <w:sz w:val="24"/>
+          <w:szCs w:val="24"/>
+        </w:rPr>
+        <w:t>\</w:t>
+      </w:r>
+      <w:proofErr w:type="spellStart"/>
+      <w:r>
+        <w:rPr>
+          <w:rFonts w:ascii="Times New Roman" w:hAnsi="Times New Roman" w:cs="Times New Roman"/>
+          <w:sz w:val="24"/>
+          <w:szCs w:val="24"/>
+        </w:rPr>
+        <w:t>textit</w:t>
+      </w:r>
+      <w:proofErr w:type="spellEnd"/>
+      <w:r>
+        <w:rPr>
+          <w:rFonts w:ascii="Times New Roman" w:hAnsi="Times New Roman" w:cs="Times New Roman"/>
+          <w:sz w:val="24"/>
+          <w:szCs w:val="24"/>
+        </w:rPr>
+        <w:t>{</w:t>
+      </w:r>
+      <w:r>
+        <w:rPr>
+          <w:rFonts w:ascii="Times New Roman" w:hAnsi="Times New Roman" w:cs="Times New Roman"/>
+          <w:sz w:val="24"/>
+          <w:szCs w:val="24"/>
+        </w:rPr>
+        <w:t>non-bug-prone</w:t>
+      </w:r>
+      <w:r>
+        <w:rPr>
+          <w:rFonts w:ascii="Times New Roman" w:hAnsi="Times New Roman" w:cs="Times New Roman"/>
+          <w:sz w:val="24"/>
+          <w:szCs w:val="24"/>
+        </w:rPr>
+        <w:t>}</w:t>
+      </w:r>
+      <w:r>
+        <w:rPr>
+          <w:rFonts w:ascii="Times New Roman" w:hAnsi="Times New Roman" w:cs="Times New Roman"/>
+          <w:sz w:val="24"/>
+          <w:szCs w:val="24"/>
+        </w:rPr>
+        <w:t xml:space="preserve"> file and a dense vector containing the three centrality metrics for that file. Importantly, each set of centrality metrics for the project is standardized (also known as a z-score) to have a mean of 0 and standard deviation of 1.  This allows for a nicer output from the regression predictions since predictions that are outputted after standardization will have a positive or negative value (cite: something). Finally, we set the threshold to be 0 so that positive scores from the regression test are denoted to be predictions of a </w:t>
+      </w:r>
+      <w:r>
+        <w:rPr>
+          <w:rFonts w:ascii="Times New Roman" w:hAnsi="Times New Roman" w:cs="Times New Roman"/>
+          <w:sz w:val="24"/>
+          <w:szCs w:val="24"/>
+        </w:rPr>
+        <w:t>\</w:t>
+      </w:r>
+      <w:proofErr w:type="spellStart"/>
+      <w:r>
+        <w:rPr>
+          <w:rFonts w:ascii="Times New Roman" w:hAnsi="Times New Roman" w:cs="Times New Roman"/>
+          <w:sz w:val="24"/>
+          <w:szCs w:val="24"/>
+        </w:rPr>
+        <w:t>textit</w:t>
+      </w:r>
+      <w:proofErr w:type="spellEnd"/>
+      <w:r>
+        <w:rPr>
+          <w:rFonts w:ascii="Times New Roman" w:hAnsi="Times New Roman" w:cs="Times New Roman"/>
+          <w:sz w:val="24"/>
+          <w:szCs w:val="24"/>
+        </w:rPr>
+        <w:t>{</w:t>
+      </w:r>
+      <w:r>
+        <w:rPr>
+          <w:rFonts w:ascii="Times New Roman" w:hAnsi="Times New Roman" w:cs="Times New Roman"/>
+          <w:sz w:val="24"/>
+          <w:szCs w:val="24"/>
+        </w:rPr>
+        <w:t>bug-prone</w:t>
+      </w:r>
+      <w:r>
+        <w:rPr>
+          <w:rFonts w:ascii="Times New Roman" w:hAnsi="Times New Roman" w:cs="Times New Roman"/>
+          <w:sz w:val="24"/>
+          <w:szCs w:val="24"/>
+        </w:rPr>
+        <w:t>}</w:t>
+      </w:r>
+      <w:r>
+        <w:rPr>
+          <w:rFonts w:ascii="Times New Roman" w:hAnsi="Times New Roman" w:cs="Times New Roman"/>
           <w:i/>
           <w:sz w:val="24"/>
           <w:szCs w:val="24"/>
         </w:rPr>
-        <w:t>Software Tool:</w:t>
+        <w:t xml:space="preserve"> </w:t>
+      </w:r>
+      <w:r>
+        <w:rPr>
+          <w:rFonts w:ascii="Times New Roman" w:hAnsi="Times New Roman" w:cs="Times New Roman"/>
+          <w:sz w:val="24"/>
+          <w:szCs w:val="24"/>
+        </w:rPr>
+        <w:t xml:space="preserve">file </w:t>
+      </w:r>
+      <w:r>
+        <w:rPr>
+          <w:rFonts w:ascii="Times New Roman" w:hAnsi="Times New Roman" w:cs="Times New Roman"/>
+          <w:sz w:val="24"/>
+          <w:szCs w:val="24"/>
+        </w:rPr>
+        <w:t xml:space="preserve">and negative scores are predictions for a </w:t>
+      </w:r>
+      <w:r>
+        <w:rPr>
+          <w:rFonts w:ascii="Times New Roman" w:hAnsi="Times New Roman" w:cs="Times New Roman"/>
+          <w:sz w:val="24"/>
+          <w:szCs w:val="24"/>
+        </w:rPr>
+        <w:t>\</w:t>
+      </w:r>
+      <w:proofErr w:type="spellStart"/>
+      <w:r>
+        <w:rPr>
+          <w:rFonts w:ascii="Times New Roman" w:hAnsi="Times New Roman" w:cs="Times New Roman"/>
+          <w:sz w:val="24"/>
+          <w:szCs w:val="24"/>
+        </w:rPr>
+        <w:t>textit</w:t>
+      </w:r>
+      <w:proofErr w:type="spellEnd"/>
+      <w:r>
+        <w:rPr>
+          <w:rFonts w:ascii="Times New Roman" w:hAnsi="Times New Roman" w:cs="Times New Roman"/>
+          <w:sz w:val="24"/>
+          <w:szCs w:val="24"/>
+        </w:rPr>
+        <w:t>{</w:t>
+      </w:r>
+      <w:r>
+        <w:rPr>
+          <w:rFonts w:ascii="Times New Roman" w:hAnsi="Times New Roman" w:cs="Times New Roman"/>
+          <w:sz w:val="24"/>
+          <w:szCs w:val="24"/>
+        </w:rPr>
+        <w:t>non-bug-prone</w:t>
+      </w:r>
+      <w:r>
+        <w:rPr>
+          <w:rFonts w:ascii="Times New Roman" w:hAnsi="Times New Roman" w:cs="Times New Roman"/>
+          <w:sz w:val="24"/>
+          <w:szCs w:val="24"/>
+        </w:rPr>
+        <w:t>}</w:t>
+      </w:r>
+      <w:r>
+        <w:rPr>
+          <w:rFonts w:ascii="Times New Roman" w:hAnsi="Times New Roman" w:cs="Times New Roman"/>
+          <w:i/>
+          <w:sz w:val="24"/>
+          <w:szCs w:val="24"/>
+        </w:rPr>
+        <w:t xml:space="preserve"> </w:t>
+      </w:r>
+      <w:r>
+        <w:rPr>
+          <w:rFonts w:ascii="Times New Roman" w:hAnsi="Times New Roman" w:cs="Times New Roman"/>
+          <w:sz w:val="24"/>
+          <w:szCs w:val="24"/>
+        </w:rPr>
+        <w:t>file.</w:t>
       </w:r>
     </w:p>
     <w:p>
@@ -674,85 +1718,60 @@
           <w:sz w:val="24"/>
           <w:szCs w:val="24"/>
         </w:rPr>
+        <w:lastRenderedPageBreak/>
         <w:tab/>
-        <w:t xml:space="preserve">To efficiently carry out the methodology as described in Section 4.1, a software tool called </w:t>
-      </w:r>
-      <w:r>
-        <w:rPr>
-          <w:rFonts w:ascii="Times New Roman" w:hAnsi="Times New Roman" w:cs="Times New Roman"/>
-          <w:i/>
-          <w:sz w:val="24"/>
-          <w:szCs w:val="24"/>
-        </w:rPr>
-        <w:t>NetworkMine</w:t>
-      </w:r>
-      <w:r>
-        <w:rPr>
-          <w:rFonts w:ascii="Times New Roman" w:hAnsi="Times New Roman" w:cs="Times New Roman"/>
-          <w:sz w:val="24"/>
-          <w:szCs w:val="24"/>
-        </w:rPr>
-        <w:t xml:space="preserve"> was developed that automates the majority of the process. </w:t>
-      </w:r>
-      <w:r>
-        <w:rPr>
-          <w:rFonts w:ascii="Times New Roman" w:hAnsi="Times New Roman" w:cs="Times New Roman"/>
-          <w:sz w:val="24"/>
-          <w:szCs w:val="24"/>
-        </w:rPr>
-        <w:t xml:space="preserve">Written in Java, the </w:t>
-      </w:r>
-      <w:r>
-        <w:rPr>
-          <w:rFonts w:ascii="Times New Roman" w:hAnsi="Times New Roman" w:cs="Times New Roman"/>
-          <w:i/>
-          <w:sz w:val="24"/>
-          <w:szCs w:val="24"/>
-        </w:rPr>
-        <w:t xml:space="preserve">NetworkMine </w:t>
-      </w:r>
-      <w:r>
-        <w:rPr>
-          <w:rFonts w:ascii="Times New Roman" w:hAnsi="Times New Roman" w:cs="Times New Roman"/>
-          <w:sz w:val="24"/>
-          <w:szCs w:val="24"/>
-        </w:rPr>
-        <w:t>tool</w:t>
-      </w:r>
-      <w:r>
-        <w:rPr>
-          <w:rFonts w:ascii="Times New Roman" w:hAnsi="Times New Roman" w:cs="Times New Roman"/>
-          <w:sz w:val="24"/>
-          <w:szCs w:val="24"/>
-        </w:rPr>
-        <w:t xml:space="preserve"> is comprised in two different parts; a Boa miner which pulls all software repository details from the Boa website, and a social network builder which constructs the developer-module network an</w:t>
-      </w:r>
-      <w:r>
-        <w:rPr>
-          <w:rFonts w:ascii="Times New Roman" w:hAnsi="Times New Roman" w:cs="Times New Roman"/>
-          <w:sz w:val="24"/>
-          <w:szCs w:val="24"/>
-        </w:rPr>
-        <w:t>d computes all relevant metrics. This division is important since, in future iterations of the tool, different GitHub mining repositories can be swapped for Boa. The remainder of this section will explain the two sections of the tool in detail.</w:t>
+        <w:t>The logistic regression is run 100 times for each project using a 60:40 split. Therefore, for each run of the logistic regression test, 60</w:t>
+      </w:r>
+      <w:r>
+        <w:rPr>
+          <w:rFonts w:ascii="Times New Roman" w:hAnsi="Times New Roman" w:cs="Times New Roman"/>
+          <w:sz w:val="24"/>
+          <w:szCs w:val="24"/>
+        </w:rPr>
+        <w:t>\</w:t>
+      </w:r>
+      <w:r>
+        <w:rPr>
+          <w:rFonts w:ascii="Times New Roman" w:hAnsi="Times New Roman" w:cs="Times New Roman"/>
+          <w:sz w:val="24"/>
+          <w:szCs w:val="24"/>
+        </w:rPr>
+        <w:t>% of the project is used to train the model and 40</w:t>
+      </w:r>
+      <w:r>
+        <w:rPr>
+          <w:rFonts w:ascii="Times New Roman" w:hAnsi="Times New Roman" w:cs="Times New Roman"/>
+          <w:sz w:val="24"/>
+          <w:szCs w:val="24"/>
+        </w:rPr>
+        <w:t>\</w:t>
+      </w:r>
+      <w:r>
+        <w:rPr>
+          <w:rFonts w:ascii="Times New Roman" w:hAnsi="Times New Roman" w:cs="Times New Roman"/>
+          <w:sz w:val="24"/>
+          <w:szCs w:val="24"/>
+        </w:rPr>
+        <w:t>% are used for predictions. Once run 100 times, the precision and recall are calculated for each of the runs and mean and median values are computed.</w:t>
       </w:r>
     </w:p>
     <w:p>
       <w:pPr>
         <w:rPr>
           <w:rFonts w:ascii="Times New Roman" w:hAnsi="Times New Roman" w:cs="Times New Roman"/>
+          <w:sz w:val="24"/>
+          <w:szCs w:val="24"/>
+        </w:rPr>
+      </w:pPr>
+      <w:r>
+        <w:rPr>
+          <w:rFonts w:ascii="Times New Roman" w:hAnsi="Times New Roman" w:cs="Times New Roman"/>
+          <w:b/>
           <w:i/>
           <w:sz w:val="24"/>
           <w:szCs w:val="24"/>
         </w:rPr>
-      </w:pPr>
-      <w:r>
-        <w:rPr>
-          <w:rFonts w:ascii="Times New Roman" w:hAnsi="Times New Roman" w:cs="Times New Roman"/>
-          <w:i/>
-          <w:sz w:val="24"/>
-          <w:szCs w:val="24"/>
-        </w:rPr>
-        <w:t>Boa Miner:</w:t>
+        <w:t>Software Tool:</w:t>
       </w:r>
     </w:p>
     <w:p>
@@ -770,21 +1789,117 @@
           <w:szCs w:val="24"/>
         </w:rPr>
         <w:tab/>
-        <w:t xml:space="preserve">The Boa miner component is responsible for pulling project data from Boa’s servers into a local SQLite3 database. The tool allows for users to search for projects based on the number of contributors and files and can run the specified search of any of Boa’s three different GitHub datasets. Once a collection of projects is found that match a user’s desired search parameters, the user can download any number of the returned projects. Figure 1 shows </w:t>
-      </w:r>
-      <w:r>
-        <w:rPr>
-          <w:rFonts w:ascii="Times New Roman" w:hAnsi="Times New Roman" w:cs="Times New Roman"/>
-          <w:sz w:val="24"/>
-          <w:szCs w:val="24"/>
-        </w:rPr>
-        <w:t>a screenshot of the tool allowing users to select projects to download.</w:t>
+        <w:t xml:space="preserve">To efficiently carry out the methodology as described in Section 4.1, a software tool called </w:t>
+      </w:r>
+      <w:r>
+        <w:rPr>
+          <w:rFonts w:ascii="Times New Roman" w:hAnsi="Times New Roman" w:cs="Times New Roman"/>
+          <w:sz w:val="24"/>
+          <w:szCs w:val="24"/>
+        </w:rPr>
+        <w:t>\</w:t>
+      </w:r>
+      <w:proofErr w:type="spellStart"/>
+      <w:r>
+        <w:rPr>
+          <w:rFonts w:ascii="Times New Roman" w:hAnsi="Times New Roman" w:cs="Times New Roman"/>
+          <w:sz w:val="24"/>
+          <w:szCs w:val="24"/>
+        </w:rPr>
+        <w:t>textbf</w:t>
+      </w:r>
+      <w:proofErr w:type="spellEnd"/>
+      <w:r>
+        <w:rPr>
+          <w:rFonts w:ascii="Times New Roman" w:hAnsi="Times New Roman" w:cs="Times New Roman"/>
+          <w:sz w:val="24"/>
+          <w:szCs w:val="24"/>
+        </w:rPr>
+        <w:t>{</w:t>
+      </w:r>
+      <w:proofErr w:type="spellStart"/>
+      <w:r>
+        <w:rPr>
+          <w:rFonts w:ascii="Times New Roman" w:hAnsi="Times New Roman" w:cs="Times New Roman"/>
+          <w:sz w:val="24"/>
+          <w:szCs w:val="24"/>
+        </w:rPr>
+        <w:t>NetworkMine</w:t>
+      </w:r>
+      <w:proofErr w:type="spellEnd"/>
+      <w:r>
+        <w:rPr>
+          <w:rFonts w:ascii="Times New Roman" w:hAnsi="Times New Roman" w:cs="Times New Roman"/>
+          <w:sz w:val="24"/>
+          <w:szCs w:val="24"/>
+        </w:rPr>
+        <w:t>}</w:t>
+      </w:r>
+      <w:r>
+        <w:rPr>
+          <w:rFonts w:ascii="Times New Roman" w:hAnsi="Times New Roman" w:cs="Times New Roman"/>
+          <w:sz w:val="24"/>
+          <w:szCs w:val="24"/>
+        </w:rPr>
+        <w:t xml:space="preserve"> was developed that automates the majority of the process. </w:t>
+      </w:r>
+      <w:r>
+        <w:rPr>
+          <w:rFonts w:ascii="Times New Roman" w:hAnsi="Times New Roman" w:cs="Times New Roman"/>
+          <w:sz w:val="24"/>
+          <w:szCs w:val="24"/>
+        </w:rPr>
+        <w:t xml:space="preserve">Written in Java, the </w:t>
+      </w:r>
+      <w:proofErr w:type="spellStart"/>
+      <w:r>
+        <w:rPr>
+          <w:rFonts w:ascii="Times New Roman" w:hAnsi="Times New Roman" w:cs="Times New Roman"/>
+          <w:sz w:val="24"/>
+          <w:szCs w:val="24"/>
+        </w:rPr>
+        <w:t>NetworkMine</w:t>
+      </w:r>
+      <w:proofErr w:type="spellEnd"/>
+      <w:r>
+        <w:rPr>
+          <w:rFonts w:ascii="Times New Roman" w:hAnsi="Times New Roman" w:cs="Times New Roman"/>
+          <w:i/>
+          <w:sz w:val="24"/>
+          <w:szCs w:val="24"/>
+        </w:rPr>
+        <w:t xml:space="preserve"> </w:t>
+      </w:r>
+      <w:r>
+        <w:rPr>
+          <w:rFonts w:ascii="Times New Roman" w:hAnsi="Times New Roman" w:cs="Times New Roman"/>
+          <w:sz w:val="24"/>
+          <w:szCs w:val="24"/>
+        </w:rPr>
+        <w:t>tool</w:t>
+      </w:r>
+      <w:r>
+        <w:rPr>
+          <w:rFonts w:ascii="Times New Roman" w:hAnsi="Times New Roman" w:cs="Times New Roman"/>
+          <w:sz w:val="24"/>
+          <w:szCs w:val="24"/>
+        </w:rPr>
+        <w:t xml:space="preserve"> is comprised in two different parts; a Boa miner which pulls all software repository details from the Boa website, and a social network builder which constructs the developer-module network an</w:t>
+      </w:r>
+      <w:r>
+        <w:rPr>
+          <w:rFonts w:ascii="Times New Roman" w:hAnsi="Times New Roman" w:cs="Times New Roman"/>
+          <w:sz w:val="24"/>
+          <w:szCs w:val="24"/>
+        </w:rPr>
+        <w:t>d computes all relevant metrics. This division is important since, in future iterations of the tool, different GitHub mining repositories can be swapped for Boa. The remainder of this section will explain the two sections of the tool in detail.</w:t>
       </w:r>
     </w:p>
     <w:p>
       <w:pPr>
         <w:rPr>
           <w:rFonts w:ascii="Times New Roman" w:hAnsi="Times New Roman" w:cs="Times New Roman"/>
+          <w:i/>
           <w:sz w:val="24"/>
           <w:szCs w:val="24"/>
         </w:rPr>
@@ -792,27 +1907,17 @@
       <w:r>
         <w:rPr>
           <w:rFonts w:ascii="Times New Roman" w:hAnsi="Times New Roman" w:cs="Times New Roman"/>
-          <w:sz w:val="24"/>
-          <w:szCs w:val="24"/>
-        </w:rPr>
-        <w:lastRenderedPageBreak/>
-        <w:tab/>
-        <w:t xml:space="preserve">The Boa miner component is written in Java and requires the SQLite JDBC driver and Boa API developed by Iowa State. </w:t>
-      </w:r>
-      <w:r>
-        <w:rPr>
-          <w:rFonts w:ascii="Times New Roman" w:hAnsi="Times New Roman" w:cs="Times New Roman"/>
-          <w:sz w:val="24"/>
-          <w:szCs w:val="24"/>
-        </w:rPr>
-        <w:t xml:space="preserve"> </w:t>
+          <w:i/>
+          <w:sz w:val="24"/>
+          <w:szCs w:val="24"/>
+        </w:rPr>
+        <w:t>Boa Miner:</w:t>
       </w:r>
     </w:p>
     <w:p>
       <w:pPr>
         <w:rPr>
           <w:rFonts w:ascii="Times New Roman" w:hAnsi="Times New Roman" w:cs="Times New Roman"/>
-          <w:i/>
           <w:sz w:val="24"/>
           <w:szCs w:val="24"/>
         </w:rPr>
@@ -820,11 +1925,19 @@
       <w:r>
         <w:rPr>
           <w:rFonts w:ascii="Times New Roman" w:hAnsi="Times New Roman" w:cs="Times New Roman"/>
-          <w:i/>
-          <w:sz w:val="24"/>
-          <w:szCs w:val="24"/>
-        </w:rPr>
-        <w:t>Social Network Builder:</w:t>
+          <w:sz w:val="24"/>
+          <w:szCs w:val="24"/>
+        </w:rPr>
+        <w:tab/>
+        <w:t xml:space="preserve">The Boa miner component is responsible for pulling project data from Boa’s servers into a local SQLite3 database. The tool allows for users to search for projects based on the number of contributors and files and can run the specified search of any of Boa’s three different GitHub datasets. Once a collection of projects is found that match a user’s desired search parameters, the user can download any number of the returned projects. Figure 1 shows </w:t>
+      </w:r>
+      <w:r>
+        <w:rPr>
+          <w:rFonts w:ascii="Times New Roman" w:hAnsi="Times New Roman" w:cs="Times New Roman"/>
+          <w:sz w:val="24"/>
+          <w:szCs w:val="24"/>
+        </w:rPr>
+        <w:t>a screenshot of the tool allowing users to select projects to download.</w:t>
       </w:r>
     </w:p>
     <w:p>
@@ -842,21 +1955,30 @@
           <w:szCs w:val="24"/>
         </w:rPr>
         <w:tab/>
-        <w:t xml:space="preserve">The social network builder component carries out the brunt of the methodology. Using the project repository data downloaded from the Boa miner component, the social network builder constructs a developer-module network </w:t>
-      </w:r>
-      <w:r>
-        <w:rPr>
-          <w:rFonts w:ascii="Times New Roman" w:hAnsi="Times New Roman" w:cs="Times New Roman"/>
-          <w:sz w:val="24"/>
-          <w:szCs w:val="24"/>
-        </w:rPr>
-        <w:t xml:space="preserve">for a specified project and then computes the betweenness, closeness, and degree centrality metrics for that graph. Once complete, the user is then able to see the Spearman correlations for each of those social network metrics and the results of the logistic regression run on the graph. Unlike the Boa miner component, this part of the tool is accessed via the command line. The output of the program is a comma-separated values (CSV) file that contains the results of the Spearman correlation and logistic regression functions. </w:t>
+        <w:t xml:space="preserve">The Boa miner component is written in Java and requires the SQLite JDBC driver and Boa API developed by Iowa State. </w:t>
+      </w:r>
+      <w:r>
+        <w:rPr>
+          <w:rFonts w:ascii="Times New Roman" w:hAnsi="Times New Roman" w:cs="Times New Roman"/>
+          <w:sz w:val="24"/>
+          <w:szCs w:val="24"/>
+        </w:rPr>
+        <w:t xml:space="preserve">It uses queries that were developed in this project to find a list of projects that match certain parameters and to pull data for a selected project. To improve the performance of the social network builder, this component caches all results to a local SQLite database such that a project can be </w:t>
+      </w:r>
+      <w:r>
+        <w:rPr>
+          <w:rFonts w:ascii="Times New Roman" w:hAnsi="Times New Roman" w:cs="Times New Roman"/>
+          <w:sz w:val="24"/>
+          <w:szCs w:val="24"/>
+        </w:rPr>
+        <w:t>analyzed multiple times without requiring project data to be downloaded from Boa each time.</w:t>
       </w:r>
     </w:p>
     <w:p>
       <w:pPr>
         <w:rPr>
           <w:rFonts w:ascii="Times New Roman" w:hAnsi="Times New Roman" w:cs="Times New Roman"/>
+          <w:i/>
           <w:sz w:val="24"/>
           <w:szCs w:val="24"/>
         </w:rPr>
@@ -864,26 +1986,17 @@
       <w:r>
         <w:rPr>
           <w:rFonts w:ascii="Times New Roman" w:hAnsi="Times New Roman" w:cs="Times New Roman"/>
-          <w:sz w:val="24"/>
-          <w:szCs w:val="24"/>
-        </w:rPr>
-        <w:tab/>
-        <w:t>While the tool was developed during this study, it relies on several open-source libraries including Java Universal Network/Graph Framework (JUNG) and Apache Spark. JUNG is used to develop the graph and compute centrality metrics while Apache Spark, while normally used as a cluster computing framework, is used to p</w:t>
-      </w:r>
-      <w:r>
-        <w:rPr>
-          <w:rFonts w:ascii="Times New Roman" w:hAnsi="Times New Roman" w:cs="Times New Roman"/>
-          <w:sz w:val="24"/>
-          <w:szCs w:val="24"/>
-        </w:rPr>
-        <w:t>erform the logistic regression.</w:t>
+          <w:i/>
+          <w:sz w:val="24"/>
+          <w:szCs w:val="24"/>
+        </w:rPr>
+        <w:t>Social Network Builder:</w:t>
       </w:r>
     </w:p>
     <w:p>
       <w:pPr>
         <w:rPr>
           <w:rFonts w:ascii="Times New Roman" w:hAnsi="Times New Roman" w:cs="Times New Roman"/>
-          <w:b/>
           <w:sz w:val="24"/>
           <w:szCs w:val="24"/>
         </w:rPr>
@@ -891,11 +2004,19 @@
       <w:r>
         <w:rPr>
           <w:rFonts w:ascii="Times New Roman" w:hAnsi="Times New Roman" w:cs="Times New Roman"/>
-          <w:b/>
-          <w:sz w:val="24"/>
-          <w:szCs w:val="24"/>
-        </w:rPr>
-        <w:t>Results:</w:t>
+          <w:sz w:val="24"/>
+          <w:szCs w:val="24"/>
+        </w:rPr>
+        <w:tab/>
+        <w:t xml:space="preserve">The social network builder component carries out the brunt of the methodology. Using the project repository data downloaded from the Boa miner component, the social network builder constructs a developer-module network </w:t>
+      </w:r>
+      <w:r>
+        <w:rPr>
+          <w:rFonts w:ascii="Times New Roman" w:hAnsi="Times New Roman" w:cs="Times New Roman"/>
+          <w:sz w:val="24"/>
+          <w:szCs w:val="24"/>
+        </w:rPr>
+        <w:t xml:space="preserve">for a specified project and then computes the betweenness, closeness, and degree centrality metrics for that graph. Once complete, the user is then able to see the Spearman correlations for each of those social network metrics and the results of the logistic regression run on the graph. Unlike the Boa miner component, this part of the tool is accessed via the command line. The output of the program is a comma-separated values (CSV) file that contains the results of the Spearman correlation and logistic regression functions. </w:t>
       </w:r>
     </w:p>
     <w:p>
@@ -913,6 +2034,92 @@
           <w:szCs w:val="24"/>
         </w:rPr>
         <w:tab/>
+        <w:t>While the tool was developed during this study, it relies on several open-source libraries including Java Universal Network/Graph Framework (JUNG) and Apache Spark. JUNG is used to develop the graph and compute centrality metrics while Apache Spark, while normally used as a cluster computing framework, is used to p</w:t>
+      </w:r>
+      <w:r>
+        <w:rPr>
+          <w:rFonts w:ascii="Times New Roman" w:hAnsi="Times New Roman" w:cs="Times New Roman"/>
+          <w:sz w:val="24"/>
+          <w:szCs w:val="24"/>
+        </w:rPr>
+        <w:t>erform the logistic regression.</w:t>
+      </w:r>
+      <w:r>
+        <w:rPr>
+          <w:rFonts w:ascii="Times New Roman" w:hAnsi="Times New Roman" w:cs="Times New Roman"/>
+          <w:sz w:val="24"/>
+          <w:szCs w:val="24"/>
+        </w:rPr>
+        <w:t xml:space="preserve"> Users running the tool </w:t>
+      </w:r>
+      <w:r>
+        <w:rPr>
+          <w:rFonts w:ascii="Times New Roman" w:hAnsi="Times New Roman" w:cs="Times New Roman"/>
+          <w:sz w:val="24"/>
+          <w:szCs w:val="24"/>
+        </w:rPr>
+        <w:lastRenderedPageBreak/>
+        <w:t xml:space="preserve">can set the projects to test, the output file locations, the number of iterations performed in the regression test for each project, and the </w:t>
+      </w:r>
+      <w:r>
+        <w:rPr>
+          <w:rFonts w:ascii="Times New Roman" w:hAnsi="Times New Roman" w:cs="Times New Roman"/>
+          <w:sz w:val="24"/>
+          <w:szCs w:val="24"/>
+        </w:rPr>
+        <w:t>percentage split of the testing and training</w:t>
+      </w:r>
+      <w:r>
+        <w:rPr>
+          <w:rFonts w:ascii="Times New Roman" w:hAnsi="Times New Roman" w:cs="Times New Roman"/>
+          <w:sz w:val="24"/>
+          <w:szCs w:val="24"/>
+        </w:rPr>
+        <w:t xml:space="preserve"> sets.</w:t>
+      </w:r>
+      <w:r>
+        <w:rPr>
+          <w:rFonts w:ascii="Times New Roman" w:hAnsi="Times New Roman" w:cs="Times New Roman"/>
+          <w:sz w:val="24"/>
+          <w:szCs w:val="24"/>
+        </w:rPr>
+        <w:t xml:space="preserve"> </w:t>
+      </w:r>
+    </w:p>
+    <w:p>
+      <w:pPr>
+        <w:rPr>
+          <w:rFonts w:ascii="Times New Roman" w:hAnsi="Times New Roman" w:cs="Times New Roman"/>
+          <w:b/>
+          <w:sz w:val="24"/>
+          <w:szCs w:val="24"/>
+        </w:rPr>
+      </w:pPr>
+      <w:r>
+        <w:rPr>
+          <w:rFonts w:ascii="Times New Roman" w:hAnsi="Times New Roman" w:cs="Times New Roman"/>
+          <w:b/>
+          <w:sz w:val="24"/>
+          <w:szCs w:val="24"/>
+        </w:rPr>
+        <w:t>Results:</w:t>
+      </w:r>
+    </w:p>
+    <w:p>
+      <w:pPr>
+        <w:rPr>
+          <w:rFonts w:ascii="Times New Roman" w:hAnsi="Times New Roman" w:cs="Times New Roman"/>
+          <w:sz w:val="24"/>
+          <w:szCs w:val="24"/>
+        </w:rPr>
+      </w:pPr>
+      <w:r>
+        <w:rPr>
+          <w:rFonts w:ascii="Times New Roman" w:hAnsi="Times New Roman" w:cs="Times New Roman"/>
+          <w:sz w:val="24"/>
+          <w:szCs w:val="24"/>
+        </w:rPr>
+        <w:tab/>
         <w:t>This section describes the results t</w:t>
       </w:r>
       <w:r>
@@ -926,11 +2133,46 @@
       <w:r>
         <w:rPr>
           <w:rFonts w:ascii="Times New Roman" w:hAnsi="Times New Roman" w:cs="Times New Roman"/>
-          <w:i/>
+          <w:sz w:val="24"/>
+          <w:szCs w:val="24"/>
+        </w:rPr>
+        <w:t>\</w:t>
+      </w:r>
+      <w:proofErr w:type="spellStart"/>
+      <w:r>
+        <w:rPr>
+          <w:rFonts w:ascii="Times New Roman" w:hAnsi="Times New Roman" w:cs="Times New Roman"/>
+          <w:sz w:val="24"/>
+          <w:szCs w:val="24"/>
+        </w:rPr>
+        <w:t>textbf</w:t>
+      </w:r>
+      <w:proofErr w:type="spellEnd"/>
+      <w:r>
+        <w:rPr>
+          <w:rFonts w:ascii="Times New Roman" w:hAnsi="Times New Roman" w:cs="Times New Roman"/>
+          <w:sz w:val="24"/>
+          <w:szCs w:val="24"/>
+        </w:rPr>
+        <w:t>{</w:t>
+      </w:r>
+      <w:proofErr w:type="spellStart"/>
+      <w:r>
+        <w:rPr>
+          <w:rFonts w:ascii="Times New Roman" w:hAnsi="Times New Roman" w:cs="Times New Roman"/>
           <w:sz w:val="24"/>
           <w:szCs w:val="24"/>
         </w:rPr>
         <w:t>NetworkMine</w:t>
+      </w:r>
+      <w:proofErr w:type="spellEnd"/>
+      <w:r>
+        <w:rPr>
+          <w:rFonts w:ascii="Times New Roman" w:hAnsi="Times New Roman" w:cs="Times New Roman"/>
+          <w:sz w:val="24"/>
+          <w:szCs w:val="24"/>
+        </w:rPr>
+        <w:t>}</w:t>
       </w:r>
       <w:r>
         <w:rPr>
@@ -1084,16 +2326,7 @@
           <w:sz w:val="24"/>
           <w:szCs w:val="24"/>
         </w:rPr>
-        <w:t xml:space="preserve"> the several statistics pertaining to the project set that was used. The project dataset can be divided into four different domains; Android tools, programming development software, programming frameworks, and other software. Android tools can be defined as Android </w:t>
-      </w:r>
-      <w:r>
-        <w:rPr>
-          <w:rFonts w:ascii="Times New Roman" w:hAnsi="Times New Roman" w:cs="Times New Roman"/>
-          <w:sz w:val="24"/>
-          <w:szCs w:val="24"/>
-        </w:rPr>
-        <w:lastRenderedPageBreak/>
-        <w:t xml:space="preserve">operating system components or applications developed by members of the Android open-source community. </w:t>
+        <w:t xml:space="preserve"> the several statistics pertaining to the project set that was used. The project dataset can be divided into four different domains; Android tools, programming development software, programming frameworks, and other software. Android tools can be defined as Android operating system components or applications developed by members of the Android open-source community. </w:t>
       </w:r>
       <w:r>
         <w:rPr>
@@ -1181,6 +2414,22 @@
           <w:sz w:val="24"/>
           <w:szCs w:val="24"/>
         </w:rPr>
+        <w:t>values below -0.5 and above 0.5 are denoted to be correlated</w:t>
+      </w:r>
+      <w:r>
+        <w:rPr>
+          <w:rFonts w:ascii="Times New Roman" w:hAnsi="Times New Roman" w:cs="Times New Roman"/>
+          <w:sz w:val="24"/>
+          <w:szCs w:val="24"/>
+        </w:rPr>
+        <w:t xml:space="preserve"> and </w:t>
+      </w:r>
+      <w:r>
+        <w:rPr>
+          <w:rFonts w:ascii="Times New Roman" w:hAnsi="Times New Roman" w:cs="Times New Roman"/>
+          <w:sz w:val="24"/>
+          <w:szCs w:val="24"/>
+        </w:rPr>
         <w:t>values below -0.7 and above</w:t>
       </w:r>
       <w:r>
@@ -1221,15 +2470,43 @@
           <w:sz w:val="24"/>
           <w:szCs w:val="24"/>
         </w:rPr>
-        <w:t xml:space="preserve"> and values below -0.5 and above 0.5 are denoted to be correlated.</w:t>
-      </w:r>
-      <w:r>
-        <w:rPr>
-          <w:rFonts w:ascii="Times New Roman" w:hAnsi="Times New Roman" w:cs="Times New Roman"/>
-          <w:sz w:val="24"/>
-          <w:szCs w:val="24"/>
-        </w:rPr>
-        <w:t xml:space="preserve"> Table 1 shows the mean </w:t>
+        <w:t>.</w:t>
+      </w:r>
+      <w:r>
+        <w:rPr>
+          <w:rFonts w:ascii="Times New Roman" w:hAnsi="Times New Roman" w:cs="Times New Roman"/>
+          <w:sz w:val="24"/>
+          <w:szCs w:val="24"/>
+        </w:rPr>
+        <w:t xml:space="preserve"> Table \ref{</w:t>
+      </w:r>
+      <w:proofErr w:type="spellStart"/>
+      <w:proofErr w:type="gramStart"/>
+      <w:r>
+        <w:rPr>
+          <w:rFonts w:ascii="Times New Roman" w:hAnsi="Times New Roman" w:cs="Times New Roman"/>
+          <w:sz w:val="24"/>
+          <w:szCs w:val="24"/>
+        </w:rPr>
+        <w:t>tab:spearman</w:t>
+      </w:r>
+      <w:proofErr w:type="spellEnd"/>
+      <w:proofErr w:type="gramEnd"/>
+      <w:r>
+        <w:rPr>
+          <w:rFonts w:ascii="Times New Roman" w:hAnsi="Times New Roman" w:cs="Times New Roman"/>
+          <w:sz w:val="24"/>
+          <w:szCs w:val="24"/>
+        </w:rPr>
+        <w:t>}</w:t>
+      </w:r>
+      <w:r>
+        <w:rPr>
+          <w:rFonts w:ascii="Times New Roman" w:hAnsi="Times New Roman" w:cs="Times New Roman"/>
+          <w:sz w:val="24"/>
+          <w:szCs w:val="24"/>
+        </w:rPr>
+        <w:t xml:space="preserve"> shows the mean </w:t>
       </w:r>
       <w:r>
         <w:rPr>
@@ -1261,7 +2538,16 @@
           <w:sz w:val="24"/>
           <w:szCs w:val="24"/>
         </w:rPr>
-        <w:t xml:space="preserve"> of the five metrics that were used in the study. We present the mean across all projects since it is infeasible to display the results from all of the projects. However, each correlation calculated in each project is significant at the</w:t>
+        <w:t xml:space="preserve"> of the five metrics that were used in the study. We present the mean across all projects since </w:t>
+      </w:r>
+      <w:r>
+        <w:rPr>
+          <w:rFonts w:ascii="Times New Roman" w:hAnsi="Times New Roman" w:cs="Times New Roman"/>
+          <w:sz w:val="24"/>
+          <w:szCs w:val="24"/>
+        </w:rPr>
+        <w:lastRenderedPageBreak/>
+        <w:t>it is infeasible to display the results from all of the projects. However, each correlation calculated in each project is significant at the</w:t>
       </w:r>
       <w:r>
         <w:rPr>
@@ -2227,31 +3513,7 @@
           <w:sz w:val="24"/>
           <w:szCs w:val="24"/>
         </w:rPr>
-        <w:t xml:space="preserve">Despite the mean, some projects correlated strongly with bug fixes and commit numbers for all centrality metrics while others did not. </w:t>
-      </w:r>
-      <w:r>
-        <w:rPr>
-          <w:rFonts w:ascii="Times New Roman" w:hAnsi="Times New Roman" w:cs="Times New Roman"/>
-          <w:sz w:val="24"/>
-          <w:szCs w:val="24"/>
-        </w:rPr>
-        <w:t xml:space="preserve">Table 1 shows the </w:t>
-      </w:r>
-      <w:r>
-        <w:rPr>
-          <w:rFonts w:ascii="Times New Roman" w:hAnsi="Times New Roman" w:cs="Times New Roman"/>
-          <w:sz w:val="24"/>
-          <w:szCs w:val="24"/>
-        </w:rPr>
-        <w:t xml:space="preserve">difference in correlation values between the </w:t>
-      </w:r>
-      <w:r>
-        <w:rPr>
-          <w:rFonts w:ascii="Times New Roman" w:hAnsi="Times New Roman" w:cs="Times New Roman"/>
-          <w:sz w:val="24"/>
-          <w:szCs w:val="24"/>
-        </w:rPr>
-        <w:t>Spearman correlations for the</w:t>
+        <w:t>Despite the mean, some projects correlated strongly with bug fixes and commit numbers for all centrality metrics while others did not. Table 1 shows the difference in correlation values between the Spearman correlations for the</w:t>
       </w:r>
       <w:r>
         <w:rPr>
@@ -2264,11 +3526,54 @@
       <w:r>
         <w:rPr>
           <w:rFonts w:ascii="Times New Roman" w:hAnsi="Times New Roman" w:cs="Times New Roman"/>
-          <w:i/>
-          <w:sz w:val="24"/>
-          <w:szCs w:val="24"/>
-        </w:rPr>
-        <w:t>Caf-Platform</w:t>
+          <w:sz w:val="24"/>
+          <w:szCs w:val="24"/>
+        </w:rPr>
+        <w:t>\</w:t>
+      </w:r>
+      <w:proofErr w:type="spellStart"/>
+      <w:r>
+        <w:rPr>
+          <w:rFonts w:ascii="Times New Roman" w:hAnsi="Times New Roman" w:cs="Times New Roman"/>
+          <w:sz w:val="24"/>
+          <w:szCs w:val="24"/>
+        </w:rPr>
+        <w:t>textit</w:t>
+      </w:r>
+      <w:proofErr w:type="spellEnd"/>
+      <w:r>
+        <w:rPr>
+          <w:rFonts w:ascii="Times New Roman" w:hAnsi="Times New Roman" w:cs="Times New Roman"/>
+          <w:sz w:val="24"/>
+          <w:szCs w:val="24"/>
+        </w:rPr>
+        <w:t>{</w:t>
+      </w:r>
+      <w:proofErr w:type="spellStart"/>
+      <w:r>
+        <w:rPr>
+          <w:rFonts w:ascii="Times New Roman" w:hAnsi="Times New Roman" w:cs="Times New Roman"/>
+          <w:sz w:val="24"/>
+          <w:szCs w:val="24"/>
+        </w:rPr>
+        <w:t>Caf</w:t>
+      </w:r>
+      <w:proofErr w:type="spellEnd"/>
+      <w:r>
+        <w:rPr>
+          <w:rFonts w:ascii="Times New Roman" w:hAnsi="Times New Roman" w:cs="Times New Roman"/>
+          <w:sz w:val="24"/>
+          <w:szCs w:val="24"/>
+        </w:rPr>
+        <w:t>-Platform</w:t>
+      </w:r>
+      <w:r>
+        <w:rPr>
+          <w:rFonts w:ascii="Times New Roman" w:hAnsi="Times New Roman" w:cs="Times New Roman"/>
+          <w:sz w:val="24"/>
+          <w:szCs w:val="24"/>
+        </w:rPr>
+        <w:t>}</w:t>
       </w:r>
       <w:r>
         <w:rPr>
@@ -2281,11 +3586,46 @@
       <w:r>
         <w:rPr>
           <w:rFonts w:ascii="Times New Roman" w:hAnsi="Times New Roman" w:cs="Times New Roman"/>
-          <w:i/>
+          <w:sz w:val="24"/>
+          <w:szCs w:val="24"/>
+        </w:rPr>
+        <w:t>\</w:t>
+      </w:r>
+      <w:proofErr w:type="spellStart"/>
+      <w:r>
+        <w:rPr>
+          <w:rFonts w:ascii="Times New Roman" w:hAnsi="Times New Roman" w:cs="Times New Roman"/>
+          <w:sz w:val="24"/>
+          <w:szCs w:val="24"/>
+        </w:rPr>
+        <w:t>textit</w:t>
+      </w:r>
+      <w:proofErr w:type="spellEnd"/>
+      <w:r>
+        <w:rPr>
+          <w:rFonts w:ascii="Times New Roman" w:hAnsi="Times New Roman" w:cs="Times New Roman"/>
+          <w:sz w:val="24"/>
+          <w:szCs w:val="24"/>
+        </w:rPr>
+        <w:t>{</w:t>
+      </w:r>
+      <w:proofErr w:type="spellStart"/>
+      <w:r>
+        <w:rPr>
+          <w:rFonts w:ascii="Times New Roman" w:hAnsi="Times New Roman" w:cs="Times New Roman"/>
           <w:sz w:val="24"/>
           <w:szCs w:val="24"/>
         </w:rPr>
         <w:t>Dropwizard</w:t>
+      </w:r>
+      <w:proofErr w:type="spellEnd"/>
+      <w:r>
+        <w:rPr>
+          <w:rFonts w:ascii="Times New Roman" w:hAnsi="Times New Roman" w:cs="Times New Roman"/>
+          <w:sz w:val="24"/>
+          <w:szCs w:val="24"/>
+        </w:rPr>
+        <w:t>}</w:t>
       </w:r>
       <w:r>
         <w:rPr>
@@ -2721,15 +4061,7 @@
                 <w:sz w:val="24"/>
                 <w:szCs w:val="24"/>
               </w:rPr>
-              <w:t>1</w:t>
-            </w:r>
-            <w:r>
-              <w:rPr>
-                <w:rFonts w:ascii="Times New Roman" w:hAnsi="Times New Roman" w:cs="Times New Roman"/>
-                <w:sz w:val="24"/>
-                <w:szCs w:val="24"/>
-              </w:rPr>
-              <w:t>.00 / 1.00</w:t>
+              <w:t>1.00 / 1.00</w:t>
             </w:r>
           </w:p>
         </w:tc>
@@ -2961,15 +4293,7 @@
                 <w:sz w:val="24"/>
                 <w:szCs w:val="24"/>
               </w:rPr>
-              <w:t>1</w:t>
-            </w:r>
-            <w:r>
-              <w:rPr>
-                <w:rFonts w:ascii="Times New Roman" w:hAnsi="Times New Roman" w:cs="Times New Roman"/>
-                <w:sz w:val="24"/>
-                <w:szCs w:val="24"/>
-              </w:rPr>
-              <w:t>.00 / 1.00</w:t>
+              <w:t>1.00 / 1.00</w:t>
             </w:r>
           </w:p>
         </w:tc>
@@ -3179,15 +4503,7 @@
                 <w:sz w:val="24"/>
                 <w:szCs w:val="24"/>
               </w:rPr>
-              <w:t>1</w:t>
-            </w:r>
-            <w:r>
-              <w:rPr>
-                <w:rFonts w:ascii="Times New Roman" w:hAnsi="Times New Roman" w:cs="Times New Roman"/>
-                <w:sz w:val="24"/>
-                <w:szCs w:val="24"/>
-              </w:rPr>
-              <w:t>.00 / 1.00</w:t>
+              <w:t>1.00 / 1.00</w:t>
             </w:r>
           </w:p>
         </w:tc>
@@ -3364,15 +4680,7 @@
                 <w:sz w:val="24"/>
                 <w:szCs w:val="24"/>
               </w:rPr>
-              <w:t>1</w:t>
-            </w:r>
-            <w:r>
-              <w:rPr>
-                <w:rFonts w:ascii="Times New Roman" w:hAnsi="Times New Roman" w:cs="Times New Roman"/>
-                <w:sz w:val="24"/>
-                <w:szCs w:val="24"/>
-              </w:rPr>
-              <w:t>.00 / 1.00</w:t>
+              <w:t>1.00 / 1.00</w:t>
             </w:r>
           </w:p>
         </w:tc>
@@ -3427,7 +4735,43 @@
           <w:sz w:val="24"/>
           <w:szCs w:val="24"/>
         </w:rPr>
-        <w:t>This is especially evident when looking at the closeness centrality metric in Table 1 as its value indicates that it failed to correlate well with the number of bug fixes and commits metrics for all projects. Despite this, the degree centrality of all projects tended to be highly correlated with the commits and bug fixes. Overall, the results from this portion of the study indicate that these centrality</w:t>
+        <w:t>This is especially evident when looking at the closen</w:t>
+      </w:r>
+      <w:r>
+        <w:rPr>
+          <w:rFonts w:ascii="Times New Roman" w:hAnsi="Times New Roman" w:cs="Times New Roman"/>
+          <w:sz w:val="24"/>
+          <w:szCs w:val="24"/>
+        </w:rPr>
+        <w:t>ess centrality metric in Table \ref{</w:t>
+      </w:r>
+      <w:proofErr w:type="spellStart"/>
+      <w:proofErr w:type="gramStart"/>
+      <w:r>
+        <w:rPr>
+          <w:rFonts w:ascii="Times New Roman" w:hAnsi="Times New Roman" w:cs="Times New Roman"/>
+          <w:sz w:val="24"/>
+          <w:szCs w:val="24"/>
+        </w:rPr>
+        <w:t>tab:spearman</w:t>
+      </w:r>
+      <w:proofErr w:type="spellEnd"/>
+      <w:proofErr w:type="gramEnd"/>
+      <w:r>
+        <w:rPr>
+          <w:rFonts w:ascii="Times New Roman" w:hAnsi="Times New Roman" w:cs="Times New Roman"/>
+          <w:sz w:val="24"/>
+          <w:szCs w:val="24"/>
+        </w:rPr>
+        <w:t>}</w:t>
+      </w:r>
+      <w:r>
+        <w:rPr>
+          <w:rFonts w:ascii="Times New Roman" w:hAnsi="Times New Roman" w:cs="Times New Roman"/>
+          <w:sz w:val="24"/>
+          <w:szCs w:val="24"/>
+        </w:rPr>
+        <w:t xml:space="preserve"> as its value indicates that it failed to correlate well with the number of bug fixes and commits metrics for all projects. Despite this, the degree centrality of all projects tended to be highly correlated with the commits and bug fixes. Overall, the results from this portion of the study indicate that these centrality</w:t>
       </w:r>
       <w:r>
         <w:rPr>
@@ -3496,6 +4840,7 @@
           <w:sz w:val="24"/>
           <w:szCs w:val="24"/>
         </w:rPr>
+        <w:lastRenderedPageBreak/>
         <w:t>Logistic Regression:</w:t>
       </w:r>
     </w:p>
@@ -3527,11 +4872,53 @@
       <w:r>
         <w:rPr>
           <w:rFonts w:ascii="Times New Roman" w:hAnsi="Times New Roman" w:cs="Times New Roman"/>
+          <w:sz w:val="24"/>
+          <w:szCs w:val="24"/>
+        </w:rPr>
+        <w:t>\</w:t>
+      </w:r>
+      <w:proofErr w:type="spellStart"/>
+      <w:r>
+        <w:rPr>
+          <w:rFonts w:ascii="Times New Roman" w:hAnsi="Times New Roman" w:cs="Times New Roman"/>
+          <w:sz w:val="24"/>
+          <w:szCs w:val="24"/>
+        </w:rPr>
+        <w:t>textit</w:t>
+      </w:r>
+      <w:proofErr w:type="spellEnd"/>
+      <w:r>
+        <w:rPr>
+          <w:rFonts w:ascii="Times New Roman" w:hAnsi="Times New Roman" w:cs="Times New Roman"/>
+          <w:sz w:val="24"/>
+          <w:szCs w:val="24"/>
+        </w:rPr>
+        <w:t>{</w:t>
+      </w:r>
+      <w:r>
+        <w:rPr>
+          <w:rFonts w:ascii="Times New Roman" w:hAnsi="Times New Roman" w:cs="Times New Roman"/>
+          <w:sz w:val="24"/>
+          <w:szCs w:val="24"/>
+        </w:rPr>
+        <w:t>bug-prone</w:t>
+      </w:r>
+      <w:r>
+        <w:rPr>
+          <w:rFonts w:ascii="Times New Roman" w:hAnsi="Times New Roman" w:cs="Times New Roman"/>
+          <w:sz w:val="24"/>
+          <w:szCs w:val="24"/>
+        </w:rPr>
+        <w:t>}</w:t>
+      </w:r>
+      <w:r>
+        <w:rPr>
+          <w:rFonts w:ascii="Times New Roman" w:hAnsi="Times New Roman" w:cs="Times New Roman"/>
           <w:i/>
           <w:sz w:val="24"/>
           <w:szCs w:val="24"/>
         </w:rPr>
-        <w:t xml:space="preserve">bug-prone </w:t>
+        <w:t xml:space="preserve"> </w:t>
       </w:r>
       <w:r>
         <w:rPr>
@@ -3544,11 +4931,63 @@
       <w:r>
         <w:rPr>
           <w:rFonts w:ascii="Times New Roman" w:hAnsi="Times New Roman" w:cs="Times New Roman"/>
+          <w:sz w:val="24"/>
+          <w:szCs w:val="24"/>
+        </w:rPr>
+        <w:t>\</w:t>
+      </w:r>
+      <w:proofErr w:type="spellStart"/>
+      <w:proofErr w:type="gramStart"/>
+      <w:r>
+        <w:rPr>
+          <w:rFonts w:ascii="Times New Roman" w:hAnsi="Times New Roman" w:cs="Times New Roman"/>
+          <w:sz w:val="24"/>
+          <w:szCs w:val="24"/>
+        </w:rPr>
+        <w:t>textbf</w:t>
+      </w:r>
+      <w:proofErr w:type="spellEnd"/>
+      <w:r>
+        <w:rPr>
+          <w:rFonts w:ascii="Times New Roman" w:hAnsi="Times New Roman" w:cs="Times New Roman"/>
+          <w:sz w:val="24"/>
+          <w:szCs w:val="24"/>
+        </w:rPr>
+        <w:t>{</w:t>
+      </w:r>
+      <w:proofErr w:type="gramEnd"/>
+      <w:r>
+        <w:rPr>
+          <w:rFonts w:ascii="Times New Roman" w:hAnsi="Times New Roman" w:cs="Times New Roman"/>
+          <w:sz w:val="24"/>
+          <w:szCs w:val="24"/>
+        </w:rPr>
+        <w:t>1</w:t>
+      </w:r>
+      <w:r>
+        <w:rPr>
+          <w:rFonts w:ascii="Times New Roman" w:hAnsi="Times New Roman" w:cs="Times New Roman"/>
+          <w:sz w:val="24"/>
+          <w:szCs w:val="24"/>
+        </w:rPr>
+        <w:t>.0</w:t>
+      </w:r>
+      <w:r>
+        <w:rPr>
+          <w:rFonts w:ascii="Times New Roman" w:hAnsi="Times New Roman" w:cs="Times New Roman"/>
+          <w:sz w:val="24"/>
+          <w:szCs w:val="24"/>
+        </w:rPr>
+        <w:t>}</w:t>
+      </w:r>
+      <w:r>
+        <w:rPr>
+          <w:rFonts w:ascii="Times New Roman" w:hAnsi="Times New Roman" w:cs="Times New Roman"/>
           <w:i/>
           <w:sz w:val="24"/>
           <w:szCs w:val="24"/>
         </w:rPr>
-        <w:t xml:space="preserve">1 </w:t>
+        <w:t xml:space="preserve"> </w:t>
       </w:r>
       <w:r>
         <w:rPr>
@@ -3561,11 +5000,53 @@
       <w:r>
         <w:rPr>
           <w:rFonts w:ascii="Times New Roman" w:hAnsi="Times New Roman" w:cs="Times New Roman"/>
+          <w:sz w:val="24"/>
+          <w:szCs w:val="24"/>
+        </w:rPr>
+        <w:t>\</w:t>
+      </w:r>
+      <w:proofErr w:type="spellStart"/>
+      <w:r>
+        <w:rPr>
+          <w:rFonts w:ascii="Times New Roman" w:hAnsi="Times New Roman" w:cs="Times New Roman"/>
+          <w:sz w:val="24"/>
+          <w:szCs w:val="24"/>
+        </w:rPr>
+        <w:t>textit</w:t>
+      </w:r>
+      <w:proofErr w:type="spellEnd"/>
+      <w:r>
+        <w:rPr>
+          <w:rFonts w:ascii="Times New Roman" w:hAnsi="Times New Roman" w:cs="Times New Roman"/>
+          <w:sz w:val="24"/>
+          <w:szCs w:val="24"/>
+        </w:rPr>
+        <w:t>{</w:t>
+      </w:r>
+      <w:r>
+        <w:rPr>
+          <w:rFonts w:ascii="Times New Roman" w:hAnsi="Times New Roman" w:cs="Times New Roman"/>
+          <w:sz w:val="24"/>
+          <w:szCs w:val="24"/>
+        </w:rPr>
+        <w:t>non-bug-prone</w:t>
+      </w:r>
+      <w:r>
+        <w:rPr>
+          <w:rFonts w:ascii="Times New Roman" w:hAnsi="Times New Roman" w:cs="Times New Roman"/>
+          <w:sz w:val="24"/>
+          <w:szCs w:val="24"/>
+        </w:rPr>
+        <w:t>}</w:t>
+      </w:r>
+      <w:r>
+        <w:rPr>
+          <w:rFonts w:ascii="Times New Roman" w:hAnsi="Times New Roman" w:cs="Times New Roman"/>
           <w:i/>
           <w:sz w:val="24"/>
           <w:szCs w:val="24"/>
         </w:rPr>
-        <w:t xml:space="preserve">non-bug-prone </w:t>
+        <w:t xml:space="preserve"> </w:t>
       </w:r>
       <w:r>
         <w:rPr>
@@ -3578,69 +5059,201 @@
       <w:r>
         <w:rPr>
           <w:rFonts w:ascii="Times New Roman" w:hAnsi="Times New Roman" w:cs="Times New Roman"/>
+          <w:sz w:val="24"/>
+          <w:szCs w:val="24"/>
+        </w:rPr>
+        <w:t>\</w:t>
+      </w:r>
+      <w:proofErr w:type="spellStart"/>
+      <w:r>
+        <w:rPr>
+          <w:rFonts w:ascii="Times New Roman" w:hAnsi="Times New Roman" w:cs="Times New Roman"/>
+          <w:sz w:val="24"/>
+          <w:szCs w:val="24"/>
+        </w:rPr>
+        <w:t>textbf</w:t>
+      </w:r>
+      <w:proofErr w:type="spellEnd"/>
+      <w:r>
+        <w:rPr>
+          <w:rFonts w:ascii="Times New Roman" w:hAnsi="Times New Roman" w:cs="Times New Roman"/>
+          <w:sz w:val="24"/>
+          <w:szCs w:val="24"/>
+        </w:rPr>
+        <w:t>{0.0}</w:t>
+      </w:r>
+      <w:r>
+        <w:rPr>
+          <w:rFonts w:ascii="Times New Roman" w:hAnsi="Times New Roman" w:cs="Times New Roman"/>
+          <w:sz w:val="24"/>
+          <w:szCs w:val="24"/>
+        </w:rPr>
+        <w:t>. Each feature label was accompanied by a dense vector of the standardized value of the three centrality values computed for that file. To ensure each project was thoroughly tested, logistic regression was performed 100 times for each project and 60</w:t>
+      </w:r>
+      <w:r>
+        <w:rPr>
+          <w:rFonts w:ascii="Times New Roman" w:hAnsi="Times New Roman" w:cs="Times New Roman"/>
+          <w:sz w:val="24"/>
+          <w:szCs w:val="24"/>
+        </w:rPr>
+        <w:t>\</w:t>
+      </w:r>
+      <w:r>
+        <w:rPr>
+          <w:rFonts w:ascii="Times New Roman" w:hAnsi="Times New Roman" w:cs="Times New Roman"/>
+          <w:sz w:val="24"/>
+          <w:szCs w:val="24"/>
+        </w:rPr>
+        <w:t>% of the files in the graph were randomly divided into the training set and 40</w:t>
+      </w:r>
+      <w:r>
+        <w:rPr>
+          <w:rFonts w:ascii="Times New Roman" w:hAnsi="Times New Roman" w:cs="Times New Roman"/>
+          <w:sz w:val="24"/>
+          <w:szCs w:val="24"/>
+        </w:rPr>
+        <w:t>\</w:t>
+      </w:r>
+      <w:r>
+        <w:rPr>
+          <w:rFonts w:ascii="Times New Roman" w:hAnsi="Times New Roman" w:cs="Times New Roman"/>
+          <w:sz w:val="24"/>
+          <w:szCs w:val="24"/>
+        </w:rPr>
+        <w:t>% into the testing set.</w:t>
+      </w:r>
+      <w:r>
+        <w:rPr>
+          <w:rFonts w:ascii="Times New Roman" w:hAnsi="Times New Roman" w:cs="Times New Roman"/>
+          <w:sz w:val="24"/>
+          <w:szCs w:val="24"/>
+        </w:rPr>
+        <w:t xml:space="preserve"> In the output from the logistic regression test, was a collection of file labels with a predicted probability score between -1 and 1. We selected 0 as the cutoff point</w:t>
+      </w:r>
+      <w:r>
+        <w:rPr>
+          <w:rFonts w:ascii="Times New Roman" w:hAnsi="Times New Roman" w:cs="Times New Roman"/>
+          <w:sz w:val="24"/>
+          <w:szCs w:val="24"/>
+        </w:rPr>
+        <w:t xml:space="preserve"> in the output score that divides</w:t>
+      </w:r>
+      <w:r>
+        <w:rPr>
+          <w:rFonts w:ascii="Times New Roman" w:hAnsi="Times New Roman" w:cs="Times New Roman"/>
+          <w:sz w:val="24"/>
+          <w:szCs w:val="24"/>
+        </w:rPr>
+        <w:t xml:space="preserve"> </w:t>
+      </w:r>
+      <w:r>
+        <w:rPr>
+          <w:rFonts w:ascii="Times New Roman" w:hAnsi="Times New Roman" w:cs="Times New Roman"/>
+          <w:sz w:val="24"/>
+          <w:szCs w:val="24"/>
+        </w:rPr>
+        <w:t>\</w:t>
+      </w:r>
+      <w:proofErr w:type="spellStart"/>
+      <w:r>
+        <w:rPr>
+          <w:rFonts w:ascii="Times New Roman" w:hAnsi="Times New Roman" w:cs="Times New Roman"/>
+          <w:sz w:val="24"/>
+          <w:szCs w:val="24"/>
+        </w:rPr>
+        <w:t>textit</w:t>
+      </w:r>
+      <w:proofErr w:type="spellEnd"/>
+      <w:r>
+        <w:rPr>
+          <w:rFonts w:ascii="Times New Roman" w:hAnsi="Times New Roman" w:cs="Times New Roman"/>
+          <w:sz w:val="24"/>
+          <w:szCs w:val="24"/>
+        </w:rPr>
+        <w:t>{</w:t>
+      </w:r>
+      <w:r>
+        <w:rPr>
+          <w:rFonts w:ascii="Times New Roman" w:hAnsi="Times New Roman" w:cs="Times New Roman"/>
+          <w:sz w:val="24"/>
+          <w:szCs w:val="24"/>
+        </w:rPr>
+        <w:t>non-bug-prone</w:t>
+      </w:r>
+      <w:r>
+        <w:rPr>
+          <w:rFonts w:ascii="Times New Roman" w:hAnsi="Times New Roman" w:cs="Times New Roman"/>
+          <w:sz w:val="24"/>
+          <w:szCs w:val="24"/>
+        </w:rPr>
+        <w:t>}</w:t>
+      </w:r>
+      <w:r>
+        <w:rPr>
+          <w:rFonts w:ascii="Times New Roman" w:hAnsi="Times New Roman" w:cs="Times New Roman"/>
+          <w:sz w:val="24"/>
+          <w:szCs w:val="24"/>
+        </w:rPr>
+        <w:t xml:space="preserve"> </w:t>
+      </w:r>
+      <w:r>
+        <w:rPr>
+          <w:rFonts w:ascii="Times New Roman" w:hAnsi="Times New Roman" w:cs="Times New Roman"/>
+          <w:sz w:val="24"/>
+          <w:szCs w:val="24"/>
+        </w:rPr>
+        <w:t xml:space="preserve">and </w:t>
+      </w:r>
+      <w:r>
+        <w:rPr>
+          <w:rFonts w:ascii="Times New Roman" w:hAnsi="Times New Roman" w:cs="Times New Roman"/>
+          <w:sz w:val="24"/>
+          <w:szCs w:val="24"/>
+        </w:rPr>
+        <w:t>\</w:t>
+      </w:r>
+      <w:proofErr w:type="spellStart"/>
+      <w:r>
+        <w:rPr>
+          <w:rFonts w:ascii="Times New Roman" w:hAnsi="Times New Roman" w:cs="Times New Roman"/>
+          <w:sz w:val="24"/>
+          <w:szCs w:val="24"/>
+        </w:rPr>
+        <w:t>textit</w:t>
+      </w:r>
+      <w:proofErr w:type="spellEnd"/>
+      <w:r>
+        <w:rPr>
+          <w:rFonts w:ascii="Times New Roman" w:hAnsi="Times New Roman" w:cs="Times New Roman"/>
+          <w:sz w:val="24"/>
+          <w:szCs w:val="24"/>
+        </w:rPr>
+        <w:t>{</w:t>
+      </w:r>
+      <w:r>
+        <w:rPr>
+          <w:rFonts w:ascii="Times New Roman" w:hAnsi="Times New Roman" w:cs="Times New Roman"/>
+          <w:sz w:val="24"/>
+          <w:szCs w:val="24"/>
+        </w:rPr>
+        <w:t>bug-prone</w:t>
+      </w:r>
+      <w:r>
+        <w:rPr>
+          <w:rFonts w:ascii="Times New Roman" w:hAnsi="Times New Roman" w:cs="Times New Roman"/>
+          <w:sz w:val="24"/>
+          <w:szCs w:val="24"/>
+        </w:rPr>
+        <w:t>}</w:t>
+      </w:r>
+      <w:r>
+        <w:rPr>
+          <w:rFonts w:ascii="Times New Roman" w:hAnsi="Times New Roman" w:cs="Times New Roman"/>
           <w:i/>
           <w:sz w:val="24"/>
           <w:szCs w:val="24"/>
         </w:rPr>
-        <w:t>0</w:t>
-      </w:r>
-      <w:r>
-        <w:rPr>
-          <w:rFonts w:ascii="Times New Roman" w:hAnsi="Times New Roman" w:cs="Times New Roman"/>
-          <w:sz w:val="24"/>
-          <w:szCs w:val="24"/>
-        </w:rPr>
-        <w:t>. Each feature label was accompanied by a dense vector of the standardized value of the three centrality values computed for that file. To ensure each project was thoroughly tested, logistic regression was performed 100 times for each project and 60% of the files in the graph were randomly divided into the training set and 40% into the testing set.</w:t>
-      </w:r>
-      <w:r>
-        <w:rPr>
-          <w:rFonts w:ascii="Times New Roman" w:hAnsi="Times New Roman" w:cs="Times New Roman"/>
-          <w:sz w:val="24"/>
-          <w:szCs w:val="24"/>
-        </w:rPr>
-        <w:t xml:space="preserve"> In the output from the logistic regression test, was a collection of file labels with a predicted probability score between -1 and 1. We selected 0 as the cutoff point</w:t>
-      </w:r>
-      <w:r>
-        <w:rPr>
-          <w:rFonts w:ascii="Times New Roman" w:hAnsi="Times New Roman" w:cs="Times New Roman"/>
-          <w:sz w:val="24"/>
-          <w:szCs w:val="24"/>
-        </w:rPr>
-        <w:t xml:space="preserve"> in the output score that divides</w:t>
-      </w:r>
-      <w:r>
-        <w:rPr>
-          <w:rFonts w:ascii="Times New Roman" w:hAnsi="Times New Roman" w:cs="Times New Roman"/>
-          <w:sz w:val="24"/>
-          <w:szCs w:val="24"/>
-        </w:rPr>
-        <w:t xml:space="preserve"> </w:t>
-      </w:r>
-      <w:r>
-        <w:rPr>
-          <w:rFonts w:ascii="Times New Roman" w:hAnsi="Times New Roman" w:cs="Times New Roman"/>
-          <w:i/>
-          <w:sz w:val="24"/>
-          <w:szCs w:val="24"/>
-        </w:rPr>
-        <w:t xml:space="preserve">non-bug-prone </w:t>
-      </w:r>
-      <w:r>
-        <w:rPr>
-          <w:rFonts w:ascii="Times New Roman" w:hAnsi="Times New Roman" w:cs="Times New Roman"/>
-          <w:sz w:val="24"/>
-          <w:szCs w:val="24"/>
-        </w:rPr>
-        <w:t xml:space="preserve">and </w:t>
-      </w:r>
-      <w:r>
-        <w:rPr>
-          <w:rFonts w:ascii="Times New Roman" w:hAnsi="Times New Roman" w:cs="Times New Roman"/>
-          <w:i/>
-          <w:sz w:val="24"/>
-          <w:szCs w:val="24"/>
-        </w:rPr>
-        <w:t>bug-prone.</w:t>
+        <w:t>.</w:t>
       </w:r>
     </w:p>
     <w:p>
@@ -3658,23 +5271,35 @@
           <w:szCs w:val="24"/>
         </w:rPr>
         <w:tab/>
-        <w:t>Table 1 shows several descriptive metrics for the results of the logistic regression for the top four and bottom four projects. In it,</w:t>
-      </w:r>
-      <w:r>
-        <w:rPr>
-          <w:rFonts w:ascii="Times New Roman" w:hAnsi="Times New Roman" w:cs="Times New Roman"/>
-          <w:sz w:val="24"/>
-          <w:szCs w:val="24"/>
-        </w:rPr>
-        <w:t xml:space="preserve"> the number of iterations for the logistical regression for each project displayed has been compressed through calculations of the mean and median. </w:t>
-      </w:r>
-      <w:r>
-        <w:rPr>
-          <w:rFonts w:ascii="Times New Roman" w:hAnsi="Times New Roman" w:cs="Times New Roman"/>
-          <w:sz w:val="24"/>
-          <w:szCs w:val="24"/>
-        </w:rPr>
-        <w:t xml:space="preserve">Further, the table presents the mean and median precision and recall across all iterations in all projects. </w:t>
+        <w:t>Table \ref{</w:t>
+      </w:r>
+      <w:proofErr w:type="spellStart"/>
+      <w:proofErr w:type="gramStart"/>
+      <w:r>
+        <w:rPr>
+          <w:rFonts w:ascii="Times New Roman" w:hAnsi="Times New Roman" w:cs="Times New Roman"/>
+          <w:sz w:val="24"/>
+          <w:szCs w:val="24"/>
+        </w:rPr>
+        <w:t>tab:regression</w:t>
+      </w:r>
+      <w:proofErr w:type="spellEnd"/>
+      <w:proofErr w:type="gramEnd"/>
+      <w:r>
+        <w:rPr>
+          <w:rFonts w:ascii="Times New Roman" w:hAnsi="Times New Roman" w:cs="Times New Roman"/>
+          <w:sz w:val="24"/>
+          <w:szCs w:val="24"/>
+        </w:rPr>
+        <w:t>}</w:t>
+      </w:r>
+      <w:r>
+        <w:rPr>
+          <w:rFonts w:ascii="Times New Roman" w:hAnsi="Times New Roman" w:cs="Times New Roman"/>
+          <w:sz w:val="24"/>
+          <w:szCs w:val="24"/>
+        </w:rPr>
+        <w:t xml:space="preserve"> shows several descriptive metrics for the results of the logistic regression for the top four and bottom four projects. In it, the number of iterations for the logistical regression for each project displayed has been compressed through calculations of the mean and median. Further, the table presents the mean and median precision and recall across all iterations in all projects. </w:t>
       </w:r>
     </w:p>
     <w:tbl>
@@ -5312,7 +6937,6 @@
           <w:sz w:val="24"/>
           <w:szCs w:val="24"/>
         </w:rPr>
-        <w:lastRenderedPageBreak/>
         <w:tab/>
       </w:r>
       <w:r>
@@ -5321,7 +6945,25 @@
           <w:sz w:val="24"/>
           <w:szCs w:val="24"/>
         </w:rPr>
-        <w:t>The results obtained from the use of logistic regression are encouraging. While several projects in the bottom four tend to have either very low precision or recall, the projects with the top precision and recall values indicate that centrality metrics can possibly be used as valid bug predictors. For instance, since the &lt;project&gt; project has a precision and recall values of over 80%, there are few false positives and negatives being included in the predictions. Further, many of the projects tested have higher recall values compared to precision. This is desirable in the scope of failure prediction since having false positives included in the bug predictions is less detrimental than having false negatives. For example, if these predictions are used to decide which files to closely inspect files for bugs, false positives will simply mean that more files will need to be inspected. On the other hand, false negatives will mean that</w:t>
+        <w:t>The results obtained from the use of logistic regression are encouraging. While several projects in the bottom four tend to have either very low precision or recall, the projects with the top precision and recall values indicate that centrality metrics can possibly be used as valid bug predictors. For instance, since the &lt;project&gt; project has a precision and recall values of over 80</w:t>
+      </w:r>
+      <w:r>
+        <w:rPr>
+          <w:rFonts w:ascii="Times New Roman" w:hAnsi="Times New Roman" w:cs="Times New Roman"/>
+          <w:sz w:val="24"/>
+          <w:szCs w:val="24"/>
+        </w:rPr>
+        <w:t>\</w:t>
+      </w:r>
+      <w:bookmarkStart w:id="0" w:name="_GoBack"/>
+      <w:bookmarkEnd w:id="0"/>
+      <w:r>
+        <w:rPr>
+          <w:rFonts w:ascii="Times New Roman" w:hAnsi="Times New Roman" w:cs="Times New Roman"/>
+          <w:sz w:val="24"/>
+          <w:szCs w:val="24"/>
+        </w:rPr>
+        <w:t>%, there are few false positives and negatives being included in the predictions. Further, many of the projects tested have higher recall values compared to precision. This is desirable in the scope of failure prediction since having false positives included in the bug predictions is less detrimental than having false negatives. For example, if these predictions are used to decide which files to closely inspect files for bugs, false positives will simply mean that more files will need to be inspected. On the other hand, false negatives will mean that</w:t>
       </w:r>
       <w:r>
         <w:rPr>
@@ -5347,6 +6989,7 @@
           <w:sz w:val="24"/>
           <w:szCs w:val="24"/>
         </w:rPr>
+        <w:lastRenderedPageBreak/>
         <w:drawing>
           <wp:inline distT="0" distB="0" distL="0" distR="0" wp14:anchorId="6D392357" wp14:editId="440DBD36">
             <wp:extent cx="3079750" cy="1987550"/>
@@ -5382,8 +7025,6 @@
           </wp:inline>
         </w:drawing>
       </w:r>
-      <w:bookmarkStart w:id="0" w:name="_GoBack"/>
-      <w:bookmarkEnd w:id="0"/>
     </w:p>
     <w:p>
       <w:pPr>
@@ -5410,6 +7051,7 @@
         </w:rPr>
         <w:t xml:space="preserve">a scatterplot of the precision and recall values for the </w:t>
       </w:r>
+      <w:proofErr w:type="spellStart"/>
       <w:r>
         <w:rPr>
           <w:rFonts w:ascii="Times New Roman" w:hAnsi="Times New Roman" w:cs="Times New Roman"/>
@@ -5417,7 +7059,17 @@
           <w:sz w:val="24"/>
           <w:szCs w:val="24"/>
         </w:rPr>
-        <w:t xml:space="preserve">Caf-Platform </w:t>
+        <w:t>Caf</w:t>
+      </w:r>
+      <w:proofErr w:type="spellEnd"/>
+      <w:r>
+        <w:rPr>
+          <w:rFonts w:ascii="Times New Roman" w:hAnsi="Times New Roman" w:cs="Times New Roman"/>
+          <w:i/>
+          <w:sz w:val="24"/>
+          <w:szCs w:val="24"/>
+        </w:rPr>
+        <w:t xml:space="preserve">-Platform </w:t>
       </w:r>
       <w:r>
         <w:rPr>
@@ -5441,39 +7093,623 @@
           <w:sz w:val="24"/>
           <w:szCs w:val="24"/>
         </w:rPr>
-        <w:t xml:space="preserve">most of the </w:t>
-      </w:r>
-      <w:r>
-        <w:rPr>
-          <w:rFonts w:ascii="Times New Roman" w:hAnsi="Times New Roman" w:cs="Times New Roman"/>
-          <w:sz w:val="24"/>
-          <w:szCs w:val="24"/>
-        </w:rPr>
-        <w:t xml:space="preserve">runs of the logistic regression function </w:t>
-      </w:r>
-      <w:r>
-        <w:rPr>
-          <w:rFonts w:ascii="Times New Roman" w:hAnsi="Times New Roman" w:cs="Times New Roman"/>
-          <w:sz w:val="24"/>
-          <w:szCs w:val="24"/>
-        </w:rPr>
-        <w:t>present simi</w:t>
-      </w:r>
-      <w:r>
-        <w:rPr>
-          <w:rFonts w:ascii="Times New Roman" w:hAnsi="Times New Roman" w:cs="Times New Roman"/>
-          <w:sz w:val="24"/>
-          <w:szCs w:val="24"/>
-        </w:rPr>
-        <w:t>lar precision and recall values, the standard deviation of the data is low</w:t>
-      </w:r>
-      <w:r>
-        <w:rPr>
-          <w:rFonts w:ascii="Times New Roman" w:hAnsi="Times New Roman" w:cs="Times New Roman"/>
-          <w:sz w:val="24"/>
-          <w:szCs w:val="24"/>
-        </w:rPr>
-        <w:t>. This further validates the results as it demonstrates that, even with different splits of the input graph, the logistic regression function is able to predict the precision and recall fairly well.</w:t>
+        <w:t>most of the runs of the logistic regression function present similar precision and recall values, the standard deviation of the data is low</w:t>
+      </w:r>
+      <w:r>
+        <w:rPr>
+          <w:rFonts w:ascii="Times New Roman" w:hAnsi="Times New Roman" w:cs="Times New Roman"/>
+          <w:sz w:val="24"/>
+          <w:szCs w:val="24"/>
+        </w:rPr>
+        <w:t>. This further validates the results as it demonstrates that, even with different splits of the input graph, the logistic regression function is able to predict the p</w:t>
+      </w:r>
+      <w:r>
+        <w:rPr>
+          <w:rFonts w:ascii="Times New Roman" w:hAnsi="Times New Roman" w:cs="Times New Roman"/>
+          <w:sz w:val="24"/>
+          <w:szCs w:val="24"/>
+        </w:rPr>
+        <w:t>recision and recall fairly well.</w:t>
+      </w:r>
+    </w:p>
+    <w:p>
+      <w:pPr>
+        <w:rPr>
+          <w:rFonts w:ascii="Times New Roman" w:hAnsi="Times New Roman" w:cs="Times New Roman"/>
+          <w:sz w:val="24"/>
+          <w:szCs w:val="24"/>
+        </w:rPr>
+      </w:pPr>
+    </w:p>
+    <w:p>
+      <w:pPr>
+        <w:rPr>
+          <w:rFonts w:ascii="Times New Roman" w:hAnsi="Times New Roman" w:cs="Times New Roman"/>
+          <w:b/>
+          <w:sz w:val="24"/>
+          <w:szCs w:val="24"/>
+        </w:rPr>
+      </w:pPr>
+      <w:r>
+        <w:rPr>
+          <w:rFonts w:ascii="Times New Roman" w:hAnsi="Times New Roman" w:cs="Times New Roman"/>
+          <w:b/>
+          <w:sz w:val="24"/>
+          <w:szCs w:val="24"/>
+        </w:rPr>
+        <w:t>Future Work:</w:t>
+      </w:r>
+    </w:p>
+    <w:p>
+      <w:pPr>
+        <w:rPr>
+          <w:rFonts w:ascii="Times New Roman" w:hAnsi="Times New Roman" w:cs="Times New Roman"/>
+          <w:sz w:val="24"/>
+          <w:szCs w:val="24"/>
+        </w:rPr>
+      </w:pPr>
+      <w:r>
+        <w:rPr>
+          <w:rFonts w:ascii="Times New Roman" w:hAnsi="Times New Roman" w:cs="Times New Roman"/>
+          <w:sz w:val="24"/>
+          <w:szCs w:val="24"/>
+        </w:rPr>
+        <w:tab/>
+        <w:t xml:space="preserve">While the results of the study are encouraging, we have identified several areas of work that would expand this project and improve the </w:t>
+      </w:r>
+      <w:r>
+        <w:rPr>
+          <w:rFonts w:ascii="Times New Roman" w:hAnsi="Times New Roman" w:cs="Times New Roman"/>
+          <w:sz w:val="24"/>
+          <w:szCs w:val="24"/>
+        </w:rPr>
+        <w:t>\</w:t>
+      </w:r>
+      <w:proofErr w:type="spellStart"/>
+      <w:r>
+        <w:rPr>
+          <w:rFonts w:ascii="Times New Roman" w:hAnsi="Times New Roman" w:cs="Times New Roman"/>
+          <w:sz w:val="24"/>
+          <w:szCs w:val="24"/>
+        </w:rPr>
+        <w:t>textbf</w:t>
+      </w:r>
+      <w:proofErr w:type="spellEnd"/>
+      <w:r>
+        <w:rPr>
+          <w:rFonts w:ascii="Times New Roman" w:hAnsi="Times New Roman" w:cs="Times New Roman"/>
+          <w:sz w:val="24"/>
+          <w:szCs w:val="24"/>
+        </w:rPr>
+        <w:t>{</w:t>
+      </w:r>
+      <w:proofErr w:type="spellStart"/>
+      <w:r>
+        <w:rPr>
+          <w:rFonts w:ascii="Times New Roman" w:hAnsi="Times New Roman" w:cs="Times New Roman"/>
+          <w:sz w:val="24"/>
+          <w:szCs w:val="24"/>
+        </w:rPr>
+        <w:t>NetworkMine</w:t>
+      </w:r>
+      <w:proofErr w:type="spellEnd"/>
+      <w:r>
+        <w:rPr>
+          <w:rFonts w:ascii="Times New Roman" w:hAnsi="Times New Roman" w:cs="Times New Roman"/>
+          <w:sz w:val="24"/>
+          <w:szCs w:val="24"/>
+        </w:rPr>
+        <w:t>}</w:t>
+      </w:r>
+      <w:r>
+        <w:rPr>
+          <w:rFonts w:ascii="Times New Roman" w:hAnsi="Times New Roman" w:cs="Times New Roman"/>
+          <w:i/>
+          <w:sz w:val="24"/>
+          <w:szCs w:val="24"/>
+        </w:rPr>
+        <w:t xml:space="preserve"> </w:t>
+      </w:r>
+      <w:r>
+        <w:rPr>
+          <w:rFonts w:ascii="Times New Roman" w:hAnsi="Times New Roman" w:cs="Times New Roman"/>
+          <w:sz w:val="24"/>
+          <w:szCs w:val="24"/>
+        </w:rPr>
+        <w:t xml:space="preserve">tool. </w:t>
+      </w:r>
+      <w:r>
+        <w:rPr>
+          <w:rFonts w:ascii="Times New Roman" w:hAnsi="Times New Roman" w:cs="Times New Roman"/>
+          <w:sz w:val="24"/>
+          <w:szCs w:val="24"/>
+        </w:rPr>
+        <w:t>While these</w:t>
+      </w:r>
+      <w:r>
+        <w:rPr>
+          <w:rFonts w:ascii="Times New Roman" w:hAnsi="Times New Roman" w:cs="Times New Roman"/>
+          <w:sz w:val="24"/>
+          <w:szCs w:val="24"/>
+        </w:rPr>
+        <w:t xml:space="preserve"> ar</w:t>
+      </w:r>
+      <w:r>
+        <w:rPr>
+          <w:rFonts w:ascii="Times New Roman" w:hAnsi="Times New Roman" w:cs="Times New Roman"/>
+          <w:sz w:val="24"/>
+          <w:szCs w:val="24"/>
+        </w:rPr>
+        <w:t>eas of research propose to expand upon the methodology presented in this paper, they do not invalidate or introduce threats to the results of this study.</w:t>
+      </w:r>
+    </w:p>
+    <w:p>
+      <w:pPr>
+        <w:ind w:firstLine="720"/>
+        <w:rPr>
+          <w:rFonts w:ascii="Times New Roman" w:hAnsi="Times New Roman" w:cs="Times New Roman"/>
+          <w:sz w:val="24"/>
+          <w:szCs w:val="24"/>
+        </w:rPr>
+      </w:pPr>
+      <w:r>
+        <w:rPr>
+          <w:rFonts w:ascii="Times New Roman" w:hAnsi="Times New Roman" w:cs="Times New Roman"/>
+          <w:sz w:val="24"/>
+          <w:szCs w:val="24"/>
+        </w:rPr>
+        <w:t>In our study, we used three different types of network centrality metrics; betweenness centrality, closeness centrality and degree centrality. While these metrics allowed for good results, including additional centrality metrics may further strengthen the predictions made by the logistic regression test. For instance, in this</w:t>
+      </w:r>
+      <w:r>
+        <w:rPr>
+          <w:rFonts w:ascii="Times New Roman" w:hAnsi="Times New Roman" w:cs="Times New Roman"/>
+          <w:sz w:val="24"/>
+          <w:szCs w:val="24"/>
+        </w:rPr>
+        <w:t xml:space="preserve"> study, we define</w:t>
+      </w:r>
+      <w:r>
+        <w:rPr>
+          <w:rFonts w:ascii="Times New Roman" w:hAnsi="Times New Roman" w:cs="Times New Roman"/>
+          <w:sz w:val="24"/>
+          <w:szCs w:val="24"/>
+        </w:rPr>
+        <w:t xml:space="preserve"> degree centrality to be the number of ties that an actor </w:t>
+      </w:r>
+      <w:r>
+        <w:rPr>
+          <w:rFonts w:ascii="Times New Roman" w:hAnsi="Times New Roman" w:cs="Times New Roman"/>
+          <w:sz w:val="24"/>
+          <w:szCs w:val="24"/>
+        </w:rPr>
+        <w:t xml:space="preserve">has to other actors in the graph. While this type of degree centrality is known as Freeman degree centrality, there is another type of degree centrality called </w:t>
+      </w:r>
+      <w:proofErr w:type="spellStart"/>
+      <w:r>
+        <w:rPr>
+          <w:rFonts w:ascii="Times New Roman" w:hAnsi="Times New Roman" w:cs="Times New Roman"/>
+          <w:sz w:val="24"/>
+          <w:szCs w:val="24"/>
+        </w:rPr>
+        <w:t>Bonacich’s</w:t>
+      </w:r>
+      <w:proofErr w:type="spellEnd"/>
+      <w:r>
+        <w:rPr>
+          <w:rFonts w:ascii="Times New Roman" w:hAnsi="Times New Roman" w:cs="Times New Roman"/>
+          <w:sz w:val="24"/>
+          <w:szCs w:val="24"/>
+        </w:rPr>
+        <w:t xml:space="preserve"> power</w:t>
+      </w:r>
+      <w:r>
+        <w:rPr>
+          <w:rFonts w:ascii="Times New Roman" w:hAnsi="Times New Roman" w:cs="Times New Roman"/>
+          <w:sz w:val="24"/>
+          <w:szCs w:val="24"/>
+        </w:rPr>
+        <w:t xml:space="preserve"> which measures the power of actors in the network. The idea is that actors that have ties to only a few other actors are considered more powerful </w:t>
+      </w:r>
+      <w:r>
+        <w:rPr>
+          <w:rFonts w:ascii="Times New Roman" w:hAnsi="Times New Roman" w:cs="Times New Roman"/>
+          <w:sz w:val="24"/>
+          <w:szCs w:val="24"/>
+        </w:rPr>
+        <w:t>\</w:t>
+      </w:r>
+      <w:proofErr w:type="gramStart"/>
+      <w:r>
+        <w:rPr>
+          <w:rFonts w:ascii="Times New Roman" w:hAnsi="Times New Roman" w:cs="Times New Roman"/>
+          <w:sz w:val="24"/>
+          <w:szCs w:val="24"/>
+        </w:rPr>
+        <w:t>cite{</w:t>
+      </w:r>
+      <w:r>
+        <w:t xml:space="preserve"> </w:t>
+      </w:r>
+      <w:proofErr w:type="spellStart"/>
+      <w:r>
+        <w:rPr>
+          <w:rFonts w:ascii="Times New Roman" w:hAnsi="Times New Roman" w:cs="Times New Roman"/>
+          <w:sz w:val="24"/>
+          <w:szCs w:val="24"/>
+        </w:rPr>
+        <w:lastRenderedPageBreak/>
+        <w:t>hanneman</w:t>
+      </w:r>
+      <w:proofErr w:type="gramEnd"/>
+      <w:r>
+        <w:rPr>
+          <w:rFonts w:ascii="Times New Roman" w:hAnsi="Times New Roman" w:cs="Times New Roman"/>
+          <w:sz w:val="24"/>
+          <w:szCs w:val="24"/>
+        </w:rPr>
+        <w:t>:network_methods</w:t>
+      </w:r>
+      <w:proofErr w:type="spellEnd"/>
+      <w:r>
+        <w:rPr>
+          <w:rFonts w:ascii="Times New Roman" w:hAnsi="Times New Roman" w:cs="Times New Roman"/>
+          <w:sz w:val="24"/>
+          <w:szCs w:val="24"/>
+        </w:rPr>
+        <w:t>}</w:t>
+      </w:r>
+      <w:r>
+        <w:rPr>
+          <w:rFonts w:ascii="Times New Roman" w:hAnsi="Times New Roman" w:cs="Times New Roman"/>
+          <w:sz w:val="24"/>
+          <w:szCs w:val="24"/>
+        </w:rPr>
+        <w:t xml:space="preserve">. Simply put, actors that are central are not the same as actors that are powerful. Using these additional centrality metrics is likely to increase the predictive power of the logistic models and </w:t>
+      </w:r>
+    </w:p>
+    <w:p>
+      <w:pPr>
+        <w:ind w:firstLine="720"/>
+        <w:rPr>
+          <w:rFonts w:ascii="Times New Roman" w:hAnsi="Times New Roman" w:cs="Times New Roman"/>
+          <w:sz w:val="24"/>
+          <w:szCs w:val="24"/>
+        </w:rPr>
+      </w:pPr>
+      <w:r>
+        <w:rPr>
+          <w:rFonts w:ascii="Times New Roman" w:hAnsi="Times New Roman" w:cs="Times New Roman"/>
+          <w:sz w:val="24"/>
+          <w:szCs w:val="24"/>
+        </w:rPr>
+        <w:t xml:space="preserve">Another improvement to the methodology proposed in this study is to perform larger scale network preprocessing before running the correlation and regression analysis. This preprocessing could be used to improve the quality of the graph and remove any anomalies that might introduce faulty results. Changes to the file actors and user actors would both be feasible. For instance, pruning files from the network through that are not code files should be done. This could include files like </w:t>
+      </w:r>
+      <w:r>
+        <w:rPr>
+          <w:rFonts w:ascii="Times New Roman" w:hAnsi="Times New Roman" w:cs="Times New Roman"/>
+          <w:sz w:val="24"/>
+          <w:szCs w:val="24"/>
+        </w:rPr>
+        <w:t>\</w:t>
+      </w:r>
+      <w:proofErr w:type="spellStart"/>
+      <w:r>
+        <w:rPr>
+          <w:rFonts w:ascii="Times New Roman" w:hAnsi="Times New Roman" w:cs="Times New Roman"/>
+          <w:sz w:val="24"/>
+          <w:szCs w:val="24"/>
+        </w:rPr>
+        <w:t>textit</w:t>
+      </w:r>
+      <w:proofErr w:type="spellEnd"/>
+      <w:proofErr w:type="gramStart"/>
+      <w:r>
+        <w:rPr>
+          <w:rFonts w:ascii="Times New Roman" w:hAnsi="Times New Roman" w:cs="Times New Roman"/>
+          <w:sz w:val="24"/>
+          <w:szCs w:val="24"/>
+        </w:rPr>
+        <w:t>{</w:t>
+      </w:r>
+      <w:r>
+        <w:rPr>
+          <w:rFonts w:ascii="Times New Roman" w:hAnsi="Times New Roman" w:cs="Times New Roman"/>
+          <w:sz w:val="24"/>
+          <w:szCs w:val="24"/>
+        </w:rPr>
+        <w:t>.gitignore</w:t>
+      </w:r>
+      <w:proofErr w:type="gramEnd"/>
+      <w:r>
+        <w:rPr>
+          <w:rFonts w:ascii="Times New Roman" w:hAnsi="Times New Roman" w:cs="Times New Roman"/>
+          <w:sz w:val="24"/>
+          <w:szCs w:val="24"/>
+        </w:rPr>
+        <w:t>}</w:t>
+      </w:r>
+      <w:r>
+        <w:rPr>
+          <w:rFonts w:ascii="Times New Roman" w:hAnsi="Times New Roman" w:cs="Times New Roman"/>
+          <w:sz w:val="24"/>
+          <w:szCs w:val="24"/>
+        </w:rPr>
+        <w:t xml:space="preserve"> or image files. Similar to Pingzer et al, another area of preprocessing would be removing user actors that have ties to every single file actor in the graph. These actors might be automated bots that add</w:t>
+      </w:r>
+      <w:r>
+        <w:rPr>
+          <w:rFonts w:ascii="Times New Roman" w:hAnsi="Times New Roman" w:cs="Times New Roman"/>
+          <w:sz w:val="24"/>
+          <w:szCs w:val="24"/>
+        </w:rPr>
+        <w:t xml:space="preserve"> copyright</w:t>
+      </w:r>
+      <w:r>
+        <w:rPr>
+          <w:rFonts w:ascii="Times New Roman" w:hAnsi="Times New Roman" w:cs="Times New Roman"/>
+          <w:sz w:val="24"/>
+          <w:szCs w:val="24"/>
+        </w:rPr>
+        <w:t xml:space="preserve"> he</w:t>
+      </w:r>
+      <w:r>
+        <w:rPr>
+          <w:rFonts w:ascii="Times New Roman" w:hAnsi="Times New Roman" w:cs="Times New Roman"/>
+          <w:sz w:val="24"/>
+          <w:szCs w:val="24"/>
+        </w:rPr>
+        <w:t>aders to files or users that format the code style of the committed code. As such, it would be detrimental to keep these users in the graph and have them influence centrality scores.</w:t>
+      </w:r>
+    </w:p>
+    <w:p>
+      <w:pPr>
+        <w:ind w:firstLine="720"/>
+        <w:rPr>
+          <w:rFonts w:ascii="Times New Roman" w:hAnsi="Times New Roman" w:cs="Times New Roman"/>
+          <w:sz w:val="24"/>
+          <w:szCs w:val="24"/>
+        </w:rPr>
+      </w:pPr>
+      <w:r>
+        <w:rPr>
+          <w:rFonts w:ascii="Times New Roman" w:hAnsi="Times New Roman" w:cs="Times New Roman"/>
+          <w:sz w:val="24"/>
+          <w:szCs w:val="24"/>
+        </w:rPr>
+        <w:t xml:space="preserve">Finally, there are several proposed improvements to the </w:t>
+      </w:r>
+      <w:proofErr w:type="spellStart"/>
+      <w:r>
+        <w:rPr>
+          <w:rFonts w:ascii="Times New Roman" w:hAnsi="Times New Roman" w:cs="Times New Roman"/>
+          <w:sz w:val="24"/>
+          <w:szCs w:val="24"/>
+        </w:rPr>
+        <w:t>NetworkMine</w:t>
+      </w:r>
+      <w:proofErr w:type="spellEnd"/>
+      <w:r>
+        <w:rPr>
+          <w:rFonts w:ascii="Times New Roman" w:hAnsi="Times New Roman" w:cs="Times New Roman"/>
+          <w:sz w:val="24"/>
+          <w:szCs w:val="24"/>
+        </w:rPr>
+        <w:t xml:space="preserve"> </w:t>
+      </w:r>
+      <w:r>
+        <w:rPr>
+          <w:rFonts w:ascii="Times New Roman" w:hAnsi="Times New Roman" w:cs="Times New Roman"/>
+          <w:sz w:val="24"/>
+          <w:szCs w:val="24"/>
+        </w:rPr>
+        <w:t xml:space="preserve">tool. First, while Boa has been an asset to this project, it would be beneficial to allow users to pull from different GitHub datasets including GHTorrent. </w:t>
+      </w:r>
+      <w:r>
+        <w:rPr>
+          <w:rFonts w:ascii="Times New Roman" w:hAnsi="Times New Roman" w:cs="Times New Roman"/>
+          <w:sz w:val="24"/>
+          <w:szCs w:val="24"/>
+        </w:rPr>
+        <w:t xml:space="preserve">While Boa is an interesting project and has a large dataset, Boa is not designed to be used in the way that this project requires. Since the Boa DSL is intended to run queries across all projects in the dataset, it is difficult to only pull data for one specific project at a time. Further, due to this limitation, Boa queries used to download all network data for one project take, on average, five minutes to execute. In addition to Boa, we would like to increase the usability of this tool to allow for easier use and graph visualization. </w:t>
+      </w:r>
+    </w:p>
+    <w:p>
+      <w:pPr>
+        <w:rPr>
+          <w:rFonts w:ascii="Times New Roman" w:hAnsi="Times New Roman" w:cs="Times New Roman"/>
+          <w:b/>
+          <w:sz w:val="24"/>
+          <w:szCs w:val="24"/>
+        </w:rPr>
+      </w:pPr>
+      <w:r>
+        <w:rPr>
+          <w:rFonts w:ascii="Times New Roman" w:hAnsi="Times New Roman" w:cs="Times New Roman"/>
+          <w:b/>
+          <w:sz w:val="24"/>
+          <w:szCs w:val="24"/>
+        </w:rPr>
+        <w:t>Conclusion:</w:t>
+      </w:r>
+    </w:p>
+    <w:p>
+      <w:pPr>
+        <w:rPr>
+          <w:rFonts w:ascii="Times New Roman" w:hAnsi="Times New Roman" w:cs="Times New Roman"/>
+          <w:sz w:val="24"/>
+          <w:szCs w:val="24"/>
+        </w:rPr>
+      </w:pPr>
+      <w:r>
+        <w:rPr>
+          <w:rFonts w:ascii="Times New Roman" w:hAnsi="Times New Roman" w:cs="Times New Roman"/>
+          <w:b/>
+          <w:sz w:val="24"/>
+          <w:szCs w:val="24"/>
+        </w:rPr>
+        <w:tab/>
+      </w:r>
+      <w:r>
+        <w:rPr>
+          <w:rFonts w:ascii="Times New Roman" w:hAnsi="Times New Roman" w:cs="Times New Roman"/>
+          <w:sz w:val="24"/>
+          <w:szCs w:val="24"/>
+        </w:rPr>
+        <w:t xml:space="preserve">In this paper, we presented a study that analyzed the developer-module social networks for fifteen different open-source projects on GitHub. The study showed that, on average, betweenness and degree centrality are correlated with the number of commits and bug fixes and provided evidence that </w:t>
+      </w:r>
+      <w:r>
+        <w:rPr>
+          <w:rFonts w:ascii="Times New Roman" w:hAnsi="Times New Roman" w:cs="Times New Roman"/>
+          <w:sz w:val="24"/>
+          <w:szCs w:val="24"/>
+        </w:rPr>
+        <w:t>\</w:t>
+      </w:r>
+      <w:proofErr w:type="spellStart"/>
+      <w:r>
+        <w:rPr>
+          <w:rFonts w:ascii="Times New Roman" w:hAnsi="Times New Roman" w:cs="Times New Roman"/>
+          <w:sz w:val="24"/>
+          <w:szCs w:val="24"/>
+        </w:rPr>
+        <w:t>textit</w:t>
+      </w:r>
+      <w:proofErr w:type="spellEnd"/>
+      <w:r>
+        <w:rPr>
+          <w:rFonts w:ascii="Times New Roman" w:hAnsi="Times New Roman" w:cs="Times New Roman"/>
+          <w:sz w:val="24"/>
+          <w:szCs w:val="24"/>
+        </w:rPr>
+        <w:t>{</w:t>
+      </w:r>
+      <w:r>
+        <w:rPr>
+          <w:rFonts w:ascii="Times New Roman" w:hAnsi="Times New Roman" w:cs="Times New Roman"/>
+          <w:sz w:val="24"/>
+          <w:szCs w:val="24"/>
+        </w:rPr>
+        <w:t>bug-prone</w:t>
+      </w:r>
+      <w:r>
+        <w:rPr>
+          <w:rFonts w:ascii="Times New Roman" w:hAnsi="Times New Roman" w:cs="Times New Roman"/>
+          <w:sz w:val="24"/>
+          <w:szCs w:val="24"/>
+        </w:rPr>
+        <w:t>}</w:t>
+      </w:r>
+      <w:r>
+        <w:rPr>
+          <w:rFonts w:ascii="Times New Roman" w:hAnsi="Times New Roman" w:cs="Times New Roman"/>
+          <w:sz w:val="24"/>
+          <w:szCs w:val="24"/>
+        </w:rPr>
+        <w:t xml:space="preserve"> </w:t>
+      </w:r>
+      <w:r>
+        <w:rPr>
+          <w:rFonts w:ascii="Times New Roman" w:hAnsi="Times New Roman" w:cs="Times New Roman"/>
+          <w:sz w:val="24"/>
+          <w:szCs w:val="24"/>
+        </w:rPr>
+        <w:t xml:space="preserve">files in a project could be predicted with high precision and recall through the use of network centrality. Further, we developed a tool called </w:t>
+      </w:r>
+      <w:r>
+        <w:rPr>
+          <w:rFonts w:ascii="Times New Roman" w:hAnsi="Times New Roman" w:cs="Times New Roman"/>
+          <w:sz w:val="24"/>
+          <w:szCs w:val="24"/>
+        </w:rPr>
+        <w:t>\</w:t>
+      </w:r>
+      <w:proofErr w:type="spellStart"/>
+      <w:r>
+        <w:rPr>
+          <w:rFonts w:ascii="Times New Roman" w:hAnsi="Times New Roman" w:cs="Times New Roman"/>
+          <w:sz w:val="24"/>
+          <w:szCs w:val="24"/>
+        </w:rPr>
+        <w:t>textbf</w:t>
+      </w:r>
+      <w:proofErr w:type="spellEnd"/>
+      <w:r>
+        <w:rPr>
+          <w:rFonts w:ascii="Times New Roman" w:hAnsi="Times New Roman" w:cs="Times New Roman"/>
+          <w:sz w:val="24"/>
+          <w:szCs w:val="24"/>
+        </w:rPr>
+        <w:t>{</w:t>
+      </w:r>
+      <w:proofErr w:type="spellStart"/>
+      <w:r>
+        <w:rPr>
+          <w:rFonts w:ascii="Times New Roman" w:hAnsi="Times New Roman" w:cs="Times New Roman"/>
+          <w:sz w:val="24"/>
+          <w:szCs w:val="24"/>
+        </w:rPr>
+        <w:t>NetworkMine</w:t>
+      </w:r>
+      <w:proofErr w:type="spellEnd"/>
+      <w:r>
+        <w:rPr>
+          <w:rFonts w:ascii="Times New Roman" w:hAnsi="Times New Roman" w:cs="Times New Roman"/>
+          <w:sz w:val="24"/>
+          <w:szCs w:val="24"/>
+        </w:rPr>
+        <w:t>}</w:t>
+      </w:r>
+      <w:r>
+        <w:rPr>
+          <w:rFonts w:ascii="Times New Roman" w:hAnsi="Times New Roman" w:cs="Times New Roman"/>
+          <w:i/>
+          <w:sz w:val="24"/>
+          <w:szCs w:val="24"/>
+        </w:rPr>
+        <w:t xml:space="preserve"> </w:t>
+      </w:r>
+      <w:r>
+        <w:rPr>
+          <w:rFonts w:ascii="Times New Roman" w:hAnsi="Times New Roman" w:cs="Times New Roman"/>
+          <w:sz w:val="24"/>
+          <w:szCs w:val="24"/>
+        </w:rPr>
+        <w:t>that enables users to emulate the methodology presented in this paper on any desired GitHub project.</w:t>
+      </w:r>
+      <w:r>
+        <w:rPr>
+          <w:rFonts w:ascii="Times New Roman" w:hAnsi="Times New Roman" w:cs="Times New Roman"/>
+          <w:sz w:val="24"/>
+          <w:szCs w:val="24"/>
+        </w:rPr>
+        <w:t xml:space="preserve"> In the future, we aim to expand the functionality of the </w:t>
+      </w:r>
+      <w:proofErr w:type="spellStart"/>
+      <w:r>
+        <w:rPr>
+          <w:rFonts w:ascii="Times New Roman" w:hAnsi="Times New Roman" w:cs="Times New Roman"/>
+          <w:sz w:val="24"/>
+          <w:szCs w:val="24"/>
+        </w:rPr>
+        <w:t>NetworkMine</w:t>
+      </w:r>
+      <w:proofErr w:type="spellEnd"/>
+      <w:r>
+        <w:rPr>
+          <w:rFonts w:ascii="Times New Roman" w:hAnsi="Times New Roman" w:cs="Times New Roman"/>
+          <w:i/>
+          <w:sz w:val="24"/>
+          <w:szCs w:val="24"/>
+        </w:rPr>
+        <w:t xml:space="preserve"> </w:t>
+      </w:r>
+      <w:r>
+        <w:rPr>
+          <w:rFonts w:ascii="Times New Roman" w:hAnsi="Times New Roman" w:cs="Times New Roman"/>
+          <w:sz w:val="24"/>
+          <w:szCs w:val="24"/>
+        </w:rPr>
+        <w:t>tool to allow for different project datasets and to implement developer-module network visualization features.</w:t>
       </w:r>
     </w:p>
     <w:sectPr>
@@ -9449,7 +11685,7 @@
 </file>
 
 <file path=customXml/itemProps1.xml><?xml version="1.0" encoding="utf-8"?>
-<ds:datastoreItem xmlns:ds="http://schemas.openxmlformats.org/officeDocument/2006/customXml" ds:itemID="{BC1E2C9B-495B-474B-B9E4-172ABA840A9A}">
+<ds:datastoreItem xmlns:ds="http://schemas.openxmlformats.org/officeDocument/2006/customXml" ds:itemID="{EF679804-5C1D-4B23-A704-9BEE96FF13F9}">
   <ds:schemaRefs>
     <ds:schemaRef ds:uri="http://schemas.openxmlformats.org/officeDocument/2006/bibliography"/>
   </ds:schemaRefs>

</xml_diff>